<commit_message>
configuracion botones datatables y actualizacion del sprint
</commit_message>
<xml_diff>
--- a/sprint.docx
+++ b/sprint.docx
@@ -951,19 +951,8 @@
                 <w:sz w:val="22"/>
                 <w:szCs w:val="22"/>
               </w:rPr>
-              <w:t xml:space="preserve">Crear repositorio en </w:t>
-            </w:r>
-            <w:proofErr w:type="spellStart"/>
-            <w:r>
-              <w:rPr>
-                <w:rFonts w:ascii="Calibri" w:hAnsi="Calibri"/>
-                <w:color w:val="000000"/>
-                <w:sz w:val="22"/>
-                <w:szCs w:val="22"/>
-              </w:rPr>
-              <w:t>Github</w:t>
-            </w:r>
-            <w:proofErr w:type="spellEnd"/>
+              <w:t>Crear repositorio en Github</w:t>
+            </w:r>
           </w:p>
         </w:tc>
         <w:tc>
@@ -1266,59 +1255,8 @@
                 <w:sz w:val="22"/>
                 <w:szCs w:val="22"/>
               </w:rPr>
-              <w:t xml:space="preserve">Instalar </w:t>
-            </w:r>
-            <w:proofErr w:type="spellStart"/>
-            <w:r>
-              <w:rPr>
-                <w:rFonts w:ascii="Calibri" w:hAnsi="Calibri"/>
-                <w:color w:val="000000"/>
-                <w:sz w:val="22"/>
-                <w:szCs w:val="22"/>
-              </w:rPr>
-              <w:t>Bootstrap</w:t>
-            </w:r>
-            <w:proofErr w:type="spellEnd"/>
-            <w:r>
-              <w:rPr>
-                <w:rFonts w:ascii="Calibri" w:hAnsi="Calibri"/>
-                <w:color w:val="000000"/>
-                <w:sz w:val="22"/>
-                <w:szCs w:val="22"/>
-              </w:rPr>
-              <w:t xml:space="preserve"> </w:t>
-            </w:r>
-            <w:proofErr w:type="spellStart"/>
-            <w:r>
-              <w:rPr>
-                <w:rFonts w:ascii="Calibri" w:hAnsi="Calibri"/>
-                <w:color w:val="000000"/>
-                <w:sz w:val="22"/>
-                <w:szCs w:val="22"/>
-              </w:rPr>
-              <w:t>Theme</w:t>
-            </w:r>
-            <w:proofErr w:type="spellEnd"/>
-            <w:r>
-              <w:rPr>
-                <w:rFonts w:ascii="Calibri" w:hAnsi="Calibri"/>
-                <w:color w:val="000000"/>
-                <w:sz w:val="22"/>
-                <w:szCs w:val="22"/>
-              </w:rPr>
-              <w:t xml:space="preserve"> </w:t>
-            </w:r>
-            <w:proofErr w:type="spellStart"/>
-            <w:r>
-              <w:rPr>
-                <w:rFonts w:ascii="Calibri" w:hAnsi="Calibri"/>
-                <w:color w:val="000000"/>
-                <w:sz w:val="22"/>
-                <w:szCs w:val="22"/>
-              </w:rPr>
-              <w:t>Spacelab</w:t>
-            </w:r>
-            <w:proofErr w:type="spellEnd"/>
+              <w:t>Instalar Bootstrap Theme Spacelab</w:t>
+            </w:r>
           </w:p>
         </w:tc>
         <w:tc>
@@ -1469,19 +1407,8 @@
                 <w:sz w:val="22"/>
                 <w:szCs w:val="22"/>
               </w:rPr>
-              <w:t xml:space="preserve">Crear </w:t>
-            </w:r>
-            <w:proofErr w:type="spellStart"/>
-            <w:r>
-              <w:rPr>
-                <w:rFonts w:ascii="Calibri" w:hAnsi="Calibri"/>
-                <w:color w:val="000000"/>
-                <w:sz w:val="22"/>
-                <w:szCs w:val="22"/>
-              </w:rPr>
-              <w:t>Menu</w:t>
-            </w:r>
-            <w:proofErr w:type="spellEnd"/>
+              <w:t>Crear Menu</w:t>
+            </w:r>
           </w:p>
         </w:tc>
         <w:tc>
@@ -1632,39 +1559,8 @@
                 <w:sz w:val="22"/>
                 <w:szCs w:val="22"/>
               </w:rPr>
-              <w:t xml:space="preserve">Crear </w:t>
-            </w:r>
-            <w:proofErr w:type="spellStart"/>
-            <w:r>
-              <w:rPr>
-                <w:rFonts w:ascii="Calibri" w:hAnsi="Calibri"/>
-                <w:color w:val="000000"/>
-                <w:sz w:val="22"/>
-                <w:szCs w:val="22"/>
-              </w:rPr>
-              <w:t>metodo</w:t>
-            </w:r>
-            <w:proofErr w:type="spellEnd"/>
-            <w:r>
-              <w:rPr>
-                <w:rFonts w:ascii="Calibri" w:hAnsi="Calibri"/>
-                <w:color w:val="000000"/>
-                <w:sz w:val="22"/>
-                <w:szCs w:val="22"/>
-              </w:rPr>
-              <w:t xml:space="preserve"> para </w:t>
-            </w:r>
-            <w:proofErr w:type="spellStart"/>
-            <w:r>
-              <w:rPr>
-                <w:rFonts w:ascii="Calibri" w:hAnsi="Calibri"/>
-                <w:color w:val="000000"/>
-                <w:sz w:val="22"/>
-                <w:szCs w:val="22"/>
-              </w:rPr>
-              <w:t>MenuPrincipal</w:t>
-            </w:r>
-            <w:proofErr w:type="spellEnd"/>
+              <w:t>Crear metodo para MenuPrincipal</w:t>
+            </w:r>
           </w:p>
         </w:tc>
         <w:tc>
@@ -1815,27 +1711,7 @@
                 <w:sz w:val="22"/>
                 <w:szCs w:val="22"/>
               </w:rPr>
-              <w:t xml:space="preserve">Crear interfaz para </w:t>
-            </w:r>
-            <w:proofErr w:type="spellStart"/>
-            <w:r>
-              <w:rPr>
-                <w:rFonts w:ascii="Calibri" w:hAnsi="Calibri"/>
-                <w:color w:val="000000"/>
-                <w:sz w:val="22"/>
-                <w:szCs w:val="22"/>
-              </w:rPr>
-              <w:t>Menu</w:t>
-            </w:r>
-            <w:proofErr w:type="spellEnd"/>
-            <w:r>
-              <w:rPr>
-                <w:rFonts w:ascii="Calibri" w:hAnsi="Calibri"/>
-                <w:color w:val="000000"/>
-                <w:sz w:val="22"/>
-                <w:szCs w:val="22"/>
-              </w:rPr>
-              <w:t xml:space="preserve"> Principal</w:t>
+              <w:t>Crear interfaz para Menu Principal</w:t>
             </w:r>
           </w:p>
         </w:tc>
@@ -2291,19 +2167,8 @@
                 <w:sz w:val="22"/>
                 <w:szCs w:val="22"/>
               </w:rPr>
-              <w:t xml:space="preserve">Crear </w:t>
-            </w:r>
-            <w:proofErr w:type="spellStart"/>
-            <w:r>
-              <w:rPr>
-                <w:rFonts w:ascii="Calibri" w:hAnsi="Calibri"/>
-                <w:color w:val="000000"/>
-                <w:sz w:val="22"/>
-                <w:szCs w:val="22"/>
-              </w:rPr>
-              <w:t>Login</w:t>
-            </w:r>
-            <w:proofErr w:type="spellEnd"/>
+              <w:t>Crear Login</w:t>
+            </w:r>
           </w:p>
         </w:tc>
         <w:tc>
@@ -2606,27 +2471,7 @@
                 <w:sz w:val="22"/>
                 <w:szCs w:val="22"/>
               </w:rPr>
-              <w:t xml:space="preserve">Crear </w:t>
-            </w:r>
-            <w:proofErr w:type="spellStart"/>
-            <w:r>
-              <w:rPr>
-                <w:rFonts w:ascii="Calibri" w:hAnsi="Calibri"/>
-                <w:color w:val="000000"/>
-                <w:sz w:val="22"/>
-                <w:szCs w:val="22"/>
-              </w:rPr>
-              <w:t>Recuperacion</w:t>
-            </w:r>
-            <w:proofErr w:type="spellEnd"/>
-            <w:r>
-              <w:rPr>
-                <w:rFonts w:ascii="Calibri" w:hAnsi="Calibri"/>
-                <w:color w:val="000000"/>
-                <w:sz w:val="22"/>
-                <w:szCs w:val="22"/>
-              </w:rPr>
-              <w:t xml:space="preserve"> de Contraseña (Usuario)</w:t>
+              <w:t>Crear Recuperacion de Contraseña (Usuario)</w:t>
             </w:r>
           </w:p>
         </w:tc>
@@ -2778,47 +2623,7 @@
                 <w:sz w:val="22"/>
                 <w:szCs w:val="22"/>
               </w:rPr>
-              <w:t xml:space="preserve">Instalar </w:t>
-            </w:r>
-            <w:proofErr w:type="spellStart"/>
-            <w:r>
-              <w:rPr>
-                <w:rFonts w:ascii="Calibri" w:hAnsi="Calibri"/>
-                <w:color w:val="000000"/>
-                <w:sz w:val="22"/>
-                <w:szCs w:val="22"/>
-              </w:rPr>
-              <w:t>Theme</w:t>
-            </w:r>
-            <w:proofErr w:type="spellEnd"/>
-            <w:r>
-              <w:rPr>
-                <w:rFonts w:ascii="Calibri" w:hAnsi="Calibri"/>
-                <w:color w:val="000000"/>
-                <w:sz w:val="22"/>
-                <w:szCs w:val="22"/>
-              </w:rPr>
-              <w:t xml:space="preserve"> </w:t>
-            </w:r>
-            <w:proofErr w:type="spellStart"/>
-            <w:r>
-              <w:rPr>
-                <w:rFonts w:ascii="Calibri" w:hAnsi="Calibri"/>
-                <w:color w:val="000000"/>
-                <w:sz w:val="22"/>
-                <w:szCs w:val="22"/>
-              </w:rPr>
-              <w:t>Gentella</w:t>
-            </w:r>
-            <w:proofErr w:type="spellEnd"/>
-            <w:r>
-              <w:rPr>
-                <w:rFonts w:ascii="Calibri" w:hAnsi="Calibri"/>
-                <w:color w:val="000000"/>
-                <w:sz w:val="22"/>
-                <w:szCs w:val="22"/>
-              </w:rPr>
-              <w:t xml:space="preserve"> 1.3.0</w:t>
+              <w:t>Instalar Theme Gentella 1.3.0</w:t>
             </w:r>
           </w:p>
         </w:tc>
@@ -2970,19 +2775,8 @@
                 <w:sz w:val="22"/>
                 <w:szCs w:val="22"/>
               </w:rPr>
-              <w:t xml:space="preserve">Crear </w:t>
-            </w:r>
-            <w:proofErr w:type="spellStart"/>
-            <w:r>
-              <w:rPr>
-                <w:rFonts w:ascii="Calibri" w:hAnsi="Calibri"/>
-                <w:color w:val="000000"/>
-                <w:sz w:val="22"/>
-                <w:szCs w:val="22"/>
-              </w:rPr>
-              <w:t>LayoutLogin</w:t>
-            </w:r>
-            <w:proofErr w:type="spellEnd"/>
+              <w:t>Crear LayoutLogin</w:t>
+            </w:r>
           </w:p>
         </w:tc>
         <w:tc>
@@ -3127,7 +2921,6 @@
                 <w:lang w:val="en-US"/>
               </w:rPr>
             </w:pPr>
-            <w:proofErr w:type="spellStart"/>
             <w:r>
               <w:rPr>
                 <w:rFonts w:ascii="Calibri" w:hAnsi="Calibri"/>
@@ -3136,40 +2929,7 @@
                 <w:szCs w:val="22"/>
                 <w:lang w:val="en-US"/>
               </w:rPr>
-              <w:t>Adaptacion</w:t>
-            </w:r>
-            <w:proofErr w:type="spellEnd"/>
-            <w:r>
-              <w:rPr>
-                <w:rFonts w:ascii="Calibri" w:hAnsi="Calibri"/>
-                <w:color w:val="000000"/>
-                <w:sz w:val="22"/>
-                <w:szCs w:val="22"/>
-                <w:lang w:val="en-US"/>
-              </w:rPr>
-              <w:t xml:space="preserve"> </w:t>
-            </w:r>
-            <w:proofErr w:type="spellStart"/>
-            <w:r>
-              <w:rPr>
-                <w:rFonts w:ascii="Calibri" w:hAnsi="Calibri"/>
-                <w:color w:val="000000"/>
-                <w:sz w:val="22"/>
-                <w:szCs w:val="22"/>
-                <w:lang w:val="en-US"/>
-              </w:rPr>
-              <w:t>LayoutLogin</w:t>
-            </w:r>
-            <w:proofErr w:type="spellEnd"/>
-            <w:r>
-              <w:rPr>
-                <w:rFonts w:ascii="Calibri" w:hAnsi="Calibri"/>
-                <w:color w:val="000000"/>
-                <w:sz w:val="22"/>
-                <w:szCs w:val="22"/>
-                <w:lang w:val="en-US"/>
-              </w:rPr>
-              <w:t xml:space="preserve"> al Theme Bootstrap</w:t>
+              <w:t>Adaptacion LayoutLogin al Theme Bootstrap</w:t>
             </w:r>
           </w:p>
         </w:tc>
@@ -3314,77 +3074,15 @@
                 <w:szCs w:val="22"/>
               </w:rPr>
             </w:pPr>
-            <w:proofErr w:type="spellStart"/>
-            <w:r>
-              <w:rPr>
-                <w:rFonts w:ascii="Calibri" w:hAnsi="Calibri"/>
-                <w:color w:val="000000"/>
-                <w:sz w:val="22"/>
-                <w:szCs w:val="22"/>
-              </w:rPr>
-              <w:t>Adaptacion</w:t>
-            </w:r>
-            <w:proofErr w:type="spellEnd"/>
-            <w:r>
-              <w:rPr>
-                <w:rFonts w:ascii="Calibri" w:hAnsi="Calibri"/>
-                <w:color w:val="000000"/>
-                <w:sz w:val="22"/>
-                <w:szCs w:val="22"/>
-              </w:rPr>
-              <w:t xml:space="preserve"> de </w:t>
-            </w:r>
-            <w:proofErr w:type="spellStart"/>
-            <w:r>
-              <w:rPr>
-                <w:rFonts w:ascii="Calibri" w:hAnsi="Calibri"/>
-                <w:color w:val="000000"/>
-                <w:sz w:val="22"/>
-                <w:szCs w:val="22"/>
-              </w:rPr>
-              <w:t>login</w:t>
-            </w:r>
-            <w:proofErr w:type="spellEnd"/>
-            <w:r>
-              <w:rPr>
-                <w:rFonts w:ascii="Calibri" w:hAnsi="Calibri"/>
-                <w:color w:val="000000"/>
-                <w:sz w:val="22"/>
-                <w:szCs w:val="22"/>
-              </w:rPr>
-              <w:t xml:space="preserve"> al </w:t>
-            </w:r>
-            <w:proofErr w:type="spellStart"/>
-            <w:r>
-              <w:rPr>
-                <w:rFonts w:ascii="Calibri" w:hAnsi="Calibri"/>
-                <w:color w:val="000000"/>
-                <w:sz w:val="22"/>
-                <w:szCs w:val="22"/>
-              </w:rPr>
-              <w:t>Theme</w:t>
-            </w:r>
-            <w:proofErr w:type="spellEnd"/>
-            <w:r>
-              <w:rPr>
-                <w:rFonts w:ascii="Calibri" w:hAnsi="Calibri"/>
-                <w:color w:val="000000"/>
-                <w:sz w:val="22"/>
-                <w:szCs w:val="22"/>
-              </w:rPr>
-              <w:t xml:space="preserve"> </w:t>
-            </w:r>
-            <w:proofErr w:type="spellStart"/>
-            <w:r>
-              <w:rPr>
-                <w:rFonts w:ascii="Calibri" w:hAnsi="Calibri"/>
-                <w:color w:val="000000"/>
-                <w:sz w:val="22"/>
-                <w:szCs w:val="22"/>
-              </w:rPr>
-              <w:t>Bootstrap</w:t>
-            </w:r>
-            <w:proofErr w:type="spellEnd"/>
+            <w:r>
+              <w:rPr>
+                <w:rFonts w:ascii="Calibri" w:hAnsi="Calibri"/>
+                <w:color w:val="000000"/>
+                <w:sz w:val="22"/>
+                <w:szCs w:val="22"/>
+              </w:rPr>
+              <w:t>Adaptacion de login al Theme Bootstrap</w:t>
+            </w:r>
           </w:p>
         </w:tc>
         <w:tc>
@@ -3689,25 +3387,14 @@
               </w:rPr>
               <w:t xml:space="preserve">Crear </w:t>
             </w:r>
-            <w:proofErr w:type="spellStart"/>
-            <w:r>
-              <w:rPr>
-                <w:rFonts w:ascii="Calibri" w:hAnsi="Calibri"/>
-                <w:color w:val="000000"/>
-                <w:sz w:val="22"/>
-                <w:szCs w:val="22"/>
-              </w:rPr>
-              <w:t>Menu</w:t>
-            </w:r>
-            <w:proofErr w:type="spellEnd"/>
-            <w:r>
-              <w:rPr>
-                <w:rFonts w:ascii="Calibri" w:hAnsi="Calibri"/>
-                <w:color w:val="000000"/>
-                <w:sz w:val="22"/>
-                <w:szCs w:val="22"/>
-              </w:rPr>
-              <w:t xml:space="preserve"> Administrador (Accesos)</w:t>
+            <w:r>
+              <w:rPr>
+                <w:rFonts w:ascii="Calibri" w:hAnsi="Calibri"/>
+                <w:color w:val="000000"/>
+                <w:sz w:val="22"/>
+                <w:szCs w:val="22"/>
+              </w:rPr>
+              <w:t>Menu Administrador (Accesos)</w:t>
             </w:r>
           </w:p>
         </w:tc>
@@ -4358,25 +4045,14 @@
                 <w:szCs w:val="22"/>
               </w:rPr>
             </w:pPr>
-            <w:proofErr w:type="spellStart"/>
-            <w:r>
-              <w:rPr>
-                <w:rFonts w:ascii="Calibri" w:hAnsi="Calibri"/>
-                <w:color w:val="000000"/>
-                <w:sz w:val="22"/>
-                <w:szCs w:val="22"/>
-              </w:rPr>
-              <w:t>Relacion</w:t>
-            </w:r>
-            <w:proofErr w:type="spellEnd"/>
-            <w:r>
-              <w:rPr>
-                <w:rFonts w:ascii="Calibri" w:hAnsi="Calibri"/>
-                <w:color w:val="000000"/>
-                <w:sz w:val="22"/>
-                <w:szCs w:val="22"/>
-              </w:rPr>
-              <w:t xml:space="preserve"> Roles / Usuarios</w:t>
+            <w:r>
+              <w:rPr>
+                <w:rFonts w:ascii="Calibri" w:hAnsi="Calibri"/>
+                <w:color w:val="000000"/>
+                <w:sz w:val="22"/>
+                <w:szCs w:val="22"/>
+              </w:rPr>
+              <w:t>Relacion Roles / Usuarios</w:t>
             </w:r>
           </w:p>
         </w:tc>
@@ -4528,47 +4204,7 @@
                 <w:sz w:val="22"/>
                 <w:szCs w:val="22"/>
               </w:rPr>
-              <w:t xml:space="preserve">Crear </w:t>
-            </w:r>
-            <w:proofErr w:type="spellStart"/>
-            <w:r>
-              <w:rPr>
-                <w:rFonts w:ascii="Calibri" w:hAnsi="Calibri"/>
-                <w:color w:val="000000"/>
-                <w:sz w:val="22"/>
-                <w:szCs w:val="22"/>
-              </w:rPr>
-              <w:t>Metodo</w:t>
-            </w:r>
-            <w:proofErr w:type="spellEnd"/>
-            <w:r>
-              <w:rPr>
-                <w:rFonts w:ascii="Calibri" w:hAnsi="Calibri"/>
-                <w:color w:val="000000"/>
-                <w:sz w:val="22"/>
-                <w:szCs w:val="22"/>
-              </w:rPr>
-              <w:t xml:space="preserve"> y Vista para </w:t>
-            </w:r>
-            <w:proofErr w:type="spellStart"/>
-            <w:r>
-              <w:rPr>
-                <w:rFonts w:ascii="Calibri" w:hAnsi="Calibri"/>
-                <w:color w:val="000000"/>
-                <w:sz w:val="22"/>
-                <w:szCs w:val="22"/>
-              </w:rPr>
-              <w:t>MenuAdmin</w:t>
-            </w:r>
-            <w:proofErr w:type="spellEnd"/>
-            <w:r>
-              <w:rPr>
-                <w:rFonts w:ascii="Calibri" w:hAnsi="Calibri"/>
-                <w:color w:val="000000"/>
-                <w:sz w:val="22"/>
-                <w:szCs w:val="22"/>
-              </w:rPr>
-              <w:t xml:space="preserve"> en Accesos</w:t>
+              <w:t>Crear Metodo y Vista para MenuAdmin en Accesos</w:t>
             </w:r>
           </w:p>
         </w:tc>
@@ -4720,47 +4356,7 @@
                 <w:sz w:val="22"/>
                 <w:szCs w:val="22"/>
               </w:rPr>
-              <w:t xml:space="preserve">Instalar </w:t>
-            </w:r>
-            <w:proofErr w:type="spellStart"/>
-            <w:r>
-              <w:rPr>
-                <w:rFonts w:ascii="Calibri" w:hAnsi="Calibri"/>
-                <w:color w:val="000000"/>
-                <w:sz w:val="22"/>
-                <w:szCs w:val="22"/>
-              </w:rPr>
-              <w:t>Twilio</w:t>
-            </w:r>
-            <w:proofErr w:type="spellEnd"/>
-            <w:r>
-              <w:rPr>
-                <w:rFonts w:ascii="Calibri" w:hAnsi="Calibri"/>
-                <w:color w:val="000000"/>
-                <w:sz w:val="22"/>
-                <w:szCs w:val="22"/>
-              </w:rPr>
-              <w:t xml:space="preserve"> para </w:t>
-            </w:r>
-            <w:proofErr w:type="spellStart"/>
-            <w:r>
-              <w:rPr>
-                <w:rFonts w:ascii="Calibri" w:hAnsi="Calibri"/>
-                <w:color w:val="000000"/>
-                <w:sz w:val="22"/>
-                <w:szCs w:val="22"/>
-              </w:rPr>
-              <w:t>envio</w:t>
-            </w:r>
-            <w:proofErr w:type="spellEnd"/>
-            <w:r>
-              <w:rPr>
-                <w:rFonts w:ascii="Calibri" w:hAnsi="Calibri"/>
-                <w:color w:val="000000"/>
-                <w:sz w:val="22"/>
-                <w:szCs w:val="22"/>
-              </w:rPr>
-              <w:t xml:space="preserve"> de SMS</w:t>
+              <w:t>Instalar Twilio para envio de SMS</w:t>
             </w:r>
           </w:p>
         </w:tc>
@@ -4905,37 +4501,15 @@
                 <w:szCs w:val="22"/>
               </w:rPr>
             </w:pPr>
-            <w:proofErr w:type="spellStart"/>
-            <w:r>
-              <w:rPr>
-                <w:rFonts w:ascii="Calibri" w:hAnsi="Calibri"/>
-                <w:color w:val="000000"/>
-                <w:sz w:val="22"/>
-                <w:szCs w:val="22"/>
-              </w:rPr>
-              <w:t>Verificacion</w:t>
-            </w:r>
-            <w:proofErr w:type="spellEnd"/>
-            <w:r>
-              <w:rPr>
-                <w:rFonts w:ascii="Calibri" w:hAnsi="Calibri"/>
-                <w:color w:val="000000"/>
-                <w:sz w:val="22"/>
-                <w:szCs w:val="22"/>
-              </w:rPr>
-              <w:t xml:space="preserve"> de </w:t>
-            </w:r>
-            <w:proofErr w:type="spellStart"/>
-            <w:r>
-              <w:rPr>
-                <w:rFonts w:ascii="Calibri" w:hAnsi="Calibri"/>
-                <w:color w:val="000000"/>
-                <w:sz w:val="22"/>
-                <w:szCs w:val="22"/>
-              </w:rPr>
-              <w:t>telefono</w:t>
-            </w:r>
-            <w:proofErr w:type="spellEnd"/>
+            <w:r>
+              <w:rPr>
+                <w:rFonts w:ascii="Calibri" w:hAnsi="Calibri"/>
+                <w:color w:val="000000"/>
+                <w:sz w:val="22"/>
+                <w:szCs w:val="22"/>
+              </w:rPr>
+              <w:t>Verificacion de telefono</w:t>
+            </w:r>
             <w:r>
               <w:rPr>
                 <w:rFonts w:ascii="Calibri" w:hAnsi="Calibri"/>
@@ -4952,19 +4526,8 @@
                 <w:sz w:val="22"/>
                 <w:szCs w:val="22"/>
               </w:rPr>
-              <w:t xml:space="preserve">usando </w:t>
-            </w:r>
-            <w:proofErr w:type="spellStart"/>
-            <w:r>
-              <w:rPr>
-                <w:rFonts w:ascii="Calibri" w:hAnsi="Calibri"/>
-                <w:color w:val="000000"/>
-                <w:sz w:val="22"/>
-                <w:szCs w:val="22"/>
-              </w:rPr>
-              <w:t>Twilio</w:t>
-            </w:r>
-            <w:proofErr w:type="spellEnd"/>
+              <w:t>usando Twilio</w:t>
+            </w:r>
           </w:p>
         </w:tc>
         <w:tc>
@@ -5115,19 +4678,8 @@
                 <w:sz w:val="22"/>
                 <w:szCs w:val="22"/>
               </w:rPr>
-              <w:t xml:space="preserve">Definir método de 2 pasos - usando </w:t>
-            </w:r>
-            <w:proofErr w:type="spellStart"/>
-            <w:r>
-              <w:rPr>
-                <w:rFonts w:ascii="Calibri" w:hAnsi="Calibri"/>
-                <w:color w:val="000000"/>
-                <w:sz w:val="22"/>
-                <w:szCs w:val="22"/>
-              </w:rPr>
-              <w:t>Twilio</w:t>
-            </w:r>
-            <w:proofErr w:type="spellEnd"/>
+              <w:t>Definir método de 2 pasos - usando Twilio</w:t>
+            </w:r>
           </w:p>
         </w:tc>
         <w:tc>
@@ -5432,7 +4984,6 @@
               </w:rPr>
               <w:t xml:space="preserve">Crear </w:t>
             </w:r>
-            <w:proofErr w:type="spellStart"/>
             <w:r>
               <w:rPr>
                 <w:rFonts w:ascii="Calibri" w:hAnsi="Calibri"/>
@@ -5442,7 +4993,6 @@
               </w:rPr>
               <w:t>Paises</w:t>
             </w:r>
-            <w:proofErr w:type="spellEnd"/>
           </w:p>
         </w:tc>
         <w:tc>
@@ -5745,19 +5295,8 @@
                 <w:sz w:val="22"/>
                 <w:szCs w:val="22"/>
               </w:rPr>
-              <w:t xml:space="preserve">Instalar </w:t>
-            </w:r>
-            <w:proofErr w:type="spellStart"/>
-            <w:r>
-              <w:rPr>
-                <w:rFonts w:ascii="Calibri" w:hAnsi="Calibri"/>
-                <w:color w:val="000000"/>
-                <w:sz w:val="22"/>
-                <w:szCs w:val="22"/>
-              </w:rPr>
-              <w:t>Icheck</w:t>
-            </w:r>
-            <w:proofErr w:type="spellEnd"/>
+              <w:t>Instalar Icheck</w:t>
+            </w:r>
           </w:p>
         </w:tc>
         <w:tc>
@@ -5901,45 +5440,14 @@
                 <w:szCs w:val="22"/>
               </w:rPr>
             </w:pPr>
-            <w:proofErr w:type="spellStart"/>
-            <w:r>
-              <w:rPr>
-                <w:rFonts w:ascii="Calibri" w:hAnsi="Calibri"/>
-                <w:color w:val="000000"/>
-                <w:sz w:val="22"/>
-                <w:szCs w:val="22"/>
-              </w:rPr>
-              <w:t>Gestion</w:t>
-            </w:r>
-            <w:proofErr w:type="spellEnd"/>
-            <w:r>
-              <w:rPr>
-                <w:rFonts w:ascii="Calibri" w:hAnsi="Calibri"/>
-                <w:color w:val="000000"/>
-                <w:sz w:val="22"/>
-                <w:szCs w:val="22"/>
-              </w:rPr>
-              <w:t xml:space="preserve"> de Roles (</w:t>
-            </w:r>
-            <w:proofErr w:type="spellStart"/>
-            <w:r>
-              <w:rPr>
-                <w:rFonts w:ascii="Calibri" w:hAnsi="Calibri"/>
-                <w:color w:val="000000"/>
-                <w:sz w:val="22"/>
-                <w:szCs w:val="22"/>
-              </w:rPr>
-              <w:t>Admin</w:t>
-            </w:r>
-            <w:proofErr w:type="spellEnd"/>
-            <w:r>
-              <w:rPr>
-                <w:rFonts w:ascii="Calibri" w:hAnsi="Calibri"/>
-                <w:color w:val="000000"/>
-                <w:sz w:val="22"/>
-                <w:szCs w:val="22"/>
-              </w:rPr>
-              <w:t>)</w:t>
+            <w:r>
+              <w:rPr>
+                <w:rFonts w:ascii="Calibri" w:hAnsi="Calibri"/>
+                <w:color w:val="000000"/>
+                <w:sz w:val="22"/>
+                <w:szCs w:val="22"/>
+              </w:rPr>
+              <w:t>Gestion de Roles (Admin)</w:t>
             </w:r>
           </w:p>
         </w:tc>
@@ -6084,45 +5592,14 @@
                 <w:szCs w:val="22"/>
               </w:rPr>
             </w:pPr>
-            <w:proofErr w:type="spellStart"/>
-            <w:r>
-              <w:rPr>
-                <w:rFonts w:ascii="Calibri" w:hAnsi="Calibri"/>
-                <w:color w:val="000000"/>
-                <w:sz w:val="22"/>
-                <w:szCs w:val="22"/>
-              </w:rPr>
-              <w:t>Gestion</w:t>
-            </w:r>
-            <w:proofErr w:type="spellEnd"/>
-            <w:r>
-              <w:rPr>
-                <w:rFonts w:ascii="Calibri" w:hAnsi="Calibri"/>
-                <w:color w:val="000000"/>
-                <w:sz w:val="22"/>
-                <w:szCs w:val="22"/>
-              </w:rPr>
-              <w:t xml:space="preserve"> de Usuarios (</w:t>
-            </w:r>
-            <w:proofErr w:type="spellStart"/>
-            <w:r>
-              <w:rPr>
-                <w:rFonts w:ascii="Calibri" w:hAnsi="Calibri"/>
-                <w:color w:val="000000"/>
-                <w:sz w:val="22"/>
-                <w:szCs w:val="22"/>
-              </w:rPr>
-              <w:t>Admin</w:t>
-            </w:r>
-            <w:proofErr w:type="spellEnd"/>
-            <w:r>
-              <w:rPr>
-                <w:rFonts w:ascii="Calibri" w:hAnsi="Calibri"/>
-                <w:color w:val="000000"/>
-                <w:sz w:val="22"/>
-                <w:szCs w:val="22"/>
-              </w:rPr>
-              <w:t>)</w:t>
+            <w:r>
+              <w:rPr>
+                <w:rFonts w:ascii="Calibri" w:hAnsi="Calibri"/>
+                <w:color w:val="000000"/>
+                <w:sz w:val="22"/>
+                <w:szCs w:val="22"/>
+              </w:rPr>
+              <w:t>Gestion de Usuarios (Admin)</w:t>
             </w:r>
           </w:p>
         </w:tc>
@@ -6267,37 +5744,15 @@
                 <w:szCs w:val="22"/>
               </w:rPr>
             </w:pPr>
-            <w:proofErr w:type="spellStart"/>
-            <w:r>
-              <w:rPr>
-                <w:rFonts w:ascii="Calibri" w:hAnsi="Calibri"/>
-                <w:color w:val="000000"/>
-                <w:sz w:val="22"/>
-                <w:szCs w:val="22"/>
-              </w:rPr>
-              <w:t>Datatables</w:t>
-            </w:r>
-            <w:proofErr w:type="spellEnd"/>
-            <w:r>
-              <w:rPr>
-                <w:rFonts w:ascii="Calibri" w:hAnsi="Calibri"/>
-                <w:color w:val="000000"/>
-                <w:sz w:val="22"/>
-                <w:szCs w:val="22"/>
-              </w:rPr>
-              <w:t xml:space="preserve"> </w:t>
-            </w:r>
-            <w:proofErr w:type="spellStart"/>
-            <w:r>
-              <w:rPr>
-                <w:rFonts w:ascii="Calibri" w:hAnsi="Calibri"/>
-                <w:color w:val="000000"/>
-                <w:sz w:val="22"/>
-                <w:szCs w:val="22"/>
-              </w:rPr>
-              <w:t>Buttons</w:t>
-            </w:r>
-            <w:proofErr w:type="spellEnd"/>
+            <w:r>
+              <w:rPr>
+                <w:rFonts w:ascii="Calibri" w:hAnsi="Calibri"/>
+                <w:color w:val="000000"/>
+                <w:sz w:val="22"/>
+                <w:szCs w:val="22"/>
+              </w:rPr>
+              <w:t>Datatables Buttons</w:t>
+            </w:r>
           </w:p>
         </w:tc>
         <w:tc>
@@ -6449,19 +5904,8 @@
                 <w:sz w:val="22"/>
                 <w:szCs w:val="22"/>
               </w:rPr>
-              <w:t xml:space="preserve">Instalar </w:t>
-            </w:r>
-            <w:proofErr w:type="spellStart"/>
-            <w:r>
-              <w:rPr>
-                <w:rFonts w:ascii="Calibri" w:hAnsi="Calibri"/>
-                <w:color w:val="000000"/>
-                <w:sz w:val="22"/>
-                <w:szCs w:val="22"/>
-              </w:rPr>
-              <w:t>Bootstrap-InputFile</w:t>
-            </w:r>
-            <w:proofErr w:type="spellEnd"/>
+              <w:t>Instalar Bootstrap-InputFile</w:t>
+            </w:r>
           </w:p>
         </w:tc>
         <w:tc>
@@ -6605,37 +6049,15 @@
                 <w:szCs w:val="22"/>
               </w:rPr>
             </w:pPr>
-            <w:proofErr w:type="spellStart"/>
-            <w:r>
-              <w:rPr>
-                <w:rFonts w:ascii="Calibri" w:hAnsi="Calibri"/>
-                <w:color w:val="000000"/>
-                <w:sz w:val="22"/>
-                <w:szCs w:val="22"/>
-              </w:rPr>
-              <w:t>Metodos</w:t>
-            </w:r>
-            <w:proofErr w:type="spellEnd"/>
-            <w:r>
-              <w:rPr>
-                <w:rFonts w:ascii="Calibri" w:hAnsi="Calibri"/>
-                <w:color w:val="000000"/>
-                <w:sz w:val="22"/>
-                <w:szCs w:val="22"/>
-              </w:rPr>
-              <w:t xml:space="preserve"> y configuraciones para guardar </w:t>
-            </w:r>
-            <w:proofErr w:type="spellStart"/>
-            <w:r>
-              <w:rPr>
-                <w:rFonts w:ascii="Calibri" w:hAnsi="Calibri"/>
-                <w:color w:val="000000"/>
-                <w:sz w:val="22"/>
-                <w:szCs w:val="22"/>
-              </w:rPr>
-              <w:t>imagenes</w:t>
-            </w:r>
-            <w:proofErr w:type="spellEnd"/>
+            <w:r>
+              <w:rPr>
+                <w:rFonts w:ascii="Calibri" w:hAnsi="Calibri"/>
+                <w:color w:val="000000"/>
+                <w:sz w:val="22"/>
+                <w:szCs w:val="22"/>
+              </w:rPr>
+              <w:t>Metodos y configuraciones para guardar imagenes</w:t>
+            </w:r>
           </w:p>
         </w:tc>
         <w:tc>
@@ -6786,67 +6208,7 @@
                 <w:sz w:val="22"/>
                 <w:szCs w:val="22"/>
               </w:rPr>
-              <w:t xml:space="preserve">Instalar </w:t>
-            </w:r>
-            <w:proofErr w:type="spellStart"/>
-            <w:r>
-              <w:rPr>
-                <w:rFonts w:ascii="Calibri" w:hAnsi="Calibri"/>
-                <w:color w:val="000000"/>
-                <w:sz w:val="22"/>
-                <w:szCs w:val="22"/>
-              </w:rPr>
-              <w:t>Selectize</w:t>
-            </w:r>
-            <w:proofErr w:type="spellEnd"/>
-            <w:r>
-              <w:rPr>
-                <w:rFonts w:ascii="Calibri" w:hAnsi="Calibri"/>
-                <w:color w:val="000000"/>
-                <w:sz w:val="22"/>
-                <w:szCs w:val="22"/>
-              </w:rPr>
-              <w:t xml:space="preserve"> (</w:t>
-            </w:r>
-            <w:proofErr w:type="spellStart"/>
-            <w:r>
-              <w:rPr>
-                <w:rFonts w:ascii="Calibri" w:hAnsi="Calibri"/>
-                <w:color w:val="000000"/>
-                <w:sz w:val="22"/>
-                <w:szCs w:val="22"/>
-              </w:rPr>
-              <w:t>Plugin</w:t>
-            </w:r>
-            <w:proofErr w:type="spellEnd"/>
-            <w:r>
-              <w:rPr>
-                <w:rFonts w:ascii="Calibri" w:hAnsi="Calibri"/>
-                <w:color w:val="000000"/>
-                <w:sz w:val="22"/>
-                <w:szCs w:val="22"/>
-              </w:rPr>
-              <w:t xml:space="preserve"> </w:t>
-            </w:r>
-            <w:proofErr w:type="spellStart"/>
-            <w:r>
-              <w:rPr>
-                <w:rFonts w:ascii="Calibri" w:hAnsi="Calibri"/>
-                <w:color w:val="000000"/>
-                <w:sz w:val="22"/>
-                <w:szCs w:val="22"/>
-              </w:rPr>
-              <w:t>Js</w:t>
-            </w:r>
-            <w:proofErr w:type="spellEnd"/>
-            <w:r>
-              <w:rPr>
-                <w:rFonts w:ascii="Calibri" w:hAnsi="Calibri"/>
-                <w:color w:val="000000"/>
-                <w:sz w:val="22"/>
-                <w:szCs w:val="22"/>
-              </w:rPr>
-              <w:t>)</w:t>
+              <w:t>Instalar Selectize (Plugin Js)</w:t>
             </w:r>
           </w:p>
         </w:tc>
@@ -6998,67 +6360,7 @@
                 <w:sz w:val="22"/>
                 <w:szCs w:val="22"/>
               </w:rPr>
-              <w:t xml:space="preserve">Instalar </w:t>
-            </w:r>
-            <w:proofErr w:type="spellStart"/>
-            <w:r>
-              <w:rPr>
-                <w:rFonts w:ascii="Calibri" w:hAnsi="Calibri"/>
-                <w:color w:val="000000"/>
-                <w:sz w:val="22"/>
-                <w:szCs w:val="22"/>
-              </w:rPr>
-              <w:t>EasyAutocomplete</w:t>
-            </w:r>
-            <w:proofErr w:type="spellEnd"/>
-            <w:r>
-              <w:rPr>
-                <w:rFonts w:ascii="Calibri" w:hAnsi="Calibri"/>
-                <w:color w:val="000000"/>
-                <w:sz w:val="22"/>
-                <w:szCs w:val="22"/>
-              </w:rPr>
-              <w:t xml:space="preserve"> (</w:t>
-            </w:r>
-            <w:proofErr w:type="spellStart"/>
-            <w:r>
-              <w:rPr>
-                <w:rFonts w:ascii="Calibri" w:hAnsi="Calibri"/>
-                <w:color w:val="000000"/>
-                <w:sz w:val="22"/>
-                <w:szCs w:val="22"/>
-              </w:rPr>
-              <w:t>Plugin</w:t>
-            </w:r>
-            <w:proofErr w:type="spellEnd"/>
-            <w:r>
-              <w:rPr>
-                <w:rFonts w:ascii="Calibri" w:hAnsi="Calibri"/>
-                <w:color w:val="000000"/>
-                <w:sz w:val="22"/>
-                <w:szCs w:val="22"/>
-              </w:rPr>
-              <w:t xml:space="preserve"> </w:t>
-            </w:r>
-            <w:proofErr w:type="spellStart"/>
-            <w:r>
-              <w:rPr>
-                <w:rFonts w:ascii="Calibri" w:hAnsi="Calibri"/>
-                <w:color w:val="000000"/>
-                <w:sz w:val="22"/>
-                <w:szCs w:val="22"/>
-              </w:rPr>
-              <w:t>Js</w:t>
-            </w:r>
-            <w:proofErr w:type="spellEnd"/>
-            <w:r>
-              <w:rPr>
-                <w:rFonts w:ascii="Calibri" w:hAnsi="Calibri"/>
-                <w:color w:val="000000"/>
-                <w:sz w:val="22"/>
-                <w:szCs w:val="22"/>
-              </w:rPr>
-              <w:t>)</w:t>
+              <w:t>Instalar EasyAutocomplete (Plugin Js)</w:t>
             </w:r>
           </w:p>
         </w:tc>
@@ -7228,19 +6530,8 @@
                 <w:sz w:val="22"/>
                 <w:szCs w:val="22"/>
               </w:rPr>
-              <w:t xml:space="preserve"> para cargar </w:t>
-            </w:r>
-            <w:proofErr w:type="spellStart"/>
-            <w:r>
-              <w:rPr>
-                <w:rFonts w:ascii="Calibri" w:hAnsi="Calibri"/>
-                <w:color w:val="000000"/>
-                <w:sz w:val="22"/>
-                <w:szCs w:val="22"/>
-              </w:rPr>
-              <w:t>Paises</w:t>
-            </w:r>
-            <w:proofErr w:type="spellEnd"/>
+              <w:t xml:space="preserve"> para cargar Paises</w:t>
+            </w:r>
           </w:p>
         </w:tc>
         <w:tc>
@@ -7739,67 +7030,7 @@
                 <w:sz w:val="22"/>
                 <w:szCs w:val="22"/>
               </w:rPr>
-              <w:t xml:space="preserve">Instalar </w:t>
-            </w:r>
-            <w:proofErr w:type="spellStart"/>
-            <w:r>
-              <w:rPr>
-                <w:rFonts w:ascii="Calibri" w:hAnsi="Calibri"/>
-                <w:color w:val="000000"/>
-                <w:sz w:val="22"/>
-                <w:szCs w:val="22"/>
-              </w:rPr>
-              <w:t>DateTimePicker</w:t>
-            </w:r>
-            <w:proofErr w:type="spellEnd"/>
-            <w:r>
-              <w:rPr>
-                <w:rFonts w:ascii="Calibri" w:hAnsi="Calibri"/>
-                <w:color w:val="000000"/>
-                <w:sz w:val="22"/>
-                <w:szCs w:val="22"/>
-              </w:rPr>
-              <w:t xml:space="preserve"> (</w:t>
-            </w:r>
-            <w:proofErr w:type="spellStart"/>
-            <w:r>
-              <w:rPr>
-                <w:rFonts w:ascii="Calibri" w:hAnsi="Calibri"/>
-                <w:color w:val="000000"/>
-                <w:sz w:val="22"/>
-                <w:szCs w:val="22"/>
-              </w:rPr>
-              <w:t>Plugin</w:t>
-            </w:r>
-            <w:proofErr w:type="spellEnd"/>
-            <w:r>
-              <w:rPr>
-                <w:rFonts w:ascii="Calibri" w:hAnsi="Calibri"/>
-                <w:color w:val="000000"/>
-                <w:sz w:val="22"/>
-                <w:szCs w:val="22"/>
-              </w:rPr>
-              <w:t xml:space="preserve"> </w:t>
-            </w:r>
-            <w:proofErr w:type="spellStart"/>
-            <w:r>
-              <w:rPr>
-                <w:rFonts w:ascii="Calibri" w:hAnsi="Calibri"/>
-                <w:color w:val="000000"/>
-                <w:sz w:val="22"/>
-                <w:szCs w:val="22"/>
-              </w:rPr>
-              <w:t>Js</w:t>
-            </w:r>
-            <w:proofErr w:type="spellEnd"/>
-            <w:r>
-              <w:rPr>
-                <w:rFonts w:ascii="Calibri" w:hAnsi="Calibri"/>
-                <w:color w:val="000000"/>
-                <w:sz w:val="22"/>
-                <w:szCs w:val="22"/>
-              </w:rPr>
-              <w:t>)</w:t>
+              <w:t>Instalar DateTimePicker (Plugin Js)</w:t>
             </w:r>
           </w:p>
         </w:tc>
@@ -7951,19 +7182,8 @@
                 <w:sz w:val="22"/>
                 <w:szCs w:val="22"/>
               </w:rPr>
-              <w:t xml:space="preserve">Crear </w:t>
-            </w:r>
-            <w:proofErr w:type="spellStart"/>
-            <w:r>
-              <w:rPr>
-                <w:rFonts w:ascii="Calibri" w:hAnsi="Calibri"/>
-                <w:color w:val="000000"/>
-                <w:sz w:val="22"/>
-                <w:szCs w:val="22"/>
-              </w:rPr>
-              <w:t>Facilitacion</w:t>
-            </w:r>
-            <w:proofErr w:type="spellEnd"/>
+              <w:t>Crear Facilitacion</w:t>
+            </w:r>
           </w:p>
         </w:tc>
         <w:tc>
@@ -8107,46 +7327,24 @@
                 <w:szCs w:val="22"/>
               </w:rPr>
             </w:pPr>
-            <w:proofErr w:type="spellStart"/>
-            <w:r>
-              <w:rPr>
-                <w:rFonts w:ascii="Calibri" w:hAnsi="Calibri"/>
-                <w:color w:val="000000"/>
-                <w:sz w:val="22"/>
-                <w:szCs w:val="22"/>
-              </w:rPr>
-              <w:t>Metodo</w:t>
-            </w:r>
-            <w:proofErr w:type="spellEnd"/>
-            <w:r>
-              <w:rPr>
-                <w:rFonts w:ascii="Calibri" w:hAnsi="Calibri"/>
-                <w:color w:val="000000"/>
-                <w:sz w:val="22"/>
-                <w:szCs w:val="22"/>
-              </w:rPr>
-              <w:t xml:space="preserve"> Ajax </w:t>
-            </w:r>
-            <w:r>
-              <w:rPr>
-                <w:rFonts w:ascii="Calibri" w:hAnsi="Calibri"/>
-                <w:color w:val="000000"/>
-                <w:sz w:val="22"/>
-                <w:szCs w:val="22"/>
-              </w:rPr>
-              <w:t xml:space="preserve">guardar </w:t>
-            </w:r>
-            <w:proofErr w:type="spellStart"/>
-            <w:r>
-              <w:rPr>
-                <w:rFonts w:ascii="Calibri" w:hAnsi="Calibri"/>
-                <w:color w:val="000000"/>
-                <w:sz w:val="22"/>
-                <w:szCs w:val="22"/>
-              </w:rPr>
-              <w:t>Facilitacion</w:t>
-            </w:r>
-            <w:proofErr w:type="spellEnd"/>
+            <w:r>
+              <w:rPr>
+                <w:rFonts w:ascii="Calibri" w:hAnsi="Calibri"/>
+                <w:color w:val="000000"/>
+                <w:sz w:val="22"/>
+                <w:szCs w:val="22"/>
+              </w:rPr>
+              <w:t xml:space="preserve">Metodo Ajax </w:t>
+            </w:r>
+            <w:r>
+              <w:rPr>
+                <w:rFonts w:ascii="Calibri" w:hAnsi="Calibri"/>
+                <w:color w:val="000000"/>
+                <w:sz w:val="22"/>
+                <w:szCs w:val="22"/>
+              </w:rPr>
+              <w:t>guardar Facilitacion</w:t>
+            </w:r>
           </w:p>
         </w:tc>
         <w:tc>
@@ -8290,17 +7488,24 @@
                 <w:szCs w:val="22"/>
               </w:rPr>
             </w:pPr>
-            <w:proofErr w:type="spellStart"/>
-            <w:r>
-              <w:rPr>
-                <w:rFonts w:ascii="Calibri" w:hAnsi="Calibri"/>
-                <w:color w:val="000000"/>
-                <w:sz w:val="22"/>
-                <w:szCs w:val="22"/>
-              </w:rPr>
-              <w:t>Metodo</w:t>
-            </w:r>
-            <w:proofErr w:type="spellEnd"/>
+            <w:r>
+              <w:rPr>
+                <w:rFonts w:ascii="Calibri" w:hAnsi="Calibri"/>
+                <w:color w:val="000000"/>
+                <w:sz w:val="22"/>
+                <w:szCs w:val="22"/>
+              </w:rPr>
+              <w:t xml:space="preserve">Metodo </w:t>
+            </w:r>
+            <w:r>
+              <w:rPr>
+                <w:rFonts w:ascii="Calibri" w:hAnsi="Calibri"/>
+                <w:color w:val="000000"/>
+                <w:sz w:val="22"/>
+                <w:szCs w:val="22"/>
+              </w:rPr>
+              <w:t>y Vistas</w:t>
+            </w:r>
             <w:r>
               <w:rPr>
                 <w:rFonts w:ascii="Calibri" w:hAnsi="Calibri"/>
@@ -8317,65 +7522,16 @@
                 <w:sz w:val="22"/>
                 <w:szCs w:val="22"/>
               </w:rPr>
-              <w:t>y Vistas</w:t>
-            </w:r>
-            <w:r>
-              <w:rPr>
-                <w:rFonts w:ascii="Calibri" w:hAnsi="Calibri"/>
-                <w:color w:val="000000"/>
-                <w:sz w:val="22"/>
-                <w:szCs w:val="22"/>
-              </w:rPr>
-              <w:t xml:space="preserve"> </w:t>
-            </w:r>
-            <w:r>
-              <w:rPr>
-                <w:rFonts w:ascii="Calibri" w:hAnsi="Calibri"/>
-                <w:color w:val="000000"/>
-                <w:sz w:val="22"/>
-                <w:szCs w:val="22"/>
-              </w:rPr>
-              <w:t xml:space="preserve">Filtrar </w:t>
-            </w:r>
-            <w:proofErr w:type="spellStart"/>
-            <w:r>
-              <w:rPr>
-                <w:rFonts w:ascii="Calibri" w:hAnsi="Calibri"/>
-                <w:color w:val="000000"/>
-                <w:sz w:val="22"/>
-                <w:szCs w:val="22"/>
-              </w:rPr>
-              <w:t>Facilitacion</w:t>
-            </w:r>
-            <w:proofErr w:type="spellEnd"/>
-            <w:r>
-              <w:rPr>
-                <w:rFonts w:ascii="Calibri" w:hAnsi="Calibri"/>
-                <w:color w:val="000000"/>
-                <w:sz w:val="22"/>
-                <w:szCs w:val="22"/>
-              </w:rPr>
-              <w:t>(</w:t>
-            </w:r>
-            <w:proofErr w:type="spellStart"/>
-            <w:r>
-              <w:rPr>
-                <w:rFonts w:ascii="Calibri" w:hAnsi="Calibri"/>
-                <w:color w:val="000000"/>
-                <w:sz w:val="22"/>
-                <w:szCs w:val="22"/>
-              </w:rPr>
-              <w:t>Dia</w:t>
-            </w:r>
-            <w:proofErr w:type="spellEnd"/>
-            <w:r>
-              <w:rPr>
-                <w:rFonts w:ascii="Calibri" w:hAnsi="Calibri"/>
-                <w:color w:val="000000"/>
-                <w:sz w:val="22"/>
-                <w:szCs w:val="22"/>
-              </w:rPr>
-              <w:t>/Mes/</w:t>
+              <w:t>Filtrar Facilitacion(</w:t>
+            </w:r>
+            <w:r>
+              <w:rPr>
+                <w:rFonts w:ascii="Calibri" w:hAnsi="Calibri"/>
+                <w:color w:val="000000"/>
+                <w:sz w:val="22"/>
+                <w:szCs w:val="22"/>
+              </w:rPr>
+              <w:t>Dia/Mes/</w:t>
             </w:r>
             <w:r>
               <w:rPr>
@@ -8529,17 +7685,24 @@
                 <w:szCs w:val="22"/>
               </w:rPr>
             </w:pPr>
-            <w:proofErr w:type="spellStart"/>
-            <w:r>
-              <w:rPr>
-                <w:rFonts w:ascii="Calibri" w:hAnsi="Calibri"/>
-                <w:color w:val="000000"/>
-                <w:sz w:val="22"/>
-                <w:szCs w:val="22"/>
-              </w:rPr>
-              <w:t>Metodo</w:t>
-            </w:r>
-            <w:proofErr w:type="spellEnd"/>
+            <w:r>
+              <w:rPr>
+                <w:rFonts w:ascii="Calibri" w:hAnsi="Calibri"/>
+                <w:color w:val="000000"/>
+                <w:sz w:val="22"/>
+                <w:szCs w:val="22"/>
+              </w:rPr>
+              <w:t xml:space="preserve">Metodo </w:t>
+            </w:r>
+            <w:r>
+              <w:rPr>
+                <w:rFonts w:ascii="Calibri" w:hAnsi="Calibri"/>
+                <w:color w:val="000000"/>
+                <w:sz w:val="22"/>
+                <w:szCs w:val="22"/>
+              </w:rPr>
+              <w:t>y Vistas</w:t>
+            </w:r>
             <w:r>
               <w:rPr>
                 <w:rFonts w:ascii="Calibri" w:hAnsi="Calibri"/>
@@ -8556,63 +7719,7 @@
                 <w:sz w:val="22"/>
                 <w:szCs w:val="22"/>
               </w:rPr>
-              <w:t>y Vistas</w:t>
-            </w:r>
-            <w:r>
-              <w:rPr>
-                <w:rFonts w:ascii="Calibri" w:hAnsi="Calibri"/>
-                <w:color w:val="000000"/>
-                <w:sz w:val="22"/>
-                <w:szCs w:val="22"/>
-              </w:rPr>
-              <w:t xml:space="preserve"> </w:t>
-            </w:r>
-            <w:r>
-              <w:rPr>
-                <w:rFonts w:ascii="Calibri" w:hAnsi="Calibri"/>
-                <w:color w:val="000000"/>
-                <w:sz w:val="22"/>
-                <w:szCs w:val="22"/>
-              </w:rPr>
-              <w:t xml:space="preserve">Filtrar </w:t>
-            </w:r>
-            <w:proofErr w:type="spellStart"/>
-            <w:r>
-              <w:rPr>
-                <w:rFonts w:ascii="Calibri" w:hAnsi="Calibri"/>
-                <w:color w:val="000000"/>
-                <w:sz w:val="22"/>
-                <w:szCs w:val="22"/>
-              </w:rPr>
-              <w:t>Facilitacion</w:t>
-            </w:r>
-            <w:proofErr w:type="spellEnd"/>
-            <w:r>
-              <w:rPr>
-                <w:rFonts w:ascii="Calibri" w:hAnsi="Calibri"/>
-                <w:color w:val="000000"/>
-                <w:sz w:val="22"/>
-                <w:szCs w:val="22"/>
-              </w:rPr>
-              <w:t>(</w:t>
-            </w:r>
-            <w:r>
-              <w:rPr>
-                <w:rFonts w:ascii="Calibri" w:hAnsi="Calibri"/>
-                <w:color w:val="000000"/>
-                <w:sz w:val="22"/>
-                <w:szCs w:val="22"/>
-              </w:rPr>
-              <w:t>Ver Todo</w:t>
-            </w:r>
-            <w:r>
-              <w:rPr>
-                <w:rFonts w:ascii="Calibri" w:hAnsi="Calibri"/>
-                <w:color w:val="000000"/>
-                <w:sz w:val="22"/>
-                <w:szCs w:val="22"/>
-              </w:rPr>
-              <w:t>)</w:t>
+              <w:t>Filtrar Facilitacion(Ver Todo)</w:t>
             </w:r>
           </w:p>
         </w:tc>
@@ -8943,19 +8050,8 @@
                 <w:sz w:val="22"/>
                 <w:szCs w:val="22"/>
               </w:rPr>
-              <w:t xml:space="preserve">Instalar </w:t>
-            </w:r>
-            <w:proofErr w:type="spellStart"/>
-            <w:r>
-              <w:rPr>
-                <w:rFonts w:ascii="Calibri" w:hAnsi="Calibri"/>
-                <w:color w:val="000000"/>
-                <w:sz w:val="22"/>
-                <w:szCs w:val="22"/>
-              </w:rPr>
-              <w:t>PNotify</w:t>
-            </w:r>
-            <w:proofErr w:type="spellEnd"/>
+              <w:t>Instalar PNotify</w:t>
+            </w:r>
           </w:p>
         </w:tc>
         <w:tc>
@@ -9258,29 +8354,8 @@
                 <w:sz w:val="22"/>
                 <w:szCs w:val="22"/>
               </w:rPr>
-              <w:t xml:space="preserve">Crear </w:t>
-            </w:r>
-            <w:proofErr w:type="spellStart"/>
-            <w:r>
-              <w:rPr>
-                <w:rFonts w:ascii="Calibri" w:hAnsi="Calibri"/>
-                <w:color w:val="000000"/>
-                <w:sz w:val="22"/>
-                <w:szCs w:val="22"/>
-              </w:rPr>
-              <w:t>Seed</w:t>
-            </w:r>
-            <w:proofErr w:type="spellEnd"/>
-            <w:r>
-              <w:rPr>
-                <w:rFonts w:ascii="Calibri" w:hAnsi="Calibri"/>
-                <w:color w:val="000000"/>
-                <w:sz w:val="22"/>
-                <w:szCs w:val="22"/>
-              </w:rPr>
-              <w:t xml:space="preserve"> para cargar </w:t>
-            </w:r>
-            <w:proofErr w:type="spellStart"/>
+              <w:t xml:space="preserve">Crear Seed para cargar </w:t>
+            </w:r>
             <w:r>
               <w:rPr>
                 <w:rFonts w:ascii="Calibri" w:hAnsi="Calibri"/>
@@ -9290,7 +8365,6 @@
               </w:rPr>
               <w:t>Menu</w:t>
             </w:r>
-            <w:proofErr w:type="spellEnd"/>
           </w:p>
         </w:tc>
         <w:tc>
@@ -9441,56 +8515,16 @@
                 <w:sz w:val="22"/>
                 <w:szCs w:val="22"/>
               </w:rPr>
-              <w:t xml:space="preserve">Crear </w:t>
-            </w:r>
-            <w:proofErr w:type="spellStart"/>
-            <w:r>
-              <w:rPr>
-                <w:rFonts w:ascii="Calibri" w:hAnsi="Calibri"/>
-                <w:color w:val="000000"/>
-                <w:sz w:val="22"/>
-                <w:szCs w:val="22"/>
-              </w:rPr>
-              <w:t>Seed</w:t>
-            </w:r>
-            <w:proofErr w:type="spellEnd"/>
-            <w:r>
-              <w:rPr>
-                <w:rFonts w:ascii="Calibri" w:hAnsi="Calibri"/>
-                <w:color w:val="000000"/>
-                <w:sz w:val="22"/>
-                <w:szCs w:val="22"/>
-              </w:rPr>
-              <w:t xml:space="preserve"> para cargar </w:t>
-            </w:r>
-            <w:r>
-              <w:rPr>
-                <w:rFonts w:ascii="Calibri" w:hAnsi="Calibri"/>
-                <w:color w:val="000000"/>
-                <w:sz w:val="22"/>
-                <w:szCs w:val="22"/>
-              </w:rPr>
-              <w:t>Accesos (</w:t>
-            </w:r>
-            <w:proofErr w:type="spellStart"/>
-            <w:r>
-              <w:rPr>
-                <w:rFonts w:ascii="Calibri" w:hAnsi="Calibri"/>
-                <w:color w:val="000000"/>
-                <w:sz w:val="22"/>
-                <w:szCs w:val="22"/>
-              </w:rPr>
-              <w:t>Menu</w:t>
-            </w:r>
-            <w:proofErr w:type="spellEnd"/>
-            <w:r>
-              <w:rPr>
-                <w:rFonts w:ascii="Calibri" w:hAnsi="Calibri"/>
-                <w:color w:val="000000"/>
-                <w:sz w:val="22"/>
-                <w:szCs w:val="22"/>
-              </w:rPr>
-              <w:t xml:space="preserve"> Administrador)</w:t>
+              <w:t xml:space="preserve">Crear Seed para cargar </w:t>
+            </w:r>
+            <w:r>
+              <w:rPr>
+                <w:rFonts w:ascii="Calibri" w:hAnsi="Calibri"/>
+                <w:color w:val="000000"/>
+                <w:sz w:val="22"/>
+                <w:szCs w:val="22"/>
+              </w:rPr>
+              <w:t>Accesos (Menu Administrador)</w:t>
             </w:r>
           </w:p>
         </w:tc>
@@ -9642,27 +8676,7 @@
                 <w:sz w:val="22"/>
                 <w:szCs w:val="22"/>
               </w:rPr>
-              <w:t xml:space="preserve">Crear </w:t>
-            </w:r>
-            <w:proofErr w:type="spellStart"/>
-            <w:r>
-              <w:rPr>
-                <w:rFonts w:ascii="Calibri" w:hAnsi="Calibri"/>
-                <w:color w:val="000000"/>
-                <w:sz w:val="22"/>
-                <w:szCs w:val="22"/>
-              </w:rPr>
-              <w:t>Seed</w:t>
-            </w:r>
-            <w:proofErr w:type="spellEnd"/>
-            <w:r>
-              <w:rPr>
-                <w:rFonts w:ascii="Calibri" w:hAnsi="Calibri"/>
-                <w:color w:val="000000"/>
-                <w:sz w:val="22"/>
-                <w:szCs w:val="22"/>
-              </w:rPr>
-              <w:t xml:space="preserve"> para </w:t>
+              <w:t xml:space="preserve">Crear Seed para </w:t>
             </w:r>
             <w:r>
               <w:rPr>
@@ -9984,19 +8998,8 @@
                 <w:sz w:val="22"/>
                 <w:szCs w:val="22"/>
               </w:rPr>
-              <w:t xml:space="preserve">Modal para guardar Nueva </w:t>
-            </w:r>
-            <w:proofErr w:type="spellStart"/>
-            <w:r>
-              <w:rPr>
-                <w:rFonts w:ascii="Calibri" w:hAnsi="Calibri"/>
-                <w:color w:val="000000"/>
-                <w:sz w:val="22"/>
-                <w:szCs w:val="22"/>
-              </w:rPr>
-              <w:t>Facilitacion</w:t>
-            </w:r>
-            <w:proofErr w:type="spellEnd"/>
+              <w:t>Modal para guardar Nueva Facilitacion</w:t>
+            </w:r>
           </w:p>
         </w:tc>
         <w:tc>
@@ -10156,19 +9159,8 @@
                 <w:sz w:val="22"/>
                 <w:szCs w:val="22"/>
               </w:rPr>
-              <w:t xml:space="preserve"> </w:t>
-            </w:r>
-            <w:proofErr w:type="spellStart"/>
-            <w:r>
-              <w:rPr>
-                <w:rFonts w:ascii="Calibri" w:hAnsi="Calibri"/>
-                <w:color w:val="000000"/>
-                <w:sz w:val="22"/>
-                <w:szCs w:val="22"/>
-              </w:rPr>
-              <w:t>mCustomScrollbar</w:t>
-            </w:r>
-            <w:proofErr w:type="spellEnd"/>
+              <w:t xml:space="preserve"> mCustomScrollbar</w:t>
+            </w:r>
           </w:p>
         </w:tc>
         <w:tc>
@@ -10319,19 +9311,8 @@
                 <w:sz w:val="22"/>
                 <w:szCs w:val="22"/>
               </w:rPr>
-              <w:t xml:space="preserve">Instalar </w:t>
-            </w:r>
-            <w:proofErr w:type="spellStart"/>
-            <w:r>
-              <w:rPr>
-                <w:rFonts w:ascii="Calibri" w:hAnsi="Calibri"/>
-                <w:color w:val="000000"/>
-                <w:sz w:val="22"/>
-                <w:szCs w:val="22"/>
-              </w:rPr>
-              <w:t>Ionicons</w:t>
-            </w:r>
-            <w:proofErr w:type="spellEnd"/>
+              <w:t>Instalar Ionicons</w:t>
+            </w:r>
           </w:p>
         </w:tc>
         <w:tc>
@@ -11292,19 +10273,8 @@
                 <w:sz w:val="22"/>
                 <w:szCs w:val="22"/>
               </w:rPr>
-              <w:t xml:space="preserve">Crear </w:t>
-            </w:r>
-            <w:proofErr w:type="spellStart"/>
-            <w:r>
-              <w:rPr>
-                <w:rFonts w:ascii="Calibri" w:hAnsi="Calibri"/>
-                <w:color w:val="000000"/>
-                <w:sz w:val="22"/>
-                <w:szCs w:val="22"/>
-              </w:rPr>
-              <w:t>Fiscalizacion</w:t>
-            </w:r>
-            <w:proofErr w:type="spellEnd"/>
+              <w:t>Crear Fiscalizacion</w:t>
+            </w:r>
           </w:p>
         </w:tc>
         <w:tc>
@@ -11448,37 +10418,15 @@
                 <w:szCs w:val="22"/>
               </w:rPr>
             </w:pPr>
-            <w:proofErr w:type="spellStart"/>
-            <w:r>
-              <w:rPr>
-                <w:rFonts w:ascii="Calibri" w:hAnsi="Calibri"/>
-                <w:color w:val="000000"/>
-                <w:sz w:val="22"/>
-                <w:szCs w:val="22"/>
-              </w:rPr>
-              <w:t>Metodo</w:t>
-            </w:r>
-            <w:proofErr w:type="spellEnd"/>
-            <w:r>
-              <w:rPr>
-                <w:rFonts w:ascii="Calibri" w:hAnsi="Calibri"/>
-                <w:color w:val="000000"/>
-                <w:sz w:val="22"/>
-                <w:szCs w:val="22"/>
-              </w:rPr>
-              <w:t xml:space="preserve"> Ajax guardar </w:t>
-            </w:r>
-            <w:proofErr w:type="spellStart"/>
-            <w:r>
-              <w:rPr>
-                <w:rFonts w:ascii="Calibri" w:hAnsi="Calibri"/>
-                <w:color w:val="000000"/>
-                <w:sz w:val="22"/>
-                <w:szCs w:val="22"/>
-              </w:rPr>
-              <w:t>Fiscalizacion</w:t>
-            </w:r>
-            <w:proofErr w:type="spellEnd"/>
+            <w:r>
+              <w:rPr>
+                <w:rFonts w:ascii="Calibri" w:hAnsi="Calibri"/>
+                <w:color w:val="000000"/>
+                <w:sz w:val="22"/>
+                <w:szCs w:val="22"/>
+              </w:rPr>
+              <w:t>Metodo Ajax guardar Fiscalizacion</w:t>
+            </w:r>
           </w:p>
         </w:tc>
         <w:tc>
@@ -11622,65 +10570,14 @@
                 <w:szCs w:val="22"/>
               </w:rPr>
             </w:pPr>
-            <w:proofErr w:type="spellStart"/>
-            <w:r>
-              <w:rPr>
-                <w:rFonts w:ascii="Calibri" w:hAnsi="Calibri"/>
-                <w:color w:val="000000"/>
-                <w:sz w:val="22"/>
-                <w:szCs w:val="22"/>
-              </w:rPr>
-              <w:t>Metodo</w:t>
-            </w:r>
-            <w:proofErr w:type="spellEnd"/>
-            <w:r>
-              <w:rPr>
-                <w:rFonts w:ascii="Calibri" w:hAnsi="Calibri"/>
-                <w:color w:val="000000"/>
-                <w:sz w:val="22"/>
-                <w:szCs w:val="22"/>
-              </w:rPr>
-              <w:t xml:space="preserve"> y Vistas Filtrar </w:t>
-            </w:r>
-            <w:proofErr w:type="spellStart"/>
-            <w:r>
-              <w:rPr>
-                <w:rFonts w:ascii="Calibri" w:hAnsi="Calibri"/>
-                <w:color w:val="000000"/>
-                <w:sz w:val="22"/>
-                <w:szCs w:val="22"/>
-              </w:rPr>
-              <w:t>Fiscalizacion</w:t>
-            </w:r>
-            <w:proofErr w:type="spellEnd"/>
-            <w:r>
-              <w:rPr>
-                <w:rFonts w:ascii="Calibri" w:hAnsi="Calibri"/>
-                <w:color w:val="000000"/>
-                <w:sz w:val="22"/>
-                <w:szCs w:val="22"/>
-              </w:rPr>
-              <w:t xml:space="preserve"> (</w:t>
-            </w:r>
-            <w:proofErr w:type="spellStart"/>
-            <w:r>
-              <w:rPr>
-                <w:rFonts w:ascii="Calibri" w:hAnsi="Calibri"/>
-                <w:color w:val="000000"/>
-                <w:sz w:val="22"/>
-                <w:szCs w:val="22"/>
-              </w:rPr>
-              <w:t>Dia</w:t>
-            </w:r>
-            <w:proofErr w:type="spellEnd"/>
-            <w:r>
-              <w:rPr>
-                <w:rFonts w:ascii="Calibri" w:hAnsi="Calibri"/>
-                <w:color w:val="000000"/>
-                <w:sz w:val="22"/>
-                <w:szCs w:val="22"/>
-              </w:rPr>
-              <w:t>/Mes/Año)</w:t>
+            <w:r>
+              <w:rPr>
+                <w:rFonts w:ascii="Calibri" w:hAnsi="Calibri"/>
+                <w:color w:val="000000"/>
+                <w:sz w:val="22"/>
+                <w:szCs w:val="22"/>
+              </w:rPr>
+              <w:t>Metodo y Vistas Filtrar Fiscalizacion (Dia/Mes/Año)</w:t>
             </w:r>
           </w:p>
         </w:tc>
@@ -11825,65 +10722,14 @@
                 <w:szCs w:val="22"/>
               </w:rPr>
             </w:pPr>
-            <w:proofErr w:type="spellStart"/>
-            <w:r>
-              <w:rPr>
-                <w:rFonts w:ascii="Calibri" w:hAnsi="Calibri"/>
-                <w:color w:val="000000"/>
-                <w:sz w:val="22"/>
-                <w:szCs w:val="22"/>
-              </w:rPr>
-              <w:t>Metodo</w:t>
-            </w:r>
-            <w:proofErr w:type="spellEnd"/>
-            <w:r>
-              <w:rPr>
-                <w:rFonts w:ascii="Calibri" w:hAnsi="Calibri"/>
-                <w:color w:val="000000"/>
-                <w:sz w:val="22"/>
-                <w:szCs w:val="22"/>
-              </w:rPr>
-              <w:t xml:space="preserve"> y Vistas Filtrar </w:t>
-            </w:r>
-            <w:proofErr w:type="spellStart"/>
-            <w:r>
-              <w:rPr>
-                <w:rFonts w:ascii="Calibri" w:hAnsi="Calibri"/>
-                <w:color w:val="000000"/>
-                <w:sz w:val="22"/>
-                <w:szCs w:val="22"/>
-              </w:rPr>
-              <w:t>Fiscalizacion</w:t>
-            </w:r>
-            <w:proofErr w:type="spellEnd"/>
-            <w:r>
-              <w:rPr>
-                <w:rFonts w:ascii="Calibri" w:hAnsi="Calibri"/>
-                <w:color w:val="000000"/>
-                <w:sz w:val="22"/>
-                <w:szCs w:val="22"/>
-              </w:rPr>
-              <w:t xml:space="preserve"> (</w:t>
-            </w:r>
-            <w:proofErr w:type="spellStart"/>
-            <w:r>
-              <w:rPr>
-                <w:rFonts w:ascii="Calibri" w:hAnsi="Calibri"/>
-                <w:color w:val="000000"/>
-                <w:sz w:val="22"/>
-                <w:szCs w:val="22"/>
-              </w:rPr>
-              <w:t>VerTodo</w:t>
-            </w:r>
-            <w:proofErr w:type="spellEnd"/>
-            <w:r>
-              <w:rPr>
-                <w:rFonts w:ascii="Calibri" w:hAnsi="Calibri"/>
-                <w:color w:val="000000"/>
-                <w:sz w:val="22"/>
-                <w:szCs w:val="22"/>
-              </w:rPr>
-              <w:t>)</w:t>
+            <w:r>
+              <w:rPr>
+                <w:rFonts w:ascii="Calibri" w:hAnsi="Calibri"/>
+                <w:color w:val="000000"/>
+                <w:sz w:val="22"/>
+                <w:szCs w:val="22"/>
+              </w:rPr>
+              <w:t>Metodo y Vistas Filtrar Fiscalizacion (VerTodo)</w:t>
             </w:r>
           </w:p>
         </w:tc>
@@ -12035,19 +10881,8 @@
                 <w:sz w:val="22"/>
                 <w:szCs w:val="22"/>
               </w:rPr>
-              <w:t xml:space="preserve">Modal para guardar Nueva </w:t>
-            </w:r>
-            <w:proofErr w:type="spellStart"/>
-            <w:r>
-              <w:rPr>
-                <w:rFonts w:ascii="Calibri" w:hAnsi="Calibri"/>
-                <w:color w:val="000000"/>
-                <w:sz w:val="22"/>
-                <w:szCs w:val="22"/>
-              </w:rPr>
-              <w:t>Fiscalizacion</w:t>
-            </w:r>
-            <w:proofErr w:type="spellEnd"/>
+              <w:t>Modal para guardar Nueva Fiscalizacion</w:t>
+            </w:r>
           </w:p>
         </w:tc>
         <w:tc>
@@ -13107,20 +11942,38 @@
               <w:spacing w:line="240" w:lineRule="auto"/>
               <w:ind w:firstLine="0"/>
               <w:rPr>
-                <w:rFonts w:ascii="Calibri" w:hAnsi="Calibri"/>
-                <w:color w:val="000000"/>
-                <w:sz w:val="22"/>
-                <w:szCs w:val="22"/>
-              </w:rPr>
-            </w:pPr>
-            <w:r>
-              <w:rPr>
-                <w:rFonts w:ascii="Calibri" w:hAnsi="Calibri"/>
-                <w:color w:val="000000"/>
-                <w:sz w:val="22"/>
-                <w:szCs w:val="22"/>
-              </w:rPr>
-              <w:t>Modal Crear Nuevo Transporte</w:t>
+                <w:rFonts w:ascii="Consolas" w:hAnsi="Consolas" w:cs="Courier New"/>
+                <w:color w:val="596063"/>
+                <w:sz w:val="17"/>
+                <w:szCs w:val="17"/>
+              </w:rPr>
+            </w:pPr>
+            <w:r>
+              <w:rPr>
+                <w:rFonts w:ascii="Calibri" w:hAnsi="Calibri"/>
+                <w:color w:val="000000"/>
+                <w:sz w:val="22"/>
+                <w:szCs w:val="22"/>
+              </w:rPr>
+              <w:t>Metodos y</w:t>
+            </w:r>
+            <w:r>
+              <w:rPr>
+                <w:rFonts w:ascii="Calibri" w:hAnsi="Calibri"/>
+                <w:color w:val="000000"/>
+                <w:sz w:val="22"/>
+                <w:szCs w:val="22"/>
+              </w:rPr>
+              <w:t xml:space="preserve"> vista para Informe(formulario</w:t>
+            </w:r>
+            <w:r>
+              <w:rPr>
+                <w:rFonts w:ascii="Calibri" w:hAnsi="Calibri"/>
+                <w:color w:val="000000"/>
+                <w:sz w:val="22"/>
+                <w:szCs w:val="22"/>
+              </w:rPr>
+              <w:t>)</w:t>
             </w:r>
           </w:p>
         </w:tc>
@@ -13272,7 +12125,18 @@
                 <w:sz w:val="22"/>
                 <w:szCs w:val="22"/>
               </w:rPr>
-              <w:t>Modal Crear Nuevo Transporte</w:t>
+              <w:t>Metodos y vista para In</w:t>
+            </w:r>
+            <w:bookmarkStart w:id="4" w:name="_GoBack"/>
+            <w:bookmarkEnd w:id="4"/>
+            <w:r>
+              <w:rPr>
+                <w:rFonts w:ascii="Calibri" w:hAnsi="Calibri"/>
+                <w:color w:val="000000"/>
+                <w:sz w:val="22"/>
+                <w:szCs w:val="22"/>
+              </w:rPr>
+              <w:t>forme(resultados)</w:t>
             </w:r>
           </w:p>
         </w:tc>
@@ -13770,19 +12634,8 @@
                 <w:sz w:val="22"/>
                 <w:szCs w:val="22"/>
               </w:rPr>
-              <w:t xml:space="preserve">Crear Informes de </w:t>
-            </w:r>
-            <w:proofErr w:type="spellStart"/>
-            <w:r>
-              <w:rPr>
-                <w:rFonts w:ascii="Calibri" w:hAnsi="Calibri"/>
-                <w:color w:val="000000"/>
-                <w:sz w:val="22"/>
-                <w:szCs w:val="22"/>
-              </w:rPr>
-              <w:t>Facilitacion</w:t>
-            </w:r>
-            <w:proofErr w:type="spellEnd"/>
+              <w:t>Crear Informes de Facilitacion</w:t>
+            </w:r>
           </w:p>
         </w:tc>
         <w:tc>
@@ -13933,19 +12786,8 @@
                 <w:sz w:val="22"/>
                 <w:szCs w:val="22"/>
               </w:rPr>
-              <w:t xml:space="preserve">Crear Informes de </w:t>
-            </w:r>
-            <w:proofErr w:type="spellStart"/>
-            <w:r>
-              <w:rPr>
-                <w:rFonts w:ascii="Calibri" w:hAnsi="Calibri"/>
-                <w:color w:val="000000"/>
-                <w:sz w:val="22"/>
-                <w:szCs w:val="22"/>
-              </w:rPr>
-              <w:t>Fiscalizacion</w:t>
-            </w:r>
-            <w:proofErr w:type="spellEnd"/>
+              <w:t>Crear Informes de Fiscalizacion</w:t>
+            </w:r>
           </w:p>
         </w:tc>
         <w:tc>
@@ -14096,19 +12938,8 @@
                 <w:sz w:val="22"/>
                 <w:szCs w:val="22"/>
               </w:rPr>
-              <w:t xml:space="preserve">Instalar </w:t>
-            </w:r>
-            <w:proofErr w:type="spellStart"/>
-            <w:r>
-              <w:rPr>
-                <w:rFonts w:ascii="Calibri" w:hAnsi="Calibri"/>
-                <w:color w:val="000000"/>
-                <w:sz w:val="22"/>
-                <w:szCs w:val="22"/>
-              </w:rPr>
-              <w:t>RazorPdf</w:t>
-            </w:r>
-            <w:proofErr w:type="spellEnd"/>
+              <w:t>Instalar RazorPdf</w:t>
+            </w:r>
           </w:p>
         </w:tc>
         <w:tc>
@@ -14252,37 +13083,15 @@
                 <w:szCs w:val="22"/>
               </w:rPr>
             </w:pPr>
-            <w:proofErr w:type="spellStart"/>
-            <w:r>
-              <w:rPr>
-                <w:rFonts w:ascii="Calibri" w:hAnsi="Calibri"/>
-                <w:color w:val="000000"/>
-                <w:sz w:val="22"/>
-                <w:szCs w:val="22"/>
-              </w:rPr>
-              <w:t>Metodos</w:t>
-            </w:r>
-            <w:proofErr w:type="spellEnd"/>
-            <w:r>
-              <w:rPr>
-                <w:rFonts w:ascii="Calibri" w:hAnsi="Calibri"/>
-                <w:color w:val="000000"/>
-                <w:sz w:val="22"/>
-                <w:szCs w:val="22"/>
-              </w:rPr>
-              <w:t xml:space="preserve"> para reportes con filtros </w:t>
-            </w:r>
-            <w:proofErr w:type="spellStart"/>
-            <w:r>
-              <w:rPr>
-                <w:rFonts w:ascii="Calibri" w:hAnsi="Calibri"/>
-                <w:color w:val="000000"/>
-                <w:sz w:val="22"/>
-                <w:szCs w:val="22"/>
-              </w:rPr>
-              <w:t>Facilitacion</w:t>
-            </w:r>
-            <w:proofErr w:type="spellEnd"/>
+            <w:r>
+              <w:rPr>
+                <w:rFonts w:ascii="Calibri" w:hAnsi="Calibri"/>
+                <w:color w:val="000000"/>
+                <w:sz w:val="22"/>
+                <w:szCs w:val="22"/>
+              </w:rPr>
+              <w:t>Metodos para reportes con filtros Facilitacion</w:t>
+            </w:r>
           </w:p>
         </w:tc>
         <w:tc>
@@ -14426,37 +13235,15 @@
                 <w:szCs w:val="22"/>
               </w:rPr>
             </w:pPr>
-            <w:proofErr w:type="spellStart"/>
-            <w:r>
-              <w:rPr>
-                <w:rFonts w:ascii="Calibri" w:hAnsi="Calibri"/>
-                <w:color w:val="000000"/>
-                <w:sz w:val="22"/>
-                <w:szCs w:val="22"/>
-              </w:rPr>
-              <w:t>Metodos</w:t>
-            </w:r>
-            <w:proofErr w:type="spellEnd"/>
-            <w:r>
-              <w:rPr>
-                <w:rFonts w:ascii="Calibri" w:hAnsi="Calibri"/>
-                <w:color w:val="000000"/>
-                <w:sz w:val="22"/>
-                <w:szCs w:val="22"/>
-              </w:rPr>
-              <w:t xml:space="preserve"> para reportes con filtros </w:t>
-            </w:r>
-            <w:proofErr w:type="spellStart"/>
-            <w:r>
-              <w:rPr>
-                <w:rFonts w:ascii="Calibri" w:hAnsi="Calibri"/>
-                <w:color w:val="000000"/>
-                <w:sz w:val="22"/>
-                <w:szCs w:val="22"/>
-              </w:rPr>
-              <w:t>Fiscalizacion</w:t>
-            </w:r>
-            <w:proofErr w:type="spellEnd"/>
+            <w:r>
+              <w:rPr>
+                <w:rFonts w:ascii="Calibri" w:hAnsi="Calibri"/>
+                <w:color w:val="000000"/>
+                <w:sz w:val="22"/>
+                <w:szCs w:val="22"/>
+              </w:rPr>
+              <w:t>Metodos para reportes con filtros Fiscalizacion</w:t>
+            </w:r>
           </w:p>
         </w:tc>
         <w:tc>
@@ -16062,8 +14849,6 @@
           <w:lang w:val="en-US"/>
         </w:rPr>
       </w:pPr>
-      <w:bookmarkStart w:id="4" w:name="_GoBack"/>
-      <w:bookmarkEnd w:id="4"/>
     </w:p>
     <w:sectPr>
       <w:headerReference w:type="first" r:id="rId13"/>
@@ -22679,7 +21464,7 @@
     <w:lsdException w:name="HTML Code" w:semiHidden="1" w:unhideWhenUsed="1"/>
     <w:lsdException w:name="HTML Definition" w:semiHidden="1" w:unhideWhenUsed="1"/>
     <w:lsdException w:name="HTML Keyboard" w:semiHidden="1" w:unhideWhenUsed="1"/>
-    <w:lsdException w:name="HTML Preformatted" w:semiHidden="1" w:unhideWhenUsed="1"/>
+    <w:lsdException w:name="HTML Preformatted" w:semiHidden="1" w:uiPriority="99" w:unhideWhenUsed="1"/>
     <w:lsdException w:name="HTML Sample" w:semiHidden="1" w:unhideWhenUsed="1"/>
     <w:lsdException w:name="HTML Typewriter" w:semiHidden="1" w:unhideWhenUsed="1"/>
     <w:lsdException w:name="HTML Variable" w:semiHidden="1" w:unhideWhenUsed="1"/>
@@ -23640,6 +22425,54 @@
       <w:i/>
       <w:iCs/>
       <w:color w:val="808080" w:themeColor="text1" w:themeTint="7F"/>
+    </w:rPr>
+  </w:style>
+  <w:style w:type="paragraph" w:styleId="HTMLconformatoprevio">
+    <w:name w:val="HTML Preformatted"/>
+    <w:basedOn w:val="Normal"/>
+    <w:link w:val="HTMLconformatoprevioCar"/>
+    <w:uiPriority w:val="99"/>
+    <w:semiHidden/>
+    <w:unhideWhenUsed/>
+    <w:rsid w:val="00377DB1"/>
+    <w:pPr>
+      <w:tabs>
+        <w:tab w:val="left" w:pos="916"/>
+        <w:tab w:val="left" w:pos="1832"/>
+        <w:tab w:val="left" w:pos="2748"/>
+        <w:tab w:val="left" w:pos="3664"/>
+        <w:tab w:val="left" w:pos="4580"/>
+        <w:tab w:val="left" w:pos="5496"/>
+        <w:tab w:val="left" w:pos="6412"/>
+        <w:tab w:val="left" w:pos="7328"/>
+        <w:tab w:val="left" w:pos="8244"/>
+        <w:tab w:val="left" w:pos="9160"/>
+        <w:tab w:val="left" w:pos="10076"/>
+        <w:tab w:val="left" w:pos="10992"/>
+        <w:tab w:val="left" w:pos="11908"/>
+        <w:tab w:val="left" w:pos="12824"/>
+        <w:tab w:val="left" w:pos="13740"/>
+        <w:tab w:val="left" w:pos="14656"/>
+      </w:tabs>
+      <w:spacing w:line="240" w:lineRule="auto"/>
+      <w:ind w:firstLine="0"/>
+    </w:pPr>
+    <w:rPr>
+      <w:rFonts w:ascii="Courier New" w:hAnsi="Courier New" w:cs="Courier New"/>
+      <w:sz w:val="20"/>
+      <w:szCs w:val="20"/>
+    </w:rPr>
+  </w:style>
+  <w:style w:type="character" w:customStyle="1" w:styleId="HTMLconformatoprevioCar">
+    <w:name w:val="HTML con formato previo Car"/>
+    <w:basedOn w:val="Fuentedeprrafopredeter"/>
+    <w:link w:val="HTMLconformatoprevio"/>
+    <w:uiPriority w:val="99"/>
+    <w:semiHidden/>
+    <w:rsid w:val="00377DB1"/>
+    <w:rPr>
+      <w:rFonts w:ascii="Courier New" w:hAnsi="Courier New" w:cs="Courier New"/>
+      <w:lang w:val="es-ES" w:eastAsia="es-ES"/>
     </w:rPr>
   </w:style>
 </w:styles>
@@ -24705,7 +23538,7 @@
 </file>
 
 <file path=customXml/itemProps1.xml><?xml version="1.0" encoding="utf-8"?>
-<ds:datastoreItem xmlns:ds="http://schemas.openxmlformats.org/officeDocument/2006/customXml" ds:itemID="{67DC5C95-B39C-4DE7-97A7-E0FDFA0001F7}">
+<ds:datastoreItem xmlns:ds="http://schemas.openxmlformats.org/officeDocument/2006/customXml" ds:itemID="{685A7FB5-5648-4E4A-BD11-60632AF5C7D7}">
   <ds:schemaRefs>
     <ds:schemaRef ds:uri="http://schemas.openxmlformats.org/officeDocument/2006/bibliography"/>
   </ds:schemaRefs>

</xml_diff>

<commit_message>
Instalacion y configuracion de echarts Se creo controlador, vista y js echarts para PrincipalesPaises (Informe) Actualizacion de los sprint
</commit_message>
<xml_diff>
--- a/sprint.docx
+++ b/sprint.docx
@@ -951,8 +951,19 @@
                 <w:sz w:val="22"/>
                 <w:szCs w:val="22"/>
               </w:rPr>
-              <w:t>Crear repositorio en Github</w:t>
-            </w:r>
+              <w:t xml:space="preserve">Crear repositorio en </w:t>
+            </w:r>
+            <w:proofErr w:type="spellStart"/>
+            <w:r>
+              <w:rPr>
+                <w:rFonts w:ascii="Calibri" w:hAnsi="Calibri"/>
+                <w:color w:val="000000"/>
+                <w:sz w:val="22"/>
+                <w:szCs w:val="22"/>
+              </w:rPr>
+              <w:t>Github</w:t>
+            </w:r>
+            <w:proofErr w:type="spellEnd"/>
           </w:p>
         </w:tc>
         <w:tc>
@@ -1255,8 +1266,59 @@
                 <w:sz w:val="22"/>
                 <w:szCs w:val="22"/>
               </w:rPr>
-              <w:t>Instalar Bootstrap Theme Spacelab</w:t>
-            </w:r>
+              <w:t xml:space="preserve">Instalar </w:t>
+            </w:r>
+            <w:proofErr w:type="spellStart"/>
+            <w:r>
+              <w:rPr>
+                <w:rFonts w:ascii="Calibri" w:hAnsi="Calibri"/>
+                <w:color w:val="000000"/>
+                <w:sz w:val="22"/>
+                <w:szCs w:val="22"/>
+              </w:rPr>
+              <w:t>Bootstrap</w:t>
+            </w:r>
+            <w:proofErr w:type="spellEnd"/>
+            <w:r>
+              <w:rPr>
+                <w:rFonts w:ascii="Calibri" w:hAnsi="Calibri"/>
+                <w:color w:val="000000"/>
+                <w:sz w:val="22"/>
+                <w:szCs w:val="22"/>
+              </w:rPr>
+              <w:t xml:space="preserve"> </w:t>
+            </w:r>
+            <w:proofErr w:type="spellStart"/>
+            <w:r>
+              <w:rPr>
+                <w:rFonts w:ascii="Calibri" w:hAnsi="Calibri"/>
+                <w:color w:val="000000"/>
+                <w:sz w:val="22"/>
+                <w:szCs w:val="22"/>
+              </w:rPr>
+              <w:t>Theme</w:t>
+            </w:r>
+            <w:proofErr w:type="spellEnd"/>
+            <w:r>
+              <w:rPr>
+                <w:rFonts w:ascii="Calibri" w:hAnsi="Calibri"/>
+                <w:color w:val="000000"/>
+                <w:sz w:val="22"/>
+                <w:szCs w:val="22"/>
+              </w:rPr>
+              <w:t xml:space="preserve"> </w:t>
+            </w:r>
+            <w:proofErr w:type="spellStart"/>
+            <w:r>
+              <w:rPr>
+                <w:rFonts w:ascii="Calibri" w:hAnsi="Calibri"/>
+                <w:color w:val="000000"/>
+                <w:sz w:val="22"/>
+                <w:szCs w:val="22"/>
+              </w:rPr>
+              <w:t>Spacelab</w:t>
+            </w:r>
+            <w:proofErr w:type="spellEnd"/>
           </w:p>
         </w:tc>
         <w:tc>
@@ -1407,8 +1469,19 @@
                 <w:sz w:val="22"/>
                 <w:szCs w:val="22"/>
               </w:rPr>
-              <w:t>Crear Menu</w:t>
-            </w:r>
+              <w:t xml:space="preserve">Crear </w:t>
+            </w:r>
+            <w:proofErr w:type="spellStart"/>
+            <w:r>
+              <w:rPr>
+                <w:rFonts w:ascii="Calibri" w:hAnsi="Calibri"/>
+                <w:color w:val="000000"/>
+                <w:sz w:val="22"/>
+                <w:szCs w:val="22"/>
+              </w:rPr>
+              <w:t>Menu</w:t>
+            </w:r>
+            <w:proofErr w:type="spellEnd"/>
           </w:p>
         </w:tc>
         <w:tc>
@@ -1559,8 +1632,39 @@
                 <w:sz w:val="22"/>
                 <w:szCs w:val="22"/>
               </w:rPr>
-              <w:t>Crear metodo para MenuPrincipal</w:t>
-            </w:r>
+              <w:t xml:space="preserve">Crear </w:t>
+            </w:r>
+            <w:proofErr w:type="spellStart"/>
+            <w:r>
+              <w:rPr>
+                <w:rFonts w:ascii="Calibri" w:hAnsi="Calibri"/>
+                <w:color w:val="000000"/>
+                <w:sz w:val="22"/>
+                <w:szCs w:val="22"/>
+              </w:rPr>
+              <w:t>metodo</w:t>
+            </w:r>
+            <w:proofErr w:type="spellEnd"/>
+            <w:r>
+              <w:rPr>
+                <w:rFonts w:ascii="Calibri" w:hAnsi="Calibri"/>
+                <w:color w:val="000000"/>
+                <w:sz w:val="22"/>
+                <w:szCs w:val="22"/>
+              </w:rPr>
+              <w:t xml:space="preserve"> para </w:t>
+            </w:r>
+            <w:proofErr w:type="spellStart"/>
+            <w:r>
+              <w:rPr>
+                <w:rFonts w:ascii="Calibri" w:hAnsi="Calibri"/>
+                <w:color w:val="000000"/>
+                <w:sz w:val="22"/>
+                <w:szCs w:val="22"/>
+              </w:rPr>
+              <w:t>MenuPrincipal</w:t>
+            </w:r>
+            <w:proofErr w:type="spellEnd"/>
           </w:p>
         </w:tc>
         <w:tc>
@@ -1711,7 +1815,27 @@
                 <w:sz w:val="22"/>
                 <w:szCs w:val="22"/>
               </w:rPr>
-              <w:t>Crear interfaz para Menu Principal</w:t>
+              <w:t xml:space="preserve">Crear interfaz para </w:t>
+            </w:r>
+            <w:proofErr w:type="spellStart"/>
+            <w:r>
+              <w:rPr>
+                <w:rFonts w:ascii="Calibri" w:hAnsi="Calibri"/>
+                <w:color w:val="000000"/>
+                <w:sz w:val="22"/>
+                <w:szCs w:val="22"/>
+              </w:rPr>
+              <w:t>Menu</w:t>
+            </w:r>
+            <w:proofErr w:type="spellEnd"/>
+            <w:r>
+              <w:rPr>
+                <w:rFonts w:ascii="Calibri" w:hAnsi="Calibri"/>
+                <w:color w:val="000000"/>
+                <w:sz w:val="22"/>
+                <w:szCs w:val="22"/>
+              </w:rPr>
+              <w:t xml:space="preserve"> Principal</w:t>
             </w:r>
           </w:p>
         </w:tc>
@@ -2167,8 +2291,19 @@
                 <w:sz w:val="22"/>
                 <w:szCs w:val="22"/>
               </w:rPr>
-              <w:t>Crear Login</w:t>
-            </w:r>
+              <w:t xml:space="preserve">Crear </w:t>
+            </w:r>
+            <w:proofErr w:type="spellStart"/>
+            <w:r>
+              <w:rPr>
+                <w:rFonts w:ascii="Calibri" w:hAnsi="Calibri"/>
+                <w:color w:val="000000"/>
+                <w:sz w:val="22"/>
+                <w:szCs w:val="22"/>
+              </w:rPr>
+              <w:t>Login</w:t>
+            </w:r>
+            <w:proofErr w:type="spellEnd"/>
           </w:p>
         </w:tc>
         <w:tc>
@@ -2471,7 +2606,27 @@
                 <w:sz w:val="22"/>
                 <w:szCs w:val="22"/>
               </w:rPr>
-              <w:t>Crear Recuperacion de Contraseña (Usuario)</w:t>
+              <w:t xml:space="preserve">Crear </w:t>
+            </w:r>
+            <w:proofErr w:type="spellStart"/>
+            <w:r>
+              <w:rPr>
+                <w:rFonts w:ascii="Calibri" w:hAnsi="Calibri"/>
+                <w:color w:val="000000"/>
+                <w:sz w:val="22"/>
+                <w:szCs w:val="22"/>
+              </w:rPr>
+              <w:t>Recuperacion</w:t>
+            </w:r>
+            <w:proofErr w:type="spellEnd"/>
+            <w:r>
+              <w:rPr>
+                <w:rFonts w:ascii="Calibri" w:hAnsi="Calibri"/>
+                <w:color w:val="000000"/>
+                <w:sz w:val="22"/>
+                <w:szCs w:val="22"/>
+              </w:rPr>
+              <w:t xml:space="preserve"> de Contraseña (Usuario)</w:t>
             </w:r>
           </w:p>
         </w:tc>
@@ -2623,7 +2778,47 @@
                 <w:sz w:val="22"/>
                 <w:szCs w:val="22"/>
               </w:rPr>
-              <w:t>Instalar Theme Gentella 1.3.0</w:t>
+              <w:t xml:space="preserve">Instalar </w:t>
+            </w:r>
+            <w:proofErr w:type="spellStart"/>
+            <w:r>
+              <w:rPr>
+                <w:rFonts w:ascii="Calibri" w:hAnsi="Calibri"/>
+                <w:color w:val="000000"/>
+                <w:sz w:val="22"/>
+                <w:szCs w:val="22"/>
+              </w:rPr>
+              <w:t>Theme</w:t>
+            </w:r>
+            <w:proofErr w:type="spellEnd"/>
+            <w:r>
+              <w:rPr>
+                <w:rFonts w:ascii="Calibri" w:hAnsi="Calibri"/>
+                <w:color w:val="000000"/>
+                <w:sz w:val="22"/>
+                <w:szCs w:val="22"/>
+              </w:rPr>
+              <w:t xml:space="preserve"> </w:t>
+            </w:r>
+            <w:proofErr w:type="spellStart"/>
+            <w:r>
+              <w:rPr>
+                <w:rFonts w:ascii="Calibri" w:hAnsi="Calibri"/>
+                <w:color w:val="000000"/>
+                <w:sz w:val="22"/>
+                <w:szCs w:val="22"/>
+              </w:rPr>
+              <w:t>Gentella</w:t>
+            </w:r>
+            <w:proofErr w:type="spellEnd"/>
+            <w:r>
+              <w:rPr>
+                <w:rFonts w:ascii="Calibri" w:hAnsi="Calibri"/>
+                <w:color w:val="000000"/>
+                <w:sz w:val="22"/>
+                <w:szCs w:val="22"/>
+              </w:rPr>
+              <w:t xml:space="preserve"> 1.3.0</w:t>
             </w:r>
           </w:p>
         </w:tc>
@@ -2775,8 +2970,19 @@
                 <w:sz w:val="22"/>
                 <w:szCs w:val="22"/>
               </w:rPr>
-              <w:t>Crear LayoutLogin</w:t>
-            </w:r>
+              <w:t xml:space="preserve">Crear </w:t>
+            </w:r>
+            <w:proofErr w:type="spellStart"/>
+            <w:r>
+              <w:rPr>
+                <w:rFonts w:ascii="Calibri" w:hAnsi="Calibri"/>
+                <w:color w:val="000000"/>
+                <w:sz w:val="22"/>
+                <w:szCs w:val="22"/>
+              </w:rPr>
+              <w:t>LayoutLogin</w:t>
+            </w:r>
+            <w:proofErr w:type="spellEnd"/>
           </w:p>
         </w:tc>
         <w:tc>
@@ -2921,6 +3127,7 @@
                 <w:lang w:val="en-US"/>
               </w:rPr>
             </w:pPr>
+            <w:proofErr w:type="spellStart"/>
             <w:r>
               <w:rPr>
                 <w:rFonts w:ascii="Calibri" w:hAnsi="Calibri"/>
@@ -2929,7 +3136,40 @@
                 <w:szCs w:val="22"/>
                 <w:lang w:val="en-US"/>
               </w:rPr>
-              <w:t>Adaptacion LayoutLogin al Theme Bootstrap</w:t>
+              <w:t>Adaptacion</w:t>
+            </w:r>
+            <w:proofErr w:type="spellEnd"/>
+            <w:r>
+              <w:rPr>
+                <w:rFonts w:ascii="Calibri" w:hAnsi="Calibri"/>
+                <w:color w:val="000000"/>
+                <w:sz w:val="22"/>
+                <w:szCs w:val="22"/>
+                <w:lang w:val="en-US"/>
+              </w:rPr>
+              <w:t xml:space="preserve"> </w:t>
+            </w:r>
+            <w:proofErr w:type="spellStart"/>
+            <w:r>
+              <w:rPr>
+                <w:rFonts w:ascii="Calibri" w:hAnsi="Calibri"/>
+                <w:color w:val="000000"/>
+                <w:sz w:val="22"/>
+                <w:szCs w:val="22"/>
+                <w:lang w:val="en-US"/>
+              </w:rPr>
+              <w:t>LayoutLogin</w:t>
+            </w:r>
+            <w:proofErr w:type="spellEnd"/>
+            <w:r>
+              <w:rPr>
+                <w:rFonts w:ascii="Calibri" w:hAnsi="Calibri"/>
+                <w:color w:val="000000"/>
+                <w:sz w:val="22"/>
+                <w:szCs w:val="22"/>
+                <w:lang w:val="en-US"/>
+              </w:rPr>
+              <w:t xml:space="preserve"> al Theme Bootstrap</w:t>
             </w:r>
           </w:p>
         </w:tc>
@@ -3074,15 +3314,77 @@
                 <w:szCs w:val="22"/>
               </w:rPr>
             </w:pPr>
-            <w:r>
-              <w:rPr>
-                <w:rFonts w:ascii="Calibri" w:hAnsi="Calibri"/>
-                <w:color w:val="000000"/>
-                <w:sz w:val="22"/>
-                <w:szCs w:val="22"/>
-              </w:rPr>
-              <w:t>Adaptacion de login al Theme Bootstrap</w:t>
-            </w:r>
+            <w:proofErr w:type="spellStart"/>
+            <w:r>
+              <w:rPr>
+                <w:rFonts w:ascii="Calibri" w:hAnsi="Calibri"/>
+                <w:color w:val="000000"/>
+                <w:sz w:val="22"/>
+                <w:szCs w:val="22"/>
+              </w:rPr>
+              <w:t>Adaptacion</w:t>
+            </w:r>
+            <w:proofErr w:type="spellEnd"/>
+            <w:r>
+              <w:rPr>
+                <w:rFonts w:ascii="Calibri" w:hAnsi="Calibri"/>
+                <w:color w:val="000000"/>
+                <w:sz w:val="22"/>
+                <w:szCs w:val="22"/>
+              </w:rPr>
+              <w:t xml:space="preserve"> de </w:t>
+            </w:r>
+            <w:proofErr w:type="spellStart"/>
+            <w:r>
+              <w:rPr>
+                <w:rFonts w:ascii="Calibri" w:hAnsi="Calibri"/>
+                <w:color w:val="000000"/>
+                <w:sz w:val="22"/>
+                <w:szCs w:val="22"/>
+              </w:rPr>
+              <w:t>login</w:t>
+            </w:r>
+            <w:proofErr w:type="spellEnd"/>
+            <w:r>
+              <w:rPr>
+                <w:rFonts w:ascii="Calibri" w:hAnsi="Calibri"/>
+                <w:color w:val="000000"/>
+                <w:sz w:val="22"/>
+                <w:szCs w:val="22"/>
+              </w:rPr>
+              <w:t xml:space="preserve"> al </w:t>
+            </w:r>
+            <w:proofErr w:type="spellStart"/>
+            <w:r>
+              <w:rPr>
+                <w:rFonts w:ascii="Calibri" w:hAnsi="Calibri"/>
+                <w:color w:val="000000"/>
+                <w:sz w:val="22"/>
+                <w:szCs w:val="22"/>
+              </w:rPr>
+              <w:t>Theme</w:t>
+            </w:r>
+            <w:proofErr w:type="spellEnd"/>
+            <w:r>
+              <w:rPr>
+                <w:rFonts w:ascii="Calibri" w:hAnsi="Calibri"/>
+                <w:color w:val="000000"/>
+                <w:sz w:val="22"/>
+                <w:szCs w:val="22"/>
+              </w:rPr>
+              <w:t xml:space="preserve"> </w:t>
+            </w:r>
+            <w:proofErr w:type="spellStart"/>
+            <w:r>
+              <w:rPr>
+                <w:rFonts w:ascii="Calibri" w:hAnsi="Calibri"/>
+                <w:color w:val="000000"/>
+                <w:sz w:val="22"/>
+                <w:szCs w:val="22"/>
+              </w:rPr>
+              <w:t>Bootstrap</w:t>
+            </w:r>
+            <w:proofErr w:type="spellEnd"/>
           </w:p>
         </w:tc>
         <w:tc>
@@ -3387,14 +3689,25 @@
               </w:rPr>
               <w:t xml:space="preserve">Crear </w:t>
             </w:r>
-            <w:r>
-              <w:rPr>
-                <w:rFonts w:ascii="Calibri" w:hAnsi="Calibri"/>
-                <w:color w:val="000000"/>
-                <w:sz w:val="22"/>
-                <w:szCs w:val="22"/>
-              </w:rPr>
-              <w:t>Menu Administrador (Accesos)</w:t>
+            <w:proofErr w:type="spellStart"/>
+            <w:r>
+              <w:rPr>
+                <w:rFonts w:ascii="Calibri" w:hAnsi="Calibri"/>
+                <w:color w:val="000000"/>
+                <w:sz w:val="22"/>
+                <w:szCs w:val="22"/>
+              </w:rPr>
+              <w:t>Menu</w:t>
+            </w:r>
+            <w:proofErr w:type="spellEnd"/>
+            <w:r>
+              <w:rPr>
+                <w:rFonts w:ascii="Calibri" w:hAnsi="Calibri"/>
+                <w:color w:val="000000"/>
+                <w:sz w:val="22"/>
+                <w:szCs w:val="22"/>
+              </w:rPr>
+              <w:t xml:space="preserve"> Administrador (Accesos)</w:t>
             </w:r>
           </w:p>
         </w:tc>
@@ -4045,14 +4358,25 @@
                 <w:szCs w:val="22"/>
               </w:rPr>
             </w:pPr>
-            <w:r>
-              <w:rPr>
-                <w:rFonts w:ascii="Calibri" w:hAnsi="Calibri"/>
-                <w:color w:val="000000"/>
-                <w:sz w:val="22"/>
-                <w:szCs w:val="22"/>
-              </w:rPr>
-              <w:t>Relacion Roles / Usuarios</w:t>
+            <w:proofErr w:type="spellStart"/>
+            <w:r>
+              <w:rPr>
+                <w:rFonts w:ascii="Calibri" w:hAnsi="Calibri"/>
+                <w:color w:val="000000"/>
+                <w:sz w:val="22"/>
+                <w:szCs w:val="22"/>
+              </w:rPr>
+              <w:t>Relacion</w:t>
+            </w:r>
+            <w:proofErr w:type="spellEnd"/>
+            <w:r>
+              <w:rPr>
+                <w:rFonts w:ascii="Calibri" w:hAnsi="Calibri"/>
+                <w:color w:val="000000"/>
+                <w:sz w:val="22"/>
+                <w:szCs w:val="22"/>
+              </w:rPr>
+              <w:t xml:space="preserve"> Roles / Usuarios</w:t>
             </w:r>
           </w:p>
         </w:tc>
@@ -4204,7 +4528,47 @@
                 <w:sz w:val="22"/>
                 <w:szCs w:val="22"/>
               </w:rPr>
-              <w:t>Crear Metodo y Vista para MenuAdmin en Accesos</w:t>
+              <w:t xml:space="preserve">Crear </w:t>
+            </w:r>
+            <w:proofErr w:type="spellStart"/>
+            <w:r>
+              <w:rPr>
+                <w:rFonts w:ascii="Calibri" w:hAnsi="Calibri"/>
+                <w:color w:val="000000"/>
+                <w:sz w:val="22"/>
+                <w:szCs w:val="22"/>
+              </w:rPr>
+              <w:t>Metodo</w:t>
+            </w:r>
+            <w:proofErr w:type="spellEnd"/>
+            <w:r>
+              <w:rPr>
+                <w:rFonts w:ascii="Calibri" w:hAnsi="Calibri"/>
+                <w:color w:val="000000"/>
+                <w:sz w:val="22"/>
+                <w:szCs w:val="22"/>
+              </w:rPr>
+              <w:t xml:space="preserve"> y Vista para </w:t>
+            </w:r>
+            <w:proofErr w:type="spellStart"/>
+            <w:r>
+              <w:rPr>
+                <w:rFonts w:ascii="Calibri" w:hAnsi="Calibri"/>
+                <w:color w:val="000000"/>
+                <w:sz w:val="22"/>
+                <w:szCs w:val="22"/>
+              </w:rPr>
+              <w:t>MenuAdmin</w:t>
+            </w:r>
+            <w:proofErr w:type="spellEnd"/>
+            <w:r>
+              <w:rPr>
+                <w:rFonts w:ascii="Calibri" w:hAnsi="Calibri"/>
+                <w:color w:val="000000"/>
+                <w:sz w:val="22"/>
+                <w:szCs w:val="22"/>
+              </w:rPr>
+              <w:t xml:space="preserve"> en Accesos</w:t>
             </w:r>
           </w:p>
         </w:tc>
@@ -4356,7 +4720,47 @@
                 <w:sz w:val="22"/>
                 <w:szCs w:val="22"/>
               </w:rPr>
-              <w:t>Instalar Twilio para envio de SMS</w:t>
+              <w:t xml:space="preserve">Instalar </w:t>
+            </w:r>
+            <w:proofErr w:type="spellStart"/>
+            <w:r>
+              <w:rPr>
+                <w:rFonts w:ascii="Calibri" w:hAnsi="Calibri"/>
+                <w:color w:val="000000"/>
+                <w:sz w:val="22"/>
+                <w:szCs w:val="22"/>
+              </w:rPr>
+              <w:t>Twilio</w:t>
+            </w:r>
+            <w:proofErr w:type="spellEnd"/>
+            <w:r>
+              <w:rPr>
+                <w:rFonts w:ascii="Calibri" w:hAnsi="Calibri"/>
+                <w:color w:val="000000"/>
+                <w:sz w:val="22"/>
+                <w:szCs w:val="22"/>
+              </w:rPr>
+              <w:t xml:space="preserve"> para </w:t>
+            </w:r>
+            <w:proofErr w:type="spellStart"/>
+            <w:r>
+              <w:rPr>
+                <w:rFonts w:ascii="Calibri" w:hAnsi="Calibri"/>
+                <w:color w:val="000000"/>
+                <w:sz w:val="22"/>
+                <w:szCs w:val="22"/>
+              </w:rPr>
+              <w:t>envio</w:t>
+            </w:r>
+            <w:proofErr w:type="spellEnd"/>
+            <w:r>
+              <w:rPr>
+                <w:rFonts w:ascii="Calibri" w:hAnsi="Calibri"/>
+                <w:color w:val="000000"/>
+                <w:sz w:val="22"/>
+                <w:szCs w:val="22"/>
+              </w:rPr>
+              <w:t xml:space="preserve"> de SMS</w:t>
             </w:r>
           </w:p>
         </w:tc>
@@ -4501,15 +4905,37 @@
                 <w:szCs w:val="22"/>
               </w:rPr>
             </w:pPr>
-            <w:r>
-              <w:rPr>
-                <w:rFonts w:ascii="Calibri" w:hAnsi="Calibri"/>
-                <w:color w:val="000000"/>
-                <w:sz w:val="22"/>
-                <w:szCs w:val="22"/>
-              </w:rPr>
-              <w:t>Verificacion de telefono</w:t>
-            </w:r>
+            <w:proofErr w:type="spellStart"/>
+            <w:r>
+              <w:rPr>
+                <w:rFonts w:ascii="Calibri" w:hAnsi="Calibri"/>
+                <w:color w:val="000000"/>
+                <w:sz w:val="22"/>
+                <w:szCs w:val="22"/>
+              </w:rPr>
+              <w:t>Verificacion</w:t>
+            </w:r>
+            <w:proofErr w:type="spellEnd"/>
+            <w:r>
+              <w:rPr>
+                <w:rFonts w:ascii="Calibri" w:hAnsi="Calibri"/>
+                <w:color w:val="000000"/>
+                <w:sz w:val="22"/>
+                <w:szCs w:val="22"/>
+              </w:rPr>
+              <w:t xml:space="preserve"> de </w:t>
+            </w:r>
+            <w:proofErr w:type="spellStart"/>
+            <w:r>
+              <w:rPr>
+                <w:rFonts w:ascii="Calibri" w:hAnsi="Calibri"/>
+                <w:color w:val="000000"/>
+                <w:sz w:val="22"/>
+                <w:szCs w:val="22"/>
+              </w:rPr>
+              <w:t>telefono</w:t>
+            </w:r>
+            <w:proofErr w:type="spellEnd"/>
             <w:r>
               <w:rPr>
                 <w:rFonts w:ascii="Calibri" w:hAnsi="Calibri"/>
@@ -4526,8 +4952,19 @@
                 <w:sz w:val="22"/>
                 <w:szCs w:val="22"/>
               </w:rPr>
-              <w:t>usando Twilio</w:t>
-            </w:r>
+              <w:t xml:space="preserve">usando </w:t>
+            </w:r>
+            <w:proofErr w:type="spellStart"/>
+            <w:r>
+              <w:rPr>
+                <w:rFonts w:ascii="Calibri" w:hAnsi="Calibri"/>
+                <w:color w:val="000000"/>
+                <w:sz w:val="22"/>
+                <w:szCs w:val="22"/>
+              </w:rPr>
+              <w:t>Twilio</w:t>
+            </w:r>
+            <w:proofErr w:type="spellEnd"/>
           </w:p>
         </w:tc>
         <w:tc>
@@ -4678,8 +5115,19 @@
                 <w:sz w:val="22"/>
                 <w:szCs w:val="22"/>
               </w:rPr>
-              <w:t>Definir método de 2 pasos - usando Twilio</w:t>
-            </w:r>
+              <w:t xml:space="preserve">Definir método de 2 pasos - usando </w:t>
+            </w:r>
+            <w:proofErr w:type="spellStart"/>
+            <w:r>
+              <w:rPr>
+                <w:rFonts w:ascii="Calibri" w:hAnsi="Calibri"/>
+                <w:color w:val="000000"/>
+                <w:sz w:val="22"/>
+                <w:szCs w:val="22"/>
+              </w:rPr>
+              <w:t>Twilio</w:t>
+            </w:r>
+            <w:proofErr w:type="spellEnd"/>
           </w:p>
         </w:tc>
         <w:tc>
@@ -4984,6 +5432,7 @@
               </w:rPr>
               <w:t xml:space="preserve">Crear </w:t>
             </w:r>
+            <w:proofErr w:type="spellStart"/>
             <w:r>
               <w:rPr>
                 <w:rFonts w:ascii="Calibri" w:hAnsi="Calibri"/>
@@ -4993,6 +5442,7 @@
               </w:rPr>
               <w:t>Paises</w:t>
             </w:r>
+            <w:proofErr w:type="spellEnd"/>
           </w:p>
         </w:tc>
         <w:tc>
@@ -5295,8 +5745,19 @@
                 <w:sz w:val="22"/>
                 <w:szCs w:val="22"/>
               </w:rPr>
-              <w:t>Instalar Icheck</w:t>
-            </w:r>
+              <w:t xml:space="preserve">Instalar </w:t>
+            </w:r>
+            <w:proofErr w:type="spellStart"/>
+            <w:r>
+              <w:rPr>
+                <w:rFonts w:ascii="Calibri" w:hAnsi="Calibri"/>
+                <w:color w:val="000000"/>
+                <w:sz w:val="22"/>
+                <w:szCs w:val="22"/>
+              </w:rPr>
+              <w:t>Icheck</w:t>
+            </w:r>
+            <w:proofErr w:type="spellEnd"/>
           </w:p>
         </w:tc>
         <w:tc>
@@ -5440,14 +5901,45 @@
                 <w:szCs w:val="22"/>
               </w:rPr>
             </w:pPr>
-            <w:r>
-              <w:rPr>
-                <w:rFonts w:ascii="Calibri" w:hAnsi="Calibri"/>
-                <w:color w:val="000000"/>
-                <w:sz w:val="22"/>
-                <w:szCs w:val="22"/>
-              </w:rPr>
-              <w:t>Gestion de Roles (Admin)</w:t>
+            <w:proofErr w:type="spellStart"/>
+            <w:r>
+              <w:rPr>
+                <w:rFonts w:ascii="Calibri" w:hAnsi="Calibri"/>
+                <w:color w:val="000000"/>
+                <w:sz w:val="22"/>
+                <w:szCs w:val="22"/>
+              </w:rPr>
+              <w:t>Gestion</w:t>
+            </w:r>
+            <w:proofErr w:type="spellEnd"/>
+            <w:r>
+              <w:rPr>
+                <w:rFonts w:ascii="Calibri" w:hAnsi="Calibri"/>
+                <w:color w:val="000000"/>
+                <w:sz w:val="22"/>
+                <w:szCs w:val="22"/>
+              </w:rPr>
+              <w:t xml:space="preserve"> de Roles (</w:t>
+            </w:r>
+            <w:proofErr w:type="spellStart"/>
+            <w:r>
+              <w:rPr>
+                <w:rFonts w:ascii="Calibri" w:hAnsi="Calibri"/>
+                <w:color w:val="000000"/>
+                <w:sz w:val="22"/>
+                <w:szCs w:val="22"/>
+              </w:rPr>
+              <w:t>Admin</w:t>
+            </w:r>
+            <w:proofErr w:type="spellEnd"/>
+            <w:r>
+              <w:rPr>
+                <w:rFonts w:ascii="Calibri" w:hAnsi="Calibri"/>
+                <w:color w:val="000000"/>
+                <w:sz w:val="22"/>
+                <w:szCs w:val="22"/>
+              </w:rPr>
+              <w:t>)</w:t>
             </w:r>
           </w:p>
         </w:tc>
@@ -5592,14 +6084,45 @@
                 <w:szCs w:val="22"/>
               </w:rPr>
             </w:pPr>
-            <w:r>
-              <w:rPr>
-                <w:rFonts w:ascii="Calibri" w:hAnsi="Calibri"/>
-                <w:color w:val="000000"/>
-                <w:sz w:val="22"/>
-                <w:szCs w:val="22"/>
-              </w:rPr>
-              <w:t>Gestion de Usuarios (Admin)</w:t>
+            <w:proofErr w:type="spellStart"/>
+            <w:r>
+              <w:rPr>
+                <w:rFonts w:ascii="Calibri" w:hAnsi="Calibri"/>
+                <w:color w:val="000000"/>
+                <w:sz w:val="22"/>
+                <w:szCs w:val="22"/>
+              </w:rPr>
+              <w:t>Gestion</w:t>
+            </w:r>
+            <w:proofErr w:type="spellEnd"/>
+            <w:r>
+              <w:rPr>
+                <w:rFonts w:ascii="Calibri" w:hAnsi="Calibri"/>
+                <w:color w:val="000000"/>
+                <w:sz w:val="22"/>
+                <w:szCs w:val="22"/>
+              </w:rPr>
+              <w:t xml:space="preserve"> de Usuarios (</w:t>
+            </w:r>
+            <w:proofErr w:type="spellStart"/>
+            <w:r>
+              <w:rPr>
+                <w:rFonts w:ascii="Calibri" w:hAnsi="Calibri"/>
+                <w:color w:val="000000"/>
+                <w:sz w:val="22"/>
+                <w:szCs w:val="22"/>
+              </w:rPr>
+              <w:t>Admin</w:t>
+            </w:r>
+            <w:proofErr w:type="spellEnd"/>
+            <w:r>
+              <w:rPr>
+                <w:rFonts w:ascii="Calibri" w:hAnsi="Calibri"/>
+                <w:color w:val="000000"/>
+                <w:sz w:val="22"/>
+                <w:szCs w:val="22"/>
+              </w:rPr>
+              <w:t>)</w:t>
             </w:r>
           </w:p>
         </w:tc>
@@ -5744,15 +6267,37 @@
                 <w:szCs w:val="22"/>
               </w:rPr>
             </w:pPr>
-            <w:r>
-              <w:rPr>
-                <w:rFonts w:ascii="Calibri" w:hAnsi="Calibri"/>
-                <w:color w:val="000000"/>
-                <w:sz w:val="22"/>
-                <w:szCs w:val="22"/>
-              </w:rPr>
-              <w:t>Datatables Buttons</w:t>
-            </w:r>
+            <w:proofErr w:type="spellStart"/>
+            <w:r>
+              <w:rPr>
+                <w:rFonts w:ascii="Calibri" w:hAnsi="Calibri"/>
+                <w:color w:val="000000"/>
+                <w:sz w:val="22"/>
+                <w:szCs w:val="22"/>
+              </w:rPr>
+              <w:t>Datatables</w:t>
+            </w:r>
+            <w:proofErr w:type="spellEnd"/>
+            <w:r>
+              <w:rPr>
+                <w:rFonts w:ascii="Calibri" w:hAnsi="Calibri"/>
+                <w:color w:val="000000"/>
+                <w:sz w:val="22"/>
+                <w:szCs w:val="22"/>
+              </w:rPr>
+              <w:t xml:space="preserve"> </w:t>
+            </w:r>
+            <w:proofErr w:type="spellStart"/>
+            <w:r>
+              <w:rPr>
+                <w:rFonts w:ascii="Calibri" w:hAnsi="Calibri"/>
+                <w:color w:val="000000"/>
+                <w:sz w:val="22"/>
+                <w:szCs w:val="22"/>
+              </w:rPr>
+              <w:t>Buttons</w:t>
+            </w:r>
+            <w:proofErr w:type="spellEnd"/>
           </w:p>
         </w:tc>
         <w:tc>
@@ -5904,8 +6449,19 @@
                 <w:sz w:val="22"/>
                 <w:szCs w:val="22"/>
               </w:rPr>
-              <w:t>Instalar Bootstrap-InputFile</w:t>
-            </w:r>
+              <w:t xml:space="preserve">Instalar </w:t>
+            </w:r>
+            <w:proofErr w:type="spellStart"/>
+            <w:r>
+              <w:rPr>
+                <w:rFonts w:ascii="Calibri" w:hAnsi="Calibri"/>
+                <w:color w:val="000000"/>
+                <w:sz w:val="22"/>
+                <w:szCs w:val="22"/>
+              </w:rPr>
+              <w:t>Bootstrap-InputFile</w:t>
+            </w:r>
+            <w:proofErr w:type="spellEnd"/>
           </w:p>
         </w:tc>
         <w:tc>
@@ -6049,15 +6605,37 @@
                 <w:szCs w:val="22"/>
               </w:rPr>
             </w:pPr>
-            <w:r>
-              <w:rPr>
-                <w:rFonts w:ascii="Calibri" w:hAnsi="Calibri"/>
-                <w:color w:val="000000"/>
-                <w:sz w:val="22"/>
-                <w:szCs w:val="22"/>
-              </w:rPr>
-              <w:t>Metodos y configuraciones para guardar imagenes</w:t>
-            </w:r>
+            <w:proofErr w:type="spellStart"/>
+            <w:r>
+              <w:rPr>
+                <w:rFonts w:ascii="Calibri" w:hAnsi="Calibri"/>
+                <w:color w:val="000000"/>
+                <w:sz w:val="22"/>
+                <w:szCs w:val="22"/>
+              </w:rPr>
+              <w:t>Metodos</w:t>
+            </w:r>
+            <w:proofErr w:type="spellEnd"/>
+            <w:r>
+              <w:rPr>
+                <w:rFonts w:ascii="Calibri" w:hAnsi="Calibri"/>
+                <w:color w:val="000000"/>
+                <w:sz w:val="22"/>
+                <w:szCs w:val="22"/>
+              </w:rPr>
+              <w:t xml:space="preserve"> y configuraciones para guardar </w:t>
+            </w:r>
+            <w:proofErr w:type="spellStart"/>
+            <w:r>
+              <w:rPr>
+                <w:rFonts w:ascii="Calibri" w:hAnsi="Calibri"/>
+                <w:color w:val="000000"/>
+                <w:sz w:val="22"/>
+                <w:szCs w:val="22"/>
+              </w:rPr>
+              <w:t>imagenes</w:t>
+            </w:r>
+            <w:proofErr w:type="spellEnd"/>
           </w:p>
         </w:tc>
         <w:tc>
@@ -6208,7 +6786,67 @@
                 <w:sz w:val="22"/>
                 <w:szCs w:val="22"/>
               </w:rPr>
-              <w:t>Instalar Selectize (Plugin Js)</w:t>
+              <w:t xml:space="preserve">Instalar </w:t>
+            </w:r>
+            <w:proofErr w:type="spellStart"/>
+            <w:r>
+              <w:rPr>
+                <w:rFonts w:ascii="Calibri" w:hAnsi="Calibri"/>
+                <w:color w:val="000000"/>
+                <w:sz w:val="22"/>
+                <w:szCs w:val="22"/>
+              </w:rPr>
+              <w:t>Selectize</w:t>
+            </w:r>
+            <w:proofErr w:type="spellEnd"/>
+            <w:r>
+              <w:rPr>
+                <w:rFonts w:ascii="Calibri" w:hAnsi="Calibri"/>
+                <w:color w:val="000000"/>
+                <w:sz w:val="22"/>
+                <w:szCs w:val="22"/>
+              </w:rPr>
+              <w:t xml:space="preserve"> (</w:t>
+            </w:r>
+            <w:proofErr w:type="spellStart"/>
+            <w:r>
+              <w:rPr>
+                <w:rFonts w:ascii="Calibri" w:hAnsi="Calibri"/>
+                <w:color w:val="000000"/>
+                <w:sz w:val="22"/>
+                <w:szCs w:val="22"/>
+              </w:rPr>
+              <w:t>Plugin</w:t>
+            </w:r>
+            <w:proofErr w:type="spellEnd"/>
+            <w:r>
+              <w:rPr>
+                <w:rFonts w:ascii="Calibri" w:hAnsi="Calibri"/>
+                <w:color w:val="000000"/>
+                <w:sz w:val="22"/>
+                <w:szCs w:val="22"/>
+              </w:rPr>
+              <w:t xml:space="preserve"> </w:t>
+            </w:r>
+            <w:proofErr w:type="spellStart"/>
+            <w:r>
+              <w:rPr>
+                <w:rFonts w:ascii="Calibri" w:hAnsi="Calibri"/>
+                <w:color w:val="000000"/>
+                <w:sz w:val="22"/>
+                <w:szCs w:val="22"/>
+              </w:rPr>
+              <w:t>Js</w:t>
+            </w:r>
+            <w:proofErr w:type="spellEnd"/>
+            <w:r>
+              <w:rPr>
+                <w:rFonts w:ascii="Calibri" w:hAnsi="Calibri"/>
+                <w:color w:val="000000"/>
+                <w:sz w:val="22"/>
+                <w:szCs w:val="22"/>
+              </w:rPr>
+              <w:t>)</w:t>
             </w:r>
           </w:p>
         </w:tc>
@@ -6360,7 +6998,67 @@
                 <w:sz w:val="22"/>
                 <w:szCs w:val="22"/>
               </w:rPr>
-              <w:t>Instalar EasyAutocomplete (Plugin Js)</w:t>
+              <w:t xml:space="preserve">Instalar </w:t>
+            </w:r>
+            <w:proofErr w:type="spellStart"/>
+            <w:r>
+              <w:rPr>
+                <w:rFonts w:ascii="Calibri" w:hAnsi="Calibri"/>
+                <w:color w:val="000000"/>
+                <w:sz w:val="22"/>
+                <w:szCs w:val="22"/>
+              </w:rPr>
+              <w:t>EasyAutocomplete</w:t>
+            </w:r>
+            <w:proofErr w:type="spellEnd"/>
+            <w:r>
+              <w:rPr>
+                <w:rFonts w:ascii="Calibri" w:hAnsi="Calibri"/>
+                <w:color w:val="000000"/>
+                <w:sz w:val="22"/>
+                <w:szCs w:val="22"/>
+              </w:rPr>
+              <w:t xml:space="preserve"> (</w:t>
+            </w:r>
+            <w:proofErr w:type="spellStart"/>
+            <w:r>
+              <w:rPr>
+                <w:rFonts w:ascii="Calibri" w:hAnsi="Calibri"/>
+                <w:color w:val="000000"/>
+                <w:sz w:val="22"/>
+                <w:szCs w:val="22"/>
+              </w:rPr>
+              <w:t>Plugin</w:t>
+            </w:r>
+            <w:proofErr w:type="spellEnd"/>
+            <w:r>
+              <w:rPr>
+                <w:rFonts w:ascii="Calibri" w:hAnsi="Calibri"/>
+                <w:color w:val="000000"/>
+                <w:sz w:val="22"/>
+                <w:szCs w:val="22"/>
+              </w:rPr>
+              <w:t xml:space="preserve"> </w:t>
+            </w:r>
+            <w:proofErr w:type="spellStart"/>
+            <w:r>
+              <w:rPr>
+                <w:rFonts w:ascii="Calibri" w:hAnsi="Calibri"/>
+                <w:color w:val="000000"/>
+                <w:sz w:val="22"/>
+                <w:szCs w:val="22"/>
+              </w:rPr>
+              <w:t>Js</w:t>
+            </w:r>
+            <w:proofErr w:type="spellEnd"/>
+            <w:r>
+              <w:rPr>
+                <w:rFonts w:ascii="Calibri" w:hAnsi="Calibri"/>
+                <w:color w:val="000000"/>
+                <w:sz w:val="22"/>
+                <w:szCs w:val="22"/>
+              </w:rPr>
+              <w:t>)</w:t>
             </w:r>
           </w:p>
         </w:tc>
@@ -6530,8 +7228,19 @@
                 <w:sz w:val="22"/>
                 <w:szCs w:val="22"/>
               </w:rPr>
-              <w:t xml:space="preserve"> para cargar Paises</w:t>
-            </w:r>
+              <w:t xml:space="preserve"> para cargar </w:t>
+            </w:r>
+            <w:proofErr w:type="spellStart"/>
+            <w:r>
+              <w:rPr>
+                <w:rFonts w:ascii="Calibri" w:hAnsi="Calibri"/>
+                <w:color w:val="000000"/>
+                <w:sz w:val="22"/>
+                <w:szCs w:val="22"/>
+              </w:rPr>
+              <w:t>Paises</w:t>
+            </w:r>
+            <w:proofErr w:type="spellEnd"/>
           </w:p>
         </w:tc>
         <w:tc>
@@ -7030,7 +7739,67 @@
                 <w:sz w:val="22"/>
                 <w:szCs w:val="22"/>
               </w:rPr>
-              <w:t>Instalar DateTimePicker (Plugin Js)</w:t>
+              <w:t xml:space="preserve">Instalar </w:t>
+            </w:r>
+            <w:proofErr w:type="spellStart"/>
+            <w:r>
+              <w:rPr>
+                <w:rFonts w:ascii="Calibri" w:hAnsi="Calibri"/>
+                <w:color w:val="000000"/>
+                <w:sz w:val="22"/>
+                <w:szCs w:val="22"/>
+              </w:rPr>
+              <w:t>DateTimePicker</w:t>
+            </w:r>
+            <w:proofErr w:type="spellEnd"/>
+            <w:r>
+              <w:rPr>
+                <w:rFonts w:ascii="Calibri" w:hAnsi="Calibri"/>
+                <w:color w:val="000000"/>
+                <w:sz w:val="22"/>
+                <w:szCs w:val="22"/>
+              </w:rPr>
+              <w:t xml:space="preserve"> (</w:t>
+            </w:r>
+            <w:proofErr w:type="spellStart"/>
+            <w:r>
+              <w:rPr>
+                <w:rFonts w:ascii="Calibri" w:hAnsi="Calibri"/>
+                <w:color w:val="000000"/>
+                <w:sz w:val="22"/>
+                <w:szCs w:val="22"/>
+              </w:rPr>
+              <w:t>Plugin</w:t>
+            </w:r>
+            <w:proofErr w:type="spellEnd"/>
+            <w:r>
+              <w:rPr>
+                <w:rFonts w:ascii="Calibri" w:hAnsi="Calibri"/>
+                <w:color w:val="000000"/>
+                <w:sz w:val="22"/>
+                <w:szCs w:val="22"/>
+              </w:rPr>
+              <w:t xml:space="preserve"> </w:t>
+            </w:r>
+            <w:proofErr w:type="spellStart"/>
+            <w:r>
+              <w:rPr>
+                <w:rFonts w:ascii="Calibri" w:hAnsi="Calibri"/>
+                <w:color w:val="000000"/>
+                <w:sz w:val="22"/>
+                <w:szCs w:val="22"/>
+              </w:rPr>
+              <w:t>Js</w:t>
+            </w:r>
+            <w:proofErr w:type="spellEnd"/>
+            <w:r>
+              <w:rPr>
+                <w:rFonts w:ascii="Calibri" w:hAnsi="Calibri"/>
+                <w:color w:val="000000"/>
+                <w:sz w:val="22"/>
+                <w:szCs w:val="22"/>
+              </w:rPr>
+              <w:t>)</w:t>
             </w:r>
           </w:p>
         </w:tc>
@@ -7182,8 +7951,19 @@
                 <w:sz w:val="22"/>
                 <w:szCs w:val="22"/>
               </w:rPr>
-              <w:t>Crear Facilitacion</w:t>
-            </w:r>
+              <w:t xml:space="preserve">Crear </w:t>
+            </w:r>
+            <w:proofErr w:type="spellStart"/>
+            <w:r>
+              <w:rPr>
+                <w:rFonts w:ascii="Calibri" w:hAnsi="Calibri"/>
+                <w:color w:val="000000"/>
+                <w:sz w:val="22"/>
+                <w:szCs w:val="22"/>
+              </w:rPr>
+              <w:t>Facilitacion</w:t>
+            </w:r>
+            <w:proofErr w:type="spellEnd"/>
           </w:p>
         </w:tc>
         <w:tc>
@@ -7327,24 +8107,46 @@
                 <w:szCs w:val="22"/>
               </w:rPr>
             </w:pPr>
-            <w:r>
-              <w:rPr>
-                <w:rFonts w:ascii="Calibri" w:hAnsi="Calibri"/>
-                <w:color w:val="000000"/>
-                <w:sz w:val="22"/>
-                <w:szCs w:val="22"/>
-              </w:rPr>
-              <w:t xml:space="preserve">Metodo Ajax </w:t>
-            </w:r>
-            <w:r>
-              <w:rPr>
-                <w:rFonts w:ascii="Calibri" w:hAnsi="Calibri"/>
-                <w:color w:val="000000"/>
-                <w:sz w:val="22"/>
-                <w:szCs w:val="22"/>
-              </w:rPr>
-              <w:t>guardar Facilitacion</w:t>
-            </w:r>
+            <w:proofErr w:type="spellStart"/>
+            <w:r>
+              <w:rPr>
+                <w:rFonts w:ascii="Calibri" w:hAnsi="Calibri"/>
+                <w:color w:val="000000"/>
+                <w:sz w:val="22"/>
+                <w:szCs w:val="22"/>
+              </w:rPr>
+              <w:t>Metodo</w:t>
+            </w:r>
+            <w:proofErr w:type="spellEnd"/>
+            <w:r>
+              <w:rPr>
+                <w:rFonts w:ascii="Calibri" w:hAnsi="Calibri"/>
+                <w:color w:val="000000"/>
+                <w:sz w:val="22"/>
+                <w:szCs w:val="22"/>
+              </w:rPr>
+              <w:t xml:space="preserve"> Ajax </w:t>
+            </w:r>
+            <w:r>
+              <w:rPr>
+                <w:rFonts w:ascii="Calibri" w:hAnsi="Calibri"/>
+                <w:color w:val="000000"/>
+                <w:sz w:val="22"/>
+                <w:szCs w:val="22"/>
+              </w:rPr>
+              <w:t xml:space="preserve">guardar </w:t>
+            </w:r>
+            <w:proofErr w:type="spellStart"/>
+            <w:r>
+              <w:rPr>
+                <w:rFonts w:ascii="Calibri" w:hAnsi="Calibri"/>
+                <w:color w:val="000000"/>
+                <w:sz w:val="22"/>
+                <w:szCs w:val="22"/>
+              </w:rPr>
+              <w:t>Facilitacion</w:t>
+            </w:r>
+            <w:proofErr w:type="spellEnd"/>
           </w:p>
         </w:tc>
         <w:tc>
@@ -7488,14 +8290,25 @@
                 <w:szCs w:val="22"/>
               </w:rPr>
             </w:pPr>
-            <w:r>
-              <w:rPr>
-                <w:rFonts w:ascii="Calibri" w:hAnsi="Calibri"/>
-                <w:color w:val="000000"/>
-                <w:sz w:val="22"/>
-                <w:szCs w:val="22"/>
-              </w:rPr>
-              <w:t xml:space="preserve">Metodo </w:t>
+            <w:proofErr w:type="spellStart"/>
+            <w:r>
+              <w:rPr>
+                <w:rFonts w:ascii="Calibri" w:hAnsi="Calibri"/>
+                <w:color w:val="000000"/>
+                <w:sz w:val="22"/>
+                <w:szCs w:val="22"/>
+              </w:rPr>
+              <w:t>Metodo</w:t>
+            </w:r>
+            <w:proofErr w:type="spellEnd"/>
+            <w:r>
+              <w:rPr>
+                <w:rFonts w:ascii="Calibri" w:hAnsi="Calibri"/>
+                <w:color w:val="000000"/>
+                <w:sz w:val="22"/>
+                <w:szCs w:val="22"/>
+              </w:rPr>
+              <w:t xml:space="preserve"> </w:t>
             </w:r>
             <w:r>
               <w:rPr>
@@ -7522,16 +8335,47 @@
                 <w:sz w:val="22"/>
                 <w:szCs w:val="22"/>
               </w:rPr>
-              <w:t>Filtrar Facilitacion(</w:t>
-            </w:r>
-            <w:r>
-              <w:rPr>
-                <w:rFonts w:ascii="Calibri" w:hAnsi="Calibri"/>
-                <w:color w:val="000000"/>
-                <w:sz w:val="22"/>
-                <w:szCs w:val="22"/>
-              </w:rPr>
-              <w:t>Dia/Mes/</w:t>
+              <w:t xml:space="preserve">Filtrar </w:t>
+            </w:r>
+            <w:proofErr w:type="spellStart"/>
+            <w:r>
+              <w:rPr>
+                <w:rFonts w:ascii="Calibri" w:hAnsi="Calibri"/>
+                <w:color w:val="000000"/>
+                <w:sz w:val="22"/>
+                <w:szCs w:val="22"/>
+              </w:rPr>
+              <w:t>Facilitacion</w:t>
+            </w:r>
+            <w:proofErr w:type="spellEnd"/>
+            <w:r>
+              <w:rPr>
+                <w:rFonts w:ascii="Calibri" w:hAnsi="Calibri"/>
+                <w:color w:val="000000"/>
+                <w:sz w:val="22"/>
+                <w:szCs w:val="22"/>
+              </w:rPr>
+              <w:t>(</w:t>
+            </w:r>
+            <w:proofErr w:type="spellStart"/>
+            <w:r>
+              <w:rPr>
+                <w:rFonts w:ascii="Calibri" w:hAnsi="Calibri"/>
+                <w:color w:val="000000"/>
+                <w:sz w:val="22"/>
+                <w:szCs w:val="22"/>
+              </w:rPr>
+              <w:t>Dia</w:t>
+            </w:r>
+            <w:proofErr w:type="spellEnd"/>
+            <w:r>
+              <w:rPr>
+                <w:rFonts w:ascii="Calibri" w:hAnsi="Calibri"/>
+                <w:color w:val="000000"/>
+                <w:sz w:val="22"/>
+                <w:szCs w:val="22"/>
+              </w:rPr>
+              <w:t>/Mes/</w:t>
             </w:r>
             <w:r>
               <w:rPr>
@@ -7685,14 +8529,25 @@
                 <w:szCs w:val="22"/>
               </w:rPr>
             </w:pPr>
-            <w:r>
-              <w:rPr>
-                <w:rFonts w:ascii="Calibri" w:hAnsi="Calibri"/>
-                <w:color w:val="000000"/>
-                <w:sz w:val="22"/>
-                <w:szCs w:val="22"/>
-              </w:rPr>
-              <w:t xml:space="preserve">Metodo </w:t>
+            <w:proofErr w:type="spellStart"/>
+            <w:r>
+              <w:rPr>
+                <w:rFonts w:ascii="Calibri" w:hAnsi="Calibri"/>
+                <w:color w:val="000000"/>
+                <w:sz w:val="22"/>
+                <w:szCs w:val="22"/>
+              </w:rPr>
+              <w:t>Metodo</w:t>
+            </w:r>
+            <w:proofErr w:type="spellEnd"/>
+            <w:r>
+              <w:rPr>
+                <w:rFonts w:ascii="Calibri" w:hAnsi="Calibri"/>
+                <w:color w:val="000000"/>
+                <w:sz w:val="22"/>
+                <w:szCs w:val="22"/>
+              </w:rPr>
+              <w:t xml:space="preserve"> </w:t>
             </w:r>
             <w:r>
               <w:rPr>
@@ -7719,7 +8574,27 @@
                 <w:sz w:val="22"/>
                 <w:szCs w:val="22"/>
               </w:rPr>
-              <w:t>Filtrar Facilitacion(Ver Todo)</w:t>
+              <w:t xml:space="preserve">Filtrar </w:t>
+            </w:r>
+            <w:proofErr w:type="spellStart"/>
+            <w:r>
+              <w:rPr>
+                <w:rFonts w:ascii="Calibri" w:hAnsi="Calibri"/>
+                <w:color w:val="000000"/>
+                <w:sz w:val="22"/>
+                <w:szCs w:val="22"/>
+              </w:rPr>
+              <w:t>Facilitacion</w:t>
+            </w:r>
+            <w:proofErr w:type="spellEnd"/>
+            <w:r>
+              <w:rPr>
+                <w:rFonts w:ascii="Calibri" w:hAnsi="Calibri"/>
+                <w:color w:val="000000"/>
+                <w:sz w:val="22"/>
+                <w:szCs w:val="22"/>
+              </w:rPr>
+              <w:t>(Ver Todo)</w:t>
             </w:r>
           </w:p>
         </w:tc>
@@ -8050,8 +8925,19 @@
                 <w:sz w:val="22"/>
                 <w:szCs w:val="22"/>
               </w:rPr>
-              <w:t>Instalar PNotify</w:t>
-            </w:r>
+              <w:t xml:space="preserve">Instalar </w:t>
+            </w:r>
+            <w:proofErr w:type="spellStart"/>
+            <w:r>
+              <w:rPr>
+                <w:rFonts w:ascii="Calibri" w:hAnsi="Calibri"/>
+                <w:color w:val="000000"/>
+                <w:sz w:val="22"/>
+                <w:szCs w:val="22"/>
+              </w:rPr>
+              <w:t>PNotify</w:t>
+            </w:r>
+            <w:proofErr w:type="spellEnd"/>
           </w:p>
         </w:tc>
         <w:tc>
@@ -8354,8 +9240,29 @@
                 <w:sz w:val="22"/>
                 <w:szCs w:val="22"/>
               </w:rPr>
-              <w:t xml:space="preserve">Crear Seed para cargar </w:t>
-            </w:r>
+              <w:t xml:space="preserve">Crear </w:t>
+            </w:r>
+            <w:proofErr w:type="spellStart"/>
+            <w:r>
+              <w:rPr>
+                <w:rFonts w:ascii="Calibri" w:hAnsi="Calibri"/>
+                <w:color w:val="000000"/>
+                <w:sz w:val="22"/>
+                <w:szCs w:val="22"/>
+              </w:rPr>
+              <w:t>Seed</w:t>
+            </w:r>
+            <w:proofErr w:type="spellEnd"/>
+            <w:r>
+              <w:rPr>
+                <w:rFonts w:ascii="Calibri" w:hAnsi="Calibri"/>
+                <w:color w:val="000000"/>
+                <w:sz w:val="22"/>
+                <w:szCs w:val="22"/>
+              </w:rPr>
+              <w:t xml:space="preserve"> para cargar </w:t>
+            </w:r>
+            <w:proofErr w:type="spellStart"/>
             <w:r>
               <w:rPr>
                 <w:rFonts w:ascii="Calibri" w:hAnsi="Calibri"/>
@@ -8365,6 +9272,7 @@
               </w:rPr>
               <w:t>Menu</w:t>
             </w:r>
+            <w:proofErr w:type="spellEnd"/>
           </w:p>
         </w:tc>
         <w:tc>
@@ -8515,16 +9423,56 @@
                 <w:sz w:val="22"/>
                 <w:szCs w:val="22"/>
               </w:rPr>
-              <w:t xml:space="preserve">Crear Seed para cargar </w:t>
-            </w:r>
-            <w:r>
-              <w:rPr>
-                <w:rFonts w:ascii="Calibri" w:hAnsi="Calibri"/>
-                <w:color w:val="000000"/>
-                <w:sz w:val="22"/>
-                <w:szCs w:val="22"/>
-              </w:rPr>
-              <w:t>Accesos (Menu Administrador)</w:t>
+              <w:t xml:space="preserve">Crear </w:t>
+            </w:r>
+            <w:proofErr w:type="spellStart"/>
+            <w:r>
+              <w:rPr>
+                <w:rFonts w:ascii="Calibri" w:hAnsi="Calibri"/>
+                <w:color w:val="000000"/>
+                <w:sz w:val="22"/>
+                <w:szCs w:val="22"/>
+              </w:rPr>
+              <w:t>Seed</w:t>
+            </w:r>
+            <w:proofErr w:type="spellEnd"/>
+            <w:r>
+              <w:rPr>
+                <w:rFonts w:ascii="Calibri" w:hAnsi="Calibri"/>
+                <w:color w:val="000000"/>
+                <w:sz w:val="22"/>
+                <w:szCs w:val="22"/>
+              </w:rPr>
+              <w:t xml:space="preserve"> para cargar </w:t>
+            </w:r>
+            <w:r>
+              <w:rPr>
+                <w:rFonts w:ascii="Calibri" w:hAnsi="Calibri"/>
+                <w:color w:val="000000"/>
+                <w:sz w:val="22"/>
+                <w:szCs w:val="22"/>
+              </w:rPr>
+              <w:t>Accesos (</w:t>
+            </w:r>
+            <w:proofErr w:type="spellStart"/>
+            <w:r>
+              <w:rPr>
+                <w:rFonts w:ascii="Calibri" w:hAnsi="Calibri"/>
+                <w:color w:val="000000"/>
+                <w:sz w:val="22"/>
+                <w:szCs w:val="22"/>
+              </w:rPr>
+              <w:t>Menu</w:t>
+            </w:r>
+            <w:proofErr w:type="spellEnd"/>
+            <w:r>
+              <w:rPr>
+                <w:rFonts w:ascii="Calibri" w:hAnsi="Calibri"/>
+                <w:color w:val="000000"/>
+                <w:sz w:val="22"/>
+                <w:szCs w:val="22"/>
+              </w:rPr>
+              <w:t xml:space="preserve"> Administrador)</w:t>
             </w:r>
           </w:p>
         </w:tc>
@@ -8676,7 +9624,27 @@
                 <w:sz w:val="22"/>
                 <w:szCs w:val="22"/>
               </w:rPr>
-              <w:t xml:space="preserve">Crear Seed para </w:t>
+              <w:t xml:space="preserve">Crear </w:t>
+            </w:r>
+            <w:proofErr w:type="spellStart"/>
+            <w:r>
+              <w:rPr>
+                <w:rFonts w:ascii="Calibri" w:hAnsi="Calibri"/>
+                <w:color w:val="000000"/>
+                <w:sz w:val="22"/>
+                <w:szCs w:val="22"/>
+              </w:rPr>
+              <w:t>Seed</w:t>
+            </w:r>
+            <w:proofErr w:type="spellEnd"/>
+            <w:r>
+              <w:rPr>
+                <w:rFonts w:ascii="Calibri" w:hAnsi="Calibri"/>
+                <w:color w:val="000000"/>
+                <w:sz w:val="22"/>
+                <w:szCs w:val="22"/>
+              </w:rPr>
+              <w:t xml:space="preserve"> para </w:t>
             </w:r>
             <w:r>
               <w:rPr>
@@ -8998,8 +9966,19 @@
                 <w:sz w:val="22"/>
                 <w:szCs w:val="22"/>
               </w:rPr>
-              <w:t>Modal para guardar Nueva Facilitacion</w:t>
-            </w:r>
+              <w:t xml:space="preserve">Modal para guardar Nueva </w:t>
+            </w:r>
+            <w:proofErr w:type="spellStart"/>
+            <w:r>
+              <w:rPr>
+                <w:rFonts w:ascii="Calibri" w:hAnsi="Calibri"/>
+                <w:color w:val="000000"/>
+                <w:sz w:val="22"/>
+                <w:szCs w:val="22"/>
+              </w:rPr>
+              <w:t>Facilitacion</w:t>
+            </w:r>
+            <w:proofErr w:type="spellEnd"/>
           </w:p>
         </w:tc>
         <w:tc>
@@ -9159,8 +10138,19 @@
                 <w:sz w:val="22"/>
                 <w:szCs w:val="22"/>
               </w:rPr>
-              <w:t xml:space="preserve"> mCustomScrollbar</w:t>
-            </w:r>
+              <w:t xml:space="preserve"> </w:t>
+            </w:r>
+            <w:proofErr w:type="spellStart"/>
+            <w:r>
+              <w:rPr>
+                <w:rFonts w:ascii="Calibri" w:hAnsi="Calibri"/>
+                <w:color w:val="000000"/>
+                <w:sz w:val="22"/>
+                <w:szCs w:val="22"/>
+              </w:rPr>
+              <w:t>mCustomScrollbar</w:t>
+            </w:r>
+            <w:proofErr w:type="spellEnd"/>
           </w:p>
         </w:tc>
         <w:tc>
@@ -9311,8 +10301,19 @@
                 <w:sz w:val="22"/>
                 <w:szCs w:val="22"/>
               </w:rPr>
-              <w:t>Instalar Ionicons</w:t>
-            </w:r>
+              <w:t xml:space="preserve">Instalar </w:t>
+            </w:r>
+            <w:proofErr w:type="spellStart"/>
+            <w:r>
+              <w:rPr>
+                <w:rFonts w:ascii="Calibri" w:hAnsi="Calibri"/>
+                <w:color w:val="000000"/>
+                <w:sz w:val="22"/>
+                <w:szCs w:val="22"/>
+              </w:rPr>
+              <w:t>Ionicons</w:t>
+            </w:r>
+            <w:proofErr w:type="spellEnd"/>
           </w:p>
         </w:tc>
         <w:tc>
@@ -10273,8 +11274,19 @@
                 <w:sz w:val="22"/>
                 <w:szCs w:val="22"/>
               </w:rPr>
-              <w:t>Crear Fiscalizacion</w:t>
-            </w:r>
+              <w:t xml:space="preserve">Crear </w:t>
+            </w:r>
+            <w:proofErr w:type="spellStart"/>
+            <w:r>
+              <w:rPr>
+                <w:rFonts w:ascii="Calibri" w:hAnsi="Calibri"/>
+                <w:color w:val="000000"/>
+                <w:sz w:val="22"/>
+                <w:szCs w:val="22"/>
+              </w:rPr>
+              <w:t>Fiscalizacion</w:t>
+            </w:r>
+            <w:proofErr w:type="spellEnd"/>
           </w:p>
         </w:tc>
         <w:tc>
@@ -10418,15 +11430,37 @@
                 <w:szCs w:val="22"/>
               </w:rPr>
             </w:pPr>
-            <w:r>
-              <w:rPr>
-                <w:rFonts w:ascii="Calibri" w:hAnsi="Calibri"/>
-                <w:color w:val="000000"/>
-                <w:sz w:val="22"/>
-                <w:szCs w:val="22"/>
-              </w:rPr>
-              <w:t>Metodo Ajax guardar Fiscalizacion</w:t>
-            </w:r>
+            <w:proofErr w:type="spellStart"/>
+            <w:r>
+              <w:rPr>
+                <w:rFonts w:ascii="Calibri" w:hAnsi="Calibri"/>
+                <w:color w:val="000000"/>
+                <w:sz w:val="22"/>
+                <w:szCs w:val="22"/>
+              </w:rPr>
+              <w:t>Metodo</w:t>
+            </w:r>
+            <w:proofErr w:type="spellEnd"/>
+            <w:r>
+              <w:rPr>
+                <w:rFonts w:ascii="Calibri" w:hAnsi="Calibri"/>
+                <w:color w:val="000000"/>
+                <w:sz w:val="22"/>
+                <w:szCs w:val="22"/>
+              </w:rPr>
+              <w:t xml:space="preserve"> Ajax guardar </w:t>
+            </w:r>
+            <w:proofErr w:type="spellStart"/>
+            <w:r>
+              <w:rPr>
+                <w:rFonts w:ascii="Calibri" w:hAnsi="Calibri"/>
+                <w:color w:val="000000"/>
+                <w:sz w:val="22"/>
+                <w:szCs w:val="22"/>
+              </w:rPr>
+              <w:t>Fiscalizacion</w:t>
+            </w:r>
+            <w:proofErr w:type="spellEnd"/>
           </w:p>
         </w:tc>
         <w:tc>
@@ -10570,14 +11604,65 @@
                 <w:szCs w:val="22"/>
               </w:rPr>
             </w:pPr>
-            <w:r>
-              <w:rPr>
-                <w:rFonts w:ascii="Calibri" w:hAnsi="Calibri"/>
-                <w:color w:val="000000"/>
-                <w:sz w:val="22"/>
-                <w:szCs w:val="22"/>
-              </w:rPr>
-              <w:t>Metodo y Vistas Filtrar Fiscalizacion (Dia/Mes/Año)</w:t>
+            <w:proofErr w:type="spellStart"/>
+            <w:r>
+              <w:rPr>
+                <w:rFonts w:ascii="Calibri" w:hAnsi="Calibri"/>
+                <w:color w:val="000000"/>
+                <w:sz w:val="22"/>
+                <w:szCs w:val="22"/>
+              </w:rPr>
+              <w:t>Metodo</w:t>
+            </w:r>
+            <w:proofErr w:type="spellEnd"/>
+            <w:r>
+              <w:rPr>
+                <w:rFonts w:ascii="Calibri" w:hAnsi="Calibri"/>
+                <w:color w:val="000000"/>
+                <w:sz w:val="22"/>
+                <w:szCs w:val="22"/>
+              </w:rPr>
+              <w:t xml:space="preserve"> y Vistas Filtrar </w:t>
+            </w:r>
+            <w:proofErr w:type="spellStart"/>
+            <w:r>
+              <w:rPr>
+                <w:rFonts w:ascii="Calibri" w:hAnsi="Calibri"/>
+                <w:color w:val="000000"/>
+                <w:sz w:val="22"/>
+                <w:szCs w:val="22"/>
+              </w:rPr>
+              <w:t>Fiscalizacion</w:t>
+            </w:r>
+            <w:proofErr w:type="spellEnd"/>
+            <w:r>
+              <w:rPr>
+                <w:rFonts w:ascii="Calibri" w:hAnsi="Calibri"/>
+                <w:color w:val="000000"/>
+                <w:sz w:val="22"/>
+                <w:szCs w:val="22"/>
+              </w:rPr>
+              <w:t xml:space="preserve"> (</w:t>
+            </w:r>
+            <w:proofErr w:type="spellStart"/>
+            <w:r>
+              <w:rPr>
+                <w:rFonts w:ascii="Calibri" w:hAnsi="Calibri"/>
+                <w:color w:val="000000"/>
+                <w:sz w:val="22"/>
+                <w:szCs w:val="22"/>
+              </w:rPr>
+              <w:t>Dia</w:t>
+            </w:r>
+            <w:proofErr w:type="spellEnd"/>
+            <w:r>
+              <w:rPr>
+                <w:rFonts w:ascii="Calibri" w:hAnsi="Calibri"/>
+                <w:color w:val="000000"/>
+                <w:sz w:val="22"/>
+                <w:szCs w:val="22"/>
+              </w:rPr>
+              <w:t>/Mes/Año)</w:t>
             </w:r>
           </w:p>
         </w:tc>
@@ -10722,14 +11807,65 @@
                 <w:szCs w:val="22"/>
               </w:rPr>
             </w:pPr>
-            <w:r>
-              <w:rPr>
-                <w:rFonts w:ascii="Calibri" w:hAnsi="Calibri"/>
-                <w:color w:val="000000"/>
-                <w:sz w:val="22"/>
-                <w:szCs w:val="22"/>
-              </w:rPr>
-              <w:t>Metodo y Vistas Filtrar Fiscalizacion (VerTodo)</w:t>
+            <w:proofErr w:type="spellStart"/>
+            <w:r>
+              <w:rPr>
+                <w:rFonts w:ascii="Calibri" w:hAnsi="Calibri"/>
+                <w:color w:val="000000"/>
+                <w:sz w:val="22"/>
+                <w:szCs w:val="22"/>
+              </w:rPr>
+              <w:t>Metodo</w:t>
+            </w:r>
+            <w:proofErr w:type="spellEnd"/>
+            <w:r>
+              <w:rPr>
+                <w:rFonts w:ascii="Calibri" w:hAnsi="Calibri"/>
+                <w:color w:val="000000"/>
+                <w:sz w:val="22"/>
+                <w:szCs w:val="22"/>
+              </w:rPr>
+              <w:t xml:space="preserve"> y Vistas Filtrar </w:t>
+            </w:r>
+            <w:proofErr w:type="spellStart"/>
+            <w:r>
+              <w:rPr>
+                <w:rFonts w:ascii="Calibri" w:hAnsi="Calibri"/>
+                <w:color w:val="000000"/>
+                <w:sz w:val="22"/>
+                <w:szCs w:val="22"/>
+              </w:rPr>
+              <w:t>Fiscalizacion</w:t>
+            </w:r>
+            <w:proofErr w:type="spellEnd"/>
+            <w:r>
+              <w:rPr>
+                <w:rFonts w:ascii="Calibri" w:hAnsi="Calibri"/>
+                <w:color w:val="000000"/>
+                <w:sz w:val="22"/>
+                <w:szCs w:val="22"/>
+              </w:rPr>
+              <w:t xml:space="preserve"> (</w:t>
+            </w:r>
+            <w:proofErr w:type="spellStart"/>
+            <w:r>
+              <w:rPr>
+                <w:rFonts w:ascii="Calibri" w:hAnsi="Calibri"/>
+                <w:color w:val="000000"/>
+                <w:sz w:val="22"/>
+                <w:szCs w:val="22"/>
+              </w:rPr>
+              <w:t>VerTodo</w:t>
+            </w:r>
+            <w:proofErr w:type="spellEnd"/>
+            <w:r>
+              <w:rPr>
+                <w:rFonts w:ascii="Calibri" w:hAnsi="Calibri"/>
+                <w:color w:val="000000"/>
+                <w:sz w:val="22"/>
+                <w:szCs w:val="22"/>
+              </w:rPr>
+              <w:t>)</w:t>
             </w:r>
           </w:p>
         </w:tc>
@@ -10881,8 +12017,19 @@
                 <w:sz w:val="22"/>
                 <w:szCs w:val="22"/>
               </w:rPr>
-              <w:t>Modal para guardar Nueva Fiscalizacion</w:t>
-            </w:r>
+              <w:t xml:space="preserve">Modal para guardar Nueva </w:t>
+            </w:r>
+            <w:proofErr w:type="spellStart"/>
+            <w:r>
+              <w:rPr>
+                <w:rFonts w:ascii="Calibri" w:hAnsi="Calibri"/>
+                <w:color w:val="000000"/>
+                <w:sz w:val="22"/>
+                <w:szCs w:val="22"/>
+              </w:rPr>
+              <w:t>Fiscalizacion</w:t>
+            </w:r>
+            <w:proofErr w:type="spellEnd"/>
           </w:p>
         </w:tc>
         <w:tc>
@@ -11948,14 +13095,25 @@
                 <w:szCs w:val="17"/>
               </w:rPr>
             </w:pPr>
-            <w:r>
-              <w:rPr>
-                <w:rFonts w:ascii="Calibri" w:hAnsi="Calibri"/>
-                <w:color w:val="000000"/>
-                <w:sz w:val="22"/>
-                <w:szCs w:val="22"/>
-              </w:rPr>
-              <w:t>Metodos y</w:t>
+            <w:proofErr w:type="spellStart"/>
+            <w:r>
+              <w:rPr>
+                <w:rFonts w:ascii="Calibri" w:hAnsi="Calibri"/>
+                <w:color w:val="000000"/>
+                <w:sz w:val="22"/>
+                <w:szCs w:val="22"/>
+              </w:rPr>
+              <w:t>Metodos</w:t>
+            </w:r>
+            <w:proofErr w:type="spellEnd"/>
+            <w:r>
+              <w:rPr>
+                <w:rFonts w:ascii="Calibri" w:hAnsi="Calibri"/>
+                <w:color w:val="000000"/>
+                <w:sz w:val="22"/>
+                <w:szCs w:val="22"/>
+              </w:rPr>
+              <w:t xml:space="preserve"> y</w:t>
             </w:r>
             <w:r>
               <w:rPr>
@@ -12118,25 +13276,25 @@
                 <w:szCs w:val="22"/>
               </w:rPr>
             </w:pPr>
-            <w:r>
-              <w:rPr>
-                <w:rFonts w:ascii="Calibri" w:hAnsi="Calibri"/>
-                <w:color w:val="000000"/>
-                <w:sz w:val="22"/>
-                <w:szCs w:val="22"/>
-              </w:rPr>
-              <w:t>Metodos y vista para In</w:t>
-            </w:r>
-            <w:bookmarkStart w:id="4" w:name="_GoBack"/>
-            <w:bookmarkEnd w:id="4"/>
-            <w:r>
-              <w:rPr>
-                <w:rFonts w:ascii="Calibri" w:hAnsi="Calibri"/>
-                <w:color w:val="000000"/>
-                <w:sz w:val="22"/>
-                <w:szCs w:val="22"/>
-              </w:rPr>
-              <w:t>forme(resultados)</w:t>
+            <w:proofErr w:type="spellStart"/>
+            <w:r>
+              <w:rPr>
+                <w:rFonts w:ascii="Calibri" w:hAnsi="Calibri"/>
+                <w:color w:val="000000"/>
+                <w:sz w:val="22"/>
+                <w:szCs w:val="22"/>
+              </w:rPr>
+              <w:t>Metodos</w:t>
+            </w:r>
+            <w:proofErr w:type="spellEnd"/>
+            <w:r>
+              <w:rPr>
+                <w:rFonts w:ascii="Calibri" w:hAnsi="Calibri"/>
+                <w:color w:val="000000"/>
+                <w:sz w:val="22"/>
+                <w:szCs w:val="22"/>
+              </w:rPr>
+              <w:t xml:space="preserve"> y vista para Informe(resultados)</w:t>
             </w:r>
           </w:p>
         </w:tc>
@@ -12224,10 +13382,19 @@
         </w:rPr>
       </w:pPr>
     </w:p>
+    <w:p>
+      <w:pPr>
+        <w:pStyle w:val="Ttulo1"/>
+        <w:jc w:val="left"/>
+      </w:pPr>
+      <w:r>
+        <w:t>Sprint 5</w:t>
+      </w:r>
+    </w:p>
     <w:tbl>
       <w:tblPr>
-        <w:tblW w:w="9498" w:type="dxa"/>
-        <w:tblInd w:w="70" w:type="dxa"/>
+        <w:tblW w:w="9488" w:type="dxa"/>
+        <w:tblInd w:w="80" w:type="dxa"/>
         <w:tblCellMar>
           <w:left w:w="70" w:type="dxa"/>
           <w:right w:w="70" w:type="dxa"/>
@@ -12235,8 +13402,8 @@
         <w:tblLook w:val="04A0" w:firstRow="1" w:lastRow="0" w:firstColumn="1" w:lastColumn="0" w:noHBand="0" w:noVBand="1"/>
       </w:tblPr>
       <w:tblGrid>
-        <w:gridCol w:w="851"/>
-        <w:gridCol w:w="5103"/>
+        <w:gridCol w:w="880"/>
+        <w:gridCol w:w="5064"/>
         <w:gridCol w:w="1701"/>
         <w:gridCol w:w="1843"/>
       </w:tblGrid>
@@ -12246,7 +13413,7 @@
         </w:trPr>
         <w:tc>
           <w:tcPr>
-            <w:tcW w:w="851" w:type="dxa"/>
+            <w:tcW w:w="880" w:type="dxa"/>
             <w:tcBorders>
               <w:top w:val="single" w:sz="8" w:space="0" w:color="auto"/>
               <w:left w:val="single" w:sz="8" w:space="0" w:color="auto"/>
@@ -12287,7 +13454,7 @@
         </w:tc>
         <w:tc>
           <w:tcPr>
-            <w:tcW w:w="5103" w:type="dxa"/>
+            <w:tcW w:w="5064" w:type="dxa"/>
             <w:tcBorders>
               <w:top w:val="single" w:sz="8" w:space="0" w:color="auto"/>
               <w:left w:val="nil"/>
@@ -12415,7 +13582,7 @@
         </w:trPr>
         <w:tc>
           <w:tcPr>
-            <w:tcW w:w="851" w:type="dxa"/>
+            <w:tcW w:w="880" w:type="dxa"/>
             <w:tcBorders>
               <w:top w:val="nil"/>
               <w:left w:val="single" w:sz="8" w:space="0" w:color="auto"/>
@@ -12452,7 +13619,7 @@
         </w:tc>
         <w:tc>
           <w:tcPr>
-            <w:tcW w:w="5103" w:type="dxa"/>
+            <w:tcW w:w="5064" w:type="dxa"/>
             <w:tcBorders>
               <w:top w:val="nil"/>
               <w:left w:val="nil"/>
@@ -12567,7 +13734,7 @@
         </w:trPr>
         <w:tc>
           <w:tcPr>
-            <w:tcW w:w="851" w:type="dxa"/>
+            <w:tcW w:w="880" w:type="dxa"/>
             <w:tcBorders>
               <w:top w:val="nil"/>
               <w:left w:val="single" w:sz="8" w:space="0" w:color="auto"/>
@@ -12604,7 +13771,7 @@
         </w:tc>
         <w:tc>
           <w:tcPr>
-            <w:tcW w:w="5103" w:type="dxa"/>
+            <w:tcW w:w="5064" w:type="dxa"/>
             <w:tcBorders>
               <w:top w:val="nil"/>
               <w:left w:val="nil"/>
@@ -12634,8 +13801,19 @@
                 <w:sz w:val="22"/>
                 <w:szCs w:val="22"/>
               </w:rPr>
-              <w:t>Crear Informes de Facilitacion</w:t>
-            </w:r>
+              <w:t xml:space="preserve">Instalar </w:t>
+            </w:r>
+            <w:proofErr w:type="spellStart"/>
+            <w:r>
+              <w:rPr>
+                <w:rFonts w:ascii="Calibri" w:hAnsi="Calibri"/>
+                <w:color w:val="000000"/>
+                <w:sz w:val="22"/>
+                <w:szCs w:val="22"/>
+              </w:rPr>
+              <w:t>echarts</w:t>
+            </w:r>
+            <w:proofErr w:type="spellEnd"/>
           </w:p>
         </w:tc>
         <w:tc>
@@ -12708,7 +13886,7 @@
                 <w:sz w:val="22"/>
                 <w:szCs w:val="22"/>
               </w:rPr>
-              <w:t>17/10/2016</w:t>
+              <w:t>13/10/2016</w:t>
             </w:r>
           </w:p>
         </w:tc>
@@ -12719,7 +13897,7 @@
         </w:trPr>
         <w:tc>
           <w:tcPr>
-            <w:tcW w:w="851" w:type="dxa"/>
+            <w:tcW w:w="880" w:type="dxa"/>
             <w:tcBorders>
               <w:top w:val="nil"/>
               <w:left w:val="single" w:sz="8" w:space="0" w:color="auto"/>
@@ -12756,7 +13934,7 @@
         </w:tc>
         <w:tc>
           <w:tcPr>
-            <w:tcW w:w="5103" w:type="dxa"/>
+            <w:tcW w:w="5064" w:type="dxa"/>
             <w:tcBorders>
               <w:top w:val="nil"/>
               <w:left w:val="nil"/>
@@ -12786,7 +13964,47 @@
                 <w:sz w:val="22"/>
                 <w:szCs w:val="22"/>
               </w:rPr>
-              <w:t>Crear Informes de Fiscalizacion</w:t>
+              <w:t xml:space="preserve">Documentaciones de </w:t>
+            </w:r>
+            <w:proofErr w:type="spellStart"/>
+            <w:r>
+              <w:rPr>
+                <w:rFonts w:ascii="Calibri" w:hAnsi="Calibri"/>
+                <w:color w:val="000000"/>
+                <w:sz w:val="22"/>
+                <w:szCs w:val="22"/>
+              </w:rPr>
+              <w:t>echarts</w:t>
+            </w:r>
+            <w:proofErr w:type="spellEnd"/>
+            <w:r>
+              <w:rPr>
+                <w:rFonts w:ascii="Calibri" w:hAnsi="Calibri"/>
+                <w:color w:val="000000"/>
+                <w:sz w:val="22"/>
+                <w:szCs w:val="22"/>
+              </w:rPr>
+              <w:t>(</w:t>
+            </w:r>
+            <w:proofErr w:type="spellStart"/>
+            <w:r>
+              <w:rPr>
+                <w:rFonts w:ascii="Calibri" w:hAnsi="Calibri"/>
+                <w:color w:val="000000"/>
+                <w:sz w:val="22"/>
+                <w:szCs w:val="22"/>
+              </w:rPr>
+              <w:t>Investigacion</w:t>
+            </w:r>
+            <w:proofErr w:type="spellEnd"/>
+            <w:r>
+              <w:rPr>
+                <w:rFonts w:ascii="Calibri" w:hAnsi="Calibri"/>
+                <w:color w:val="000000"/>
+                <w:sz w:val="22"/>
+                <w:szCs w:val="22"/>
+              </w:rPr>
+              <w:t>)</w:t>
             </w:r>
           </w:p>
         </w:tc>
@@ -12823,7 +14041,7 @@
                 <w:sz w:val="22"/>
                 <w:szCs w:val="22"/>
               </w:rPr>
-              <w:t>17/10/2016</w:t>
+              <w:t>14/10/2016</w:t>
             </w:r>
           </w:p>
         </w:tc>
@@ -12860,7 +14078,7 @@
                 <w:sz w:val="22"/>
                 <w:szCs w:val="22"/>
               </w:rPr>
-              <w:t>20/10/2016</w:t>
+              <w:t>15/10/2016</w:t>
             </w:r>
           </w:p>
         </w:tc>
@@ -12871,7 +14089,7 @@
         </w:trPr>
         <w:tc>
           <w:tcPr>
-            <w:tcW w:w="851" w:type="dxa"/>
+            <w:tcW w:w="880" w:type="dxa"/>
             <w:tcBorders>
               <w:top w:val="nil"/>
               <w:left w:val="single" w:sz="8" w:space="0" w:color="auto"/>
@@ -12908,7 +14126,7 @@
         </w:tc>
         <w:tc>
           <w:tcPr>
-            <w:tcW w:w="5103" w:type="dxa"/>
+            <w:tcW w:w="5064" w:type="dxa"/>
             <w:tcBorders>
               <w:top w:val="nil"/>
               <w:left w:val="nil"/>
@@ -12938,7 +14156,87 @@
                 <w:sz w:val="22"/>
                 <w:szCs w:val="22"/>
               </w:rPr>
-              <w:t>Instalar RazorPdf</w:t>
+              <w:t xml:space="preserve">Crear </w:t>
+            </w:r>
+            <w:proofErr w:type="spellStart"/>
+            <w:r>
+              <w:rPr>
+                <w:rFonts w:ascii="Calibri" w:hAnsi="Calibri"/>
+                <w:color w:val="000000"/>
+                <w:sz w:val="22"/>
+                <w:szCs w:val="22"/>
+              </w:rPr>
+              <w:t>metodos</w:t>
+            </w:r>
+            <w:proofErr w:type="spellEnd"/>
+            <w:r>
+              <w:rPr>
+                <w:rFonts w:ascii="Calibri" w:hAnsi="Calibri"/>
+                <w:color w:val="000000"/>
+                <w:sz w:val="22"/>
+                <w:szCs w:val="22"/>
+              </w:rPr>
+              <w:t xml:space="preserve"> para </w:t>
+            </w:r>
+            <w:proofErr w:type="spellStart"/>
+            <w:r>
+              <w:rPr>
+                <w:rFonts w:ascii="Calibri" w:hAnsi="Calibri"/>
+                <w:color w:val="000000"/>
+                <w:sz w:val="22"/>
+                <w:szCs w:val="22"/>
+              </w:rPr>
+              <w:t>visualizacion</w:t>
+            </w:r>
+            <w:proofErr w:type="spellEnd"/>
+            <w:r>
+              <w:rPr>
+                <w:rFonts w:ascii="Calibri" w:hAnsi="Calibri"/>
+                <w:color w:val="000000"/>
+                <w:sz w:val="22"/>
+                <w:szCs w:val="22"/>
+              </w:rPr>
+              <w:t xml:space="preserve"> de </w:t>
+            </w:r>
+            <w:proofErr w:type="spellStart"/>
+            <w:r>
+              <w:rPr>
+                <w:rFonts w:ascii="Calibri" w:hAnsi="Calibri"/>
+                <w:color w:val="000000"/>
+                <w:sz w:val="22"/>
+                <w:szCs w:val="22"/>
+              </w:rPr>
+              <w:t>graficos</w:t>
+            </w:r>
+            <w:proofErr w:type="spellEnd"/>
+            <w:r>
+              <w:rPr>
+                <w:rFonts w:ascii="Calibri" w:hAnsi="Calibri"/>
+                <w:color w:val="000000"/>
+                <w:sz w:val="22"/>
+                <w:szCs w:val="22"/>
+              </w:rPr>
+              <w:t>(</w:t>
+            </w:r>
+            <w:proofErr w:type="spellStart"/>
+            <w:r>
+              <w:rPr>
+                <w:rFonts w:ascii="Calibri" w:hAnsi="Calibri"/>
+                <w:color w:val="000000"/>
+                <w:sz w:val="22"/>
+                <w:szCs w:val="22"/>
+              </w:rPr>
+              <w:t>Facilitacion</w:t>
+            </w:r>
+            <w:proofErr w:type="spellEnd"/>
+            <w:r>
+              <w:rPr>
+                <w:rFonts w:ascii="Calibri" w:hAnsi="Calibri"/>
+                <w:color w:val="000000"/>
+                <w:sz w:val="22"/>
+                <w:szCs w:val="22"/>
+              </w:rPr>
+              <w:t>)</w:t>
             </w:r>
           </w:p>
         </w:tc>
@@ -12975,7 +14273,7 @@
                 <w:sz w:val="22"/>
                 <w:szCs w:val="22"/>
               </w:rPr>
-              <w:t>21/10/2016</w:t>
+              <w:t>15/10/2016</w:t>
             </w:r>
           </w:p>
         </w:tc>
@@ -13012,7 +14310,7 @@
                 <w:sz w:val="22"/>
                 <w:szCs w:val="22"/>
               </w:rPr>
-              <w:t>21/10/2016</w:t>
+              <w:t>16/10/2016</w:t>
             </w:r>
           </w:p>
         </w:tc>
@@ -13023,7 +14321,7 @@
         </w:trPr>
         <w:tc>
           <w:tcPr>
-            <w:tcW w:w="851" w:type="dxa"/>
+            <w:tcW w:w="880" w:type="dxa"/>
             <w:tcBorders>
               <w:top w:val="nil"/>
               <w:left w:val="single" w:sz="8" w:space="0" w:color="auto"/>
@@ -13060,7 +14358,7 @@
         </w:tc>
         <w:tc>
           <w:tcPr>
-            <w:tcW w:w="5103" w:type="dxa"/>
+            <w:tcW w:w="5064" w:type="dxa"/>
             <w:tcBorders>
               <w:top w:val="nil"/>
               <w:left w:val="nil"/>
@@ -13090,7 +14388,47 @@
                 <w:sz w:val="22"/>
                 <w:szCs w:val="22"/>
               </w:rPr>
-              <w:t>Metodos para reportes con filtros Facilitacion</w:t>
+              <w:t xml:space="preserve">Crear script  para </w:t>
+            </w:r>
+            <w:proofErr w:type="spellStart"/>
+            <w:r>
+              <w:rPr>
+                <w:rFonts w:ascii="Calibri" w:hAnsi="Calibri"/>
+                <w:color w:val="000000"/>
+                <w:sz w:val="22"/>
+                <w:szCs w:val="22"/>
+              </w:rPr>
+              <w:t>graficos</w:t>
+            </w:r>
+            <w:proofErr w:type="spellEnd"/>
+            <w:r>
+              <w:rPr>
+                <w:rFonts w:ascii="Calibri" w:hAnsi="Calibri"/>
+                <w:color w:val="000000"/>
+                <w:sz w:val="22"/>
+                <w:szCs w:val="22"/>
+              </w:rPr>
+              <w:t>(</w:t>
+            </w:r>
+            <w:proofErr w:type="spellStart"/>
+            <w:r>
+              <w:rPr>
+                <w:rFonts w:ascii="Calibri" w:hAnsi="Calibri"/>
+                <w:color w:val="000000"/>
+                <w:sz w:val="22"/>
+                <w:szCs w:val="22"/>
+              </w:rPr>
+              <w:t>Facilitacion</w:t>
+            </w:r>
+            <w:proofErr w:type="spellEnd"/>
+            <w:r>
+              <w:rPr>
+                <w:rFonts w:ascii="Calibri" w:hAnsi="Calibri"/>
+                <w:color w:val="000000"/>
+                <w:sz w:val="22"/>
+                <w:szCs w:val="22"/>
+              </w:rPr>
+              <w:t>)</w:t>
             </w:r>
           </w:p>
         </w:tc>
@@ -13127,7 +14465,7 @@
                 <w:sz w:val="22"/>
                 <w:szCs w:val="22"/>
               </w:rPr>
-              <w:t>22/10/2016</w:t>
+              <w:t>17/10/2016</w:t>
             </w:r>
           </w:p>
         </w:tc>
@@ -13164,7 +14502,7 @@
                 <w:sz w:val="22"/>
                 <w:szCs w:val="22"/>
               </w:rPr>
-              <w:t>25/10/2016</w:t>
+              <w:t>18/10/2016</w:t>
             </w:r>
           </w:p>
         </w:tc>
@@ -13175,7 +14513,7 @@
         </w:trPr>
         <w:tc>
           <w:tcPr>
-            <w:tcW w:w="851" w:type="dxa"/>
+            <w:tcW w:w="880" w:type="dxa"/>
             <w:tcBorders>
               <w:top w:val="nil"/>
               <w:left w:val="single" w:sz="8" w:space="0" w:color="auto"/>
@@ -13212,7 +14550,7 @@
         </w:tc>
         <w:tc>
           <w:tcPr>
-            <w:tcW w:w="5103" w:type="dxa"/>
+            <w:tcW w:w="5064" w:type="dxa"/>
             <w:tcBorders>
               <w:top w:val="nil"/>
               <w:left w:val="nil"/>
@@ -13242,7 +14580,47 @@
                 <w:sz w:val="22"/>
                 <w:szCs w:val="22"/>
               </w:rPr>
-              <w:t>Metodos para reportes con filtros Fiscalizacion</w:t>
+              <w:t xml:space="preserve">Crear vista  para </w:t>
+            </w:r>
+            <w:proofErr w:type="spellStart"/>
+            <w:r>
+              <w:rPr>
+                <w:rFonts w:ascii="Calibri" w:hAnsi="Calibri"/>
+                <w:color w:val="000000"/>
+                <w:sz w:val="22"/>
+                <w:szCs w:val="22"/>
+              </w:rPr>
+              <w:t>graficos</w:t>
+            </w:r>
+            <w:proofErr w:type="spellEnd"/>
+            <w:r>
+              <w:rPr>
+                <w:rFonts w:ascii="Calibri" w:hAnsi="Calibri"/>
+                <w:color w:val="000000"/>
+                <w:sz w:val="22"/>
+                <w:szCs w:val="22"/>
+              </w:rPr>
+              <w:t>(</w:t>
+            </w:r>
+            <w:proofErr w:type="spellStart"/>
+            <w:r>
+              <w:rPr>
+                <w:rFonts w:ascii="Calibri" w:hAnsi="Calibri"/>
+                <w:color w:val="000000"/>
+                <w:sz w:val="22"/>
+                <w:szCs w:val="22"/>
+              </w:rPr>
+              <w:t>Facilitacion</w:t>
+            </w:r>
+            <w:proofErr w:type="spellEnd"/>
+            <w:r>
+              <w:rPr>
+                <w:rFonts w:ascii="Calibri" w:hAnsi="Calibri"/>
+                <w:color w:val="000000"/>
+                <w:sz w:val="22"/>
+                <w:szCs w:val="22"/>
+              </w:rPr>
+              <w:t>)</w:t>
             </w:r>
           </w:p>
         </w:tc>
@@ -13279,7 +14657,7 @@
                 <w:sz w:val="22"/>
                 <w:szCs w:val="22"/>
               </w:rPr>
-              <w:t>26/10/2016</w:t>
+              <w:t>19/10/2016</w:t>
             </w:r>
           </w:p>
         </w:tc>
@@ -13316,7 +14694,7 @@
                 <w:sz w:val="22"/>
                 <w:szCs w:val="22"/>
               </w:rPr>
-              <w:t>29/10/2016</w:t>
+              <w:t>20/10/2016</w:t>
             </w:r>
           </w:p>
         </w:tc>
@@ -13327,7 +14705,7 @@
         </w:trPr>
         <w:tc>
           <w:tcPr>
-            <w:tcW w:w="851" w:type="dxa"/>
+            <w:tcW w:w="880" w:type="dxa"/>
             <w:tcBorders>
               <w:top w:val="nil"/>
               <w:left w:val="single" w:sz="8" w:space="0" w:color="auto"/>
@@ -13364,7 +14742,7 @@
         </w:tc>
         <w:tc>
           <w:tcPr>
-            <w:tcW w:w="5103" w:type="dxa"/>
+            <w:tcW w:w="5064" w:type="dxa"/>
             <w:tcBorders>
               <w:top w:val="nil"/>
               <w:left w:val="nil"/>
@@ -13394,7 +14772,87 @@
                 <w:sz w:val="22"/>
                 <w:szCs w:val="22"/>
               </w:rPr>
-              <w:t> </w:t>
+              <w:t xml:space="preserve">Crear </w:t>
+            </w:r>
+            <w:proofErr w:type="spellStart"/>
+            <w:r>
+              <w:rPr>
+                <w:rFonts w:ascii="Calibri" w:hAnsi="Calibri"/>
+                <w:color w:val="000000"/>
+                <w:sz w:val="22"/>
+                <w:szCs w:val="22"/>
+              </w:rPr>
+              <w:t>metodos</w:t>
+            </w:r>
+            <w:proofErr w:type="spellEnd"/>
+            <w:r>
+              <w:rPr>
+                <w:rFonts w:ascii="Calibri" w:hAnsi="Calibri"/>
+                <w:color w:val="000000"/>
+                <w:sz w:val="22"/>
+                <w:szCs w:val="22"/>
+              </w:rPr>
+              <w:t xml:space="preserve"> para </w:t>
+            </w:r>
+            <w:proofErr w:type="spellStart"/>
+            <w:r>
+              <w:rPr>
+                <w:rFonts w:ascii="Calibri" w:hAnsi="Calibri"/>
+                <w:color w:val="000000"/>
+                <w:sz w:val="22"/>
+                <w:szCs w:val="22"/>
+              </w:rPr>
+              <w:t>visualizacion</w:t>
+            </w:r>
+            <w:proofErr w:type="spellEnd"/>
+            <w:r>
+              <w:rPr>
+                <w:rFonts w:ascii="Calibri" w:hAnsi="Calibri"/>
+                <w:color w:val="000000"/>
+                <w:sz w:val="22"/>
+                <w:szCs w:val="22"/>
+              </w:rPr>
+              <w:t xml:space="preserve"> de </w:t>
+            </w:r>
+            <w:proofErr w:type="spellStart"/>
+            <w:r>
+              <w:rPr>
+                <w:rFonts w:ascii="Calibri" w:hAnsi="Calibri"/>
+                <w:color w:val="000000"/>
+                <w:sz w:val="22"/>
+                <w:szCs w:val="22"/>
+              </w:rPr>
+              <w:t>graficos</w:t>
+            </w:r>
+            <w:proofErr w:type="spellEnd"/>
+            <w:r>
+              <w:rPr>
+                <w:rFonts w:ascii="Calibri" w:hAnsi="Calibri"/>
+                <w:color w:val="000000"/>
+                <w:sz w:val="22"/>
+                <w:szCs w:val="22"/>
+              </w:rPr>
+              <w:t>(</w:t>
+            </w:r>
+            <w:proofErr w:type="spellStart"/>
+            <w:r>
+              <w:rPr>
+                <w:rFonts w:ascii="Calibri" w:hAnsi="Calibri"/>
+                <w:color w:val="000000"/>
+                <w:sz w:val="22"/>
+                <w:szCs w:val="22"/>
+              </w:rPr>
+              <w:t>Fiscalizacion</w:t>
+            </w:r>
+            <w:proofErr w:type="spellEnd"/>
+            <w:r>
+              <w:rPr>
+                <w:rFonts w:ascii="Calibri" w:hAnsi="Calibri"/>
+                <w:color w:val="000000"/>
+                <w:sz w:val="22"/>
+                <w:szCs w:val="22"/>
+              </w:rPr>
+              <w:t>)</w:t>
             </w:r>
           </w:p>
         </w:tc>
@@ -13431,7 +14889,7 @@
                 <w:sz w:val="22"/>
                 <w:szCs w:val="22"/>
               </w:rPr>
-              <w:t> </w:t>
+              <w:t>21/10/2016</w:t>
             </w:r>
           </w:p>
         </w:tc>
@@ -13468,7 +14926,7 @@
                 <w:sz w:val="22"/>
                 <w:szCs w:val="22"/>
               </w:rPr>
-              <w:t> </w:t>
+              <w:t>22/10/2016</w:t>
             </w:r>
           </w:p>
         </w:tc>
@@ -13479,7 +14937,7 @@
         </w:trPr>
         <w:tc>
           <w:tcPr>
-            <w:tcW w:w="851" w:type="dxa"/>
+            <w:tcW w:w="880" w:type="dxa"/>
             <w:tcBorders>
               <w:top w:val="nil"/>
               <w:left w:val="single" w:sz="8" w:space="0" w:color="auto"/>
@@ -13516,7 +14974,7 @@
         </w:tc>
         <w:tc>
           <w:tcPr>
-            <w:tcW w:w="5103" w:type="dxa"/>
+            <w:tcW w:w="5064" w:type="dxa"/>
             <w:tcBorders>
               <w:top w:val="nil"/>
               <w:left w:val="nil"/>
@@ -13546,7 +15004,47 @@
                 <w:sz w:val="22"/>
                 <w:szCs w:val="22"/>
               </w:rPr>
-              <w:t> </w:t>
+              <w:t xml:space="preserve">Crear script  para </w:t>
+            </w:r>
+            <w:proofErr w:type="spellStart"/>
+            <w:r>
+              <w:rPr>
+                <w:rFonts w:ascii="Calibri" w:hAnsi="Calibri"/>
+                <w:color w:val="000000"/>
+                <w:sz w:val="22"/>
+                <w:szCs w:val="22"/>
+              </w:rPr>
+              <w:t>graficos</w:t>
+            </w:r>
+            <w:proofErr w:type="spellEnd"/>
+            <w:r>
+              <w:rPr>
+                <w:rFonts w:ascii="Calibri" w:hAnsi="Calibri"/>
+                <w:color w:val="000000"/>
+                <w:sz w:val="22"/>
+                <w:szCs w:val="22"/>
+              </w:rPr>
+              <w:t>(</w:t>
+            </w:r>
+            <w:proofErr w:type="spellStart"/>
+            <w:r>
+              <w:rPr>
+                <w:rFonts w:ascii="Calibri" w:hAnsi="Calibri"/>
+                <w:color w:val="000000"/>
+                <w:sz w:val="22"/>
+                <w:szCs w:val="22"/>
+              </w:rPr>
+              <w:t>Fiscalizacion</w:t>
+            </w:r>
+            <w:proofErr w:type="spellEnd"/>
+            <w:r>
+              <w:rPr>
+                <w:rFonts w:ascii="Calibri" w:hAnsi="Calibri"/>
+                <w:color w:val="000000"/>
+                <w:sz w:val="22"/>
+                <w:szCs w:val="22"/>
+              </w:rPr>
+              <w:t>)</w:t>
             </w:r>
           </w:p>
         </w:tc>
@@ -13583,7 +15081,7 @@
                 <w:sz w:val="22"/>
                 <w:szCs w:val="22"/>
               </w:rPr>
-              <w:t> </w:t>
+              <w:t>23/10/2016</w:t>
             </w:r>
           </w:p>
         </w:tc>
@@ -13620,7 +15118,7 @@
                 <w:sz w:val="22"/>
                 <w:szCs w:val="22"/>
               </w:rPr>
-              <w:t> </w:t>
+              <w:t>24/10/2016</w:t>
             </w:r>
           </w:p>
         </w:tc>
@@ -13631,7 +15129,7 @@
         </w:trPr>
         <w:tc>
           <w:tcPr>
-            <w:tcW w:w="851" w:type="dxa"/>
+            <w:tcW w:w="880" w:type="dxa"/>
             <w:tcBorders>
               <w:top w:val="nil"/>
               <w:left w:val="single" w:sz="8" w:space="0" w:color="auto"/>
@@ -13668,7 +15166,7 @@
         </w:tc>
         <w:tc>
           <w:tcPr>
-            <w:tcW w:w="5103" w:type="dxa"/>
+            <w:tcW w:w="5064" w:type="dxa"/>
             <w:tcBorders>
               <w:top w:val="nil"/>
               <w:left w:val="nil"/>
@@ -13698,7 +15196,47 @@
                 <w:sz w:val="22"/>
                 <w:szCs w:val="22"/>
               </w:rPr>
-              <w:t> </w:t>
+              <w:t xml:space="preserve">Crear vista  para </w:t>
+            </w:r>
+            <w:proofErr w:type="spellStart"/>
+            <w:r>
+              <w:rPr>
+                <w:rFonts w:ascii="Calibri" w:hAnsi="Calibri"/>
+                <w:color w:val="000000"/>
+                <w:sz w:val="22"/>
+                <w:szCs w:val="22"/>
+              </w:rPr>
+              <w:t>graficos</w:t>
+            </w:r>
+            <w:proofErr w:type="spellEnd"/>
+            <w:r>
+              <w:rPr>
+                <w:rFonts w:ascii="Calibri" w:hAnsi="Calibri"/>
+                <w:color w:val="000000"/>
+                <w:sz w:val="22"/>
+                <w:szCs w:val="22"/>
+              </w:rPr>
+              <w:t>(</w:t>
+            </w:r>
+            <w:proofErr w:type="spellStart"/>
+            <w:r>
+              <w:rPr>
+                <w:rFonts w:ascii="Calibri" w:hAnsi="Calibri"/>
+                <w:color w:val="000000"/>
+                <w:sz w:val="22"/>
+                <w:szCs w:val="22"/>
+              </w:rPr>
+              <w:t>Fiscalizacion</w:t>
+            </w:r>
+            <w:proofErr w:type="spellEnd"/>
+            <w:r>
+              <w:rPr>
+                <w:rFonts w:ascii="Calibri" w:hAnsi="Calibri"/>
+                <w:color w:val="000000"/>
+                <w:sz w:val="22"/>
+                <w:szCs w:val="22"/>
+              </w:rPr>
+              <w:t>)</w:t>
             </w:r>
           </w:p>
         </w:tc>
@@ -13735,7 +15273,7 @@
                 <w:sz w:val="22"/>
                 <w:szCs w:val="22"/>
               </w:rPr>
-              <w:t> </w:t>
+              <w:t>25/10/2016</w:t>
             </w:r>
           </w:p>
         </w:tc>
@@ -13772,7 +15310,210 @@
                 <w:sz w:val="22"/>
                 <w:szCs w:val="22"/>
               </w:rPr>
-              <w:t> </w:t>
+              <w:t>26/10/2016</w:t>
+            </w:r>
+          </w:p>
+        </w:tc>
+      </w:tr>
+    </w:tbl>
+    <w:p>
+      <w:pPr>
+        <w:ind w:firstLine="0"/>
+        <w:rPr>
+          <w:lang w:val="en-US"/>
+        </w:rPr>
+      </w:pPr>
+    </w:p>
+    <w:p>
+      <w:pPr>
+        <w:pStyle w:val="Ttulo1"/>
+        <w:jc w:val="left"/>
+      </w:pPr>
+      <w:r>
+        <w:t>Sprint 6</w:t>
+      </w:r>
+    </w:p>
+    <w:tbl>
+      <w:tblPr>
+        <w:tblW w:w="9488" w:type="dxa"/>
+        <w:tblInd w:w="80" w:type="dxa"/>
+        <w:tblCellMar>
+          <w:left w:w="70" w:type="dxa"/>
+          <w:right w:w="70" w:type="dxa"/>
+        </w:tblCellMar>
+        <w:tblLook w:val="04A0" w:firstRow="1" w:lastRow="0" w:firstColumn="1" w:lastColumn="0" w:noHBand="0" w:noVBand="1"/>
+      </w:tblPr>
+      <w:tblGrid>
+        <w:gridCol w:w="880"/>
+        <w:gridCol w:w="5064"/>
+        <w:gridCol w:w="1701"/>
+        <w:gridCol w:w="1843"/>
+      </w:tblGrid>
+      <w:tr>
+        <w:trPr>
+          <w:trHeight w:val="315"/>
+        </w:trPr>
+        <w:tc>
+          <w:tcPr>
+            <w:tcW w:w="880" w:type="dxa"/>
+            <w:tcBorders>
+              <w:top w:val="single" w:sz="8" w:space="0" w:color="auto"/>
+              <w:left w:val="single" w:sz="8" w:space="0" w:color="auto"/>
+              <w:bottom w:val="single" w:sz="8" w:space="0" w:color="auto"/>
+              <w:right w:val="single" w:sz="8" w:space="0" w:color="auto"/>
+            </w:tcBorders>
+            <w:shd w:val="clear" w:color="000000" w:fill="BFBFBF"/>
+            <w:noWrap/>
+            <w:vAlign w:val="center"/>
+            <w:hideMark/>
+          </w:tcPr>
+          <w:p>
+            <w:pPr>
+              <w:spacing w:line="240" w:lineRule="auto"/>
+              <w:ind w:firstLine="0"/>
+              <w:jc w:val="center"/>
+              <w:rPr>
+                <w:rFonts w:ascii="Calibri" w:hAnsi="Calibri"/>
+                <w:b/>
+                <w:bCs/>
+                <w:color w:val="000000"/>
+                <w:sz w:val="22"/>
+                <w:szCs w:val="22"/>
+              </w:rPr>
+            </w:pPr>
+            <w:r>
+              <w:rPr>
+                <w:rFonts w:ascii="Calibri" w:hAnsi="Calibri"/>
+                <w:b/>
+                <w:bCs/>
+                <w:color w:val="000000"/>
+                <w:sz w:val="22"/>
+                <w:szCs w:val="22"/>
+              </w:rPr>
+              <w:t>Sprint #</w:t>
+            </w:r>
+          </w:p>
+        </w:tc>
+        <w:tc>
+          <w:tcPr>
+            <w:tcW w:w="5064" w:type="dxa"/>
+            <w:tcBorders>
+              <w:top w:val="single" w:sz="8" w:space="0" w:color="auto"/>
+              <w:left w:val="nil"/>
+              <w:bottom w:val="single" w:sz="8" w:space="0" w:color="auto"/>
+              <w:right w:val="single" w:sz="8" w:space="0" w:color="auto"/>
+            </w:tcBorders>
+            <w:shd w:val="clear" w:color="000000" w:fill="BFBFBF"/>
+            <w:noWrap/>
+            <w:vAlign w:val="center"/>
+            <w:hideMark/>
+          </w:tcPr>
+          <w:p>
+            <w:pPr>
+              <w:spacing w:line="240" w:lineRule="auto"/>
+              <w:ind w:firstLine="0"/>
+              <w:jc w:val="center"/>
+              <w:rPr>
+                <w:rFonts w:ascii="Calibri" w:hAnsi="Calibri"/>
+                <w:b/>
+                <w:bCs/>
+                <w:color w:val="000000"/>
+                <w:sz w:val="22"/>
+                <w:szCs w:val="22"/>
+              </w:rPr>
+            </w:pPr>
+            <w:r>
+              <w:rPr>
+                <w:rFonts w:ascii="Calibri" w:hAnsi="Calibri"/>
+                <w:b/>
+                <w:bCs/>
+                <w:color w:val="000000"/>
+                <w:sz w:val="22"/>
+                <w:szCs w:val="22"/>
+              </w:rPr>
+              <w:t>Nombre</w:t>
+            </w:r>
+          </w:p>
+        </w:tc>
+        <w:tc>
+          <w:tcPr>
+            <w:tcW w:w="1701" w:type="dxa"/>
+            <w:tcBorders>
+              <w:top w:val="single" w:sz="8" w:space="0" w:color="auto"/>
+              <w:left w:val="nil"/>
+              <w:bottom w:val="single" w:sz="8" w:space="0" w:color="auto"/>
+              <w:right w:val="single" w:sz="8" w:space="0" w:color="auto"/>
+            </w:tcBorders>
+            <w:shd w:val="clear" w:color="000000" w:fill="BFBFBF"/>
+            <w:noWrap/>
+            <w:vAlign w:val="center"/>
+            <w:hideMark/>
+          </w:tcPr>
+          <w:p>
+            <w:pPr>
+              <w:spacing w:line="240" w:lineRule="auto"/>
+              <w:ind w:firstLine="0"/>
+              <w:jc w:val="center"/>
+              <w:rPr>
+                <w:rFonts w:ascii="Calibri" w:hAnsi="Calibri"/>
+                <w:b/>
+                <w:bCs/>
+                <w:color w:val="000000"/>
+                <w:sz w:val="22"/>
+                <w:szCs w:val="22"/>
+              </w:rPr>
+            </w:pPr>
+            <w:r>
+              <w:rPr>
+                <w:rFonts w:ascii="Calibri" w:hAnsi="Calibri"/>
+                <w:b/>
+                <w:bCs/>
+                <w:color w:val="000000"/>
+                <w:sz w:val="22"/>
+                <w:szCs w:val="22"/>
+              </w:rPr>
+              <w:t>Fecha de inicio</w:t>
+            </w:r>
+          </w:p>
+        </w:tc>
+        <w:tc>
+          <w:tcPr>
+            <w:tcW w:w="1843" w:type="dxa"/>
+            <w:tcBorders>
+              <w:top w:val="single" w:sz="8" w:space="0" w:color="auto"/>
+              <w:left w:val="nil"/>
+              <w:bottom w:val="single" w:sz="8" w:space="0" w:color="auto"/>
+              <w:right w:val="single" w:sz="8" w:space="0" w:color="auto"/>
+            </w:tcBorders>
+            <w:shd w:val="clear" w:color="000000" w:fill="BFBFBF"/>
+            <w:noWrap/>
+            <w:vAlign w:val="center"/>
+            <w:hideMark/>
+          </w:tcPr>
+          <w:p>
+            <w:pPr>
+              <w:spacing w:line="240" w:lineRule="auto"/>
+              <w:ind w:firstLine="0"/>
+              <w:jc w:val="center"/>
+              <w:rPr>
+                <w:rFonts w:ascii="Calibri" w:hAnsi="Calibri"/>
+                <w:b/>
+                <w:bCs/>
+                <w:color w:val="000000"/>
+                <w:sz w:val="22"/>
+                <w:szCs w:val="22"/>
+              </w:rPr>
+            </w:pPr>
+            <w:r>
+              <w:rPr>
+                <w:rFonts w:ascii="Calibri" w:hAnsi="Calibri"/>
+                <w:b/>
+                <w:bCs/>
+                <w:color w:val="000000"/>
+                <w:sz w:val="22"/>
+                <w:szCs w:val="22"/>
+              </w:rPr>
+              <w:t>Fecha de fin</w:t>
             </w:r>
           </w:p>
         </w:tc>
@@ -13783,14 +15524,14 @@
         </w:trPr>
         <w:tc>
           <w:tcPr>
-            <w:tcW w:w="851" w:type="dxa"/>
+            <w:tcW w:w="880" w:type="dxa"/>
             <w:tcBorders>
               <w:top w:val="nil"/>
               <w:left w:val="single" w:sz="8" w:space="0" w:color="auto"/>
               <w:bottom w:val="single" w:sz="8" w:space="0" w:color="auto"/>
               <w:right w:val="single" w:sz="8" w:space="0" w:color="auto"/>
             </w:tcBorders>
-            <w:shd w:val="clear" w:color="auto" w:fill="auto"/>
+            <w:shd w:val="clear" w:color="000000" w:fill="DDD9C4"/>
             <w:noWrap/>
             <w:vAlign w:val="center"/>
             <w:hideMark/>
@@ -13814,20 +15555,20 @@
                 <w:sz w:val="22"/>
                 <w:szCs w:val="22"/>
               </w:rPr>
-              <w:t> </w:t>
-            </w:r>
-          </w:p>
-        </w:tc>
-        <w:tc>
-          <w:tcPr>
-            <w:tcW w:w="5103" w:type="dxa"/>
+              <w:t>6</w:t>
+            </w:r>
+          </w:p>
+        </w:tc>
+        <w:tc>
+          <w:tcPr>
+            <w:tcW w:w="5064" w:type="dxa"/>
             <w:tcBorders>
               <w:top w:val="nil"/>
               <w:left w:val="nil"/>
               <w:bottom w:val="single" w:sz="8" w:space="0" w:color="auto"/>
               <w:right w:val="single" w:sz="8" w:space="0" w:color="auto"/>
             </w:tcBorders>
-            <w:shd w:val="clear" w:color="auto" w:fill="auto"/>
+            <w:shd w:val="clear" w:color="000000" w:fill="DDD9C4"/>
             <w:noWrap/>
             <w:vAlign w:val="center"/>
             <w:hideMark/>
@@ -13863,7 +15604,7 @@
               <w:bottom w:val="single" w:sz="8" w:space="0" w:color="auto"/>
               <w:right w:val="single" w:sz="8" w:space="0" w:color="auto"/>
             </w:tcBorders>
-            <w:shd w:val="clear" w:color="auto" w:fill="auto"/>
+            <w:shd w:val="clear" w:color="000000" w:fill="DDD9C4"/>
             <w:noWrap/>
             <w:vAlign w:val="center"/>
             <w:hideMark/>
@@ -13887,7 +15628,7 @@
                 <w:sz w:val="22"/>
                 <w:szCs w:val="22"/>
               </w:rPr>
-              <w:t> </w:t>
+              <w:t>27/10/2016</w:t>
             </w:r>
           </w:p>
         </w:tc>
@@ -13900,7 +15641,7 @@
               <w:bottom w:val="single" w:sz="8" w:space="0" w:color="auto"/>
               <w:right w:val="single" w:sz="8" w:space="0" w:color="auto"/>
             </w:tcBorders>
-            <w:shd w:val="clear" w:color="auto" w:fill="auto"/>
+            <w:shd w:val="clear" w:color="000000" w:fill="DDD9C4"/>
             <w:noWrap/>
             <w:vAlign w:val="center"/>
             <w:hideMark/>
@@ -13924,7 +15665,7 @@
                 <w:sz w:val="22"/>
                 <w:szCs w:val="22"/>
               </w:rPr>
-              <w:t> </w:t>
+              <w:t>09/11/2016</w:t>
             </w:r>
           </w:p>
         </w:tc>
@@ -13935,7 +15676,7 @@
         </w:trPr>
         <w:tc>
           <w:tcPr>
-            <w:tcW w:w="851" w:type="dxa"/>
+            <w:tcW w:w="880" w:type="dxa"/>
             <w:tcBorders>
               <w:top w:val="nil"/>
               <w:left w:val="single" w:sz="8" w:space="0" w:color="auto"/>
@@ -13972,7 +15713,7 @@
         </w:tc>
         <w:tc>
           <w:tcPr>
-            <w:tcW w:w="5103" w:type="dxa"/>
+            <w:tcW w:w="5064" w:type="dxa"/>
             <w:tcBorders>
               <w:top w:val="nil"/>
               <w:left w:val="nil"/>
@@ -14002,7 +15743,87 @@
                 <w:sz w:val="22"/>
                 <w:szCs w:val="22"/>
               </w:rPr>
-              <w:t> </w:t>
+              <w:t xml:space="preserve">Crear </w:t>
+            </w:r>
+            <w:proofErr w:type="spellStart"/>
+            <w:r>
+              <w:rPr>
+                <w:rFonts w:ascii="Calibri" w:hAnsi="Calibri"/>
+                <w:color w:val="000000"/>
+                <w:sz w:val="22"/>
+                <w:szCs w:val="22"/>
+              </w:rPr>
+              <w:t>metodos</w:t>
+            </w:r>
+            <w:proofErr w:type="spellEnd"/>
+            <w:r>
+              <w:rPr>
+                <w:rFonts w:ascii="Calibri" w:hAnsi="Calibri"/>
+                <w:color w:val="000000"/>
+                <w:sz w:val="22"/>
+                <w:szCs w:val="22"/>
+              </w:rPr>
+              <w:t xml:space="preserve"> para </w:t>
+            </w:r>
+            <w:proofErr w:type="spellStart"/>
+            <w:r>
+              <w:rPr>
+                <w:rFonts w:ascii="Calibri" w:hAnsi="Calibri"/>
+                <w:color w:val="000000"/>
+                <w:sz w:val="22"/>
+                <w:szCs w:val="22"/>
+              </w:rPr>
+              <w:t>visualizacion</w:t>
+            </w:r>
+            <w:proofErr w:type="spellEnd"/>
+            <w:r>
+              <w:rPr>
+                <w:rFonts w:ascii="Calibri" w:hAnsi="Calibri"/>
+                <w:color w:val="000000"/>
+                <w:sz w:val="22"/>
+                <w:szCs w:val="22"/>
+              </w:rPr>
+              <w:t xml:space="preserve"> de </w:t>
+            </w:r>
+            <w:proofErr w:type="spellStart"/>
+            <w:r>
+              <w:rPr>
+                <w:rFonts w:ascii="Calibri" w:hAnsi="Calibri"/>
+                <w:color w:val="000000"/>
+                <w:sz w:val="22"/>
+                <w:szCs w:val="22"/>
+              </w:rPr>
+              <w:t>graficos</w:t>
+            </w:r>
+            <w:proofErr w:type="spellEnd"/>
+            <w:r>
+              <w:rPr>
+                <w:rFonts w:ascii="Calibri" w:hAnsi="Calibri"/>
+                <w:color w:val="000000"/>
+                <w:sz w:val="22"/>
+                <w:szCs w:val="22"/>
+              </w:rPr>
+              <w:t>(</w:t>
+            </w:r>
+            <w:proofErr w:type="spellStart"/>
+            <w:r>
+              <w:rPr>
+                <w:rFonts w:ascii="Calibri" w:hAnsi="Calibri"/>
+                <w:color w:val="000000"/>
+                <w:sz w:val="22"/>
+                <w:szCs w:val="22"/>
+              </w:rPr>
+              <w:t>Fiscalizacion</w:t>
+            </w:r>
+            <w:proofErr w:type="spellEnd"/>
+            <w:r>
+              <w:rPr>
+                <w:rFonts w:ascii="Calibri" w:hAnsi="Calibri"/>
+                <w:color w:val="000000"/>
+                <w:sz w:val="22"/>
+                <w:szCs w:val="22"/>
+              </w:rPr>
+              <w:t>)</w:t>
             </w:r>
           </w:p>
         </w:tc>
@@ -14039,7 +15860,7 @@
                 <w:sz w:val="22"/>
                 <w:szCs w:val="22"/>
               </w:rPr>
-              <w:t> </w:t>
+              <w:t>27/10/2016</w:t>
             </w:r>
           </w:p>
         </w:tc>
@@ -14076,7 +15897,7 @@
                 <w:sz w:val="22"/>
                 <w:szCs w:val="22"/>
               </w:rPr>
-              <w:t> </w:t>
+              <w:t>29/10/2016</w:t>
             </w:r>
           </w:p>
         </w:tc>
@@ -14087,7 +15908,7 @@
         </w:trPr>
         <w:tc>
           <w:tcPr>
-            <w:tcW w:w="851" w:type="dxa"/>
+            <w:tcW w:w="880" w:type="dxa"/>
             <w:tcBorders>
               <w:top w:val="nil"/>
               <w:left w:val="single" w:sz="8" w:space="0" w:color="auto"/>
@@ -14124,7 +15945,7 @@
         </w:tc>
         <w:tc>
           <w:tcPr>
-            <w:tcW w:w="5103" w:type="dxa"/>
+            <w:tcW w:w="5064" w:type="dxa"/>
             <w:tcBorders>
               <w:top w:val="nil"/>
               <w:left w:val="nil"/>
@@ -14154,7 +15975,47 @@
                 <w:sz w:val="22"/>
                 <w:szCs w:val="22"/>
               </w:rPr>
-              <w:t> </w:t>
+              <w:t xml:space="preserve">Crear script  para </w:t>
+            </w:r>
+            <w:proofErr w:type="spellStart"/>
+            <w:r>
+              <w:rPr>
+                <w:rFonts w:ascii="Calibri" w:hAnsi="Calibri"/>
+                <w:color w:val="000000"/>
+                <w:sz w:val="22"/>
+                <w:szCs w:val="22"/>
+              </w:rPr>
+              <w:t>graficos</w:t>
+            </w:r>
+            <w:proofErr w:type="spellEnd"/>
+            <w:r>
+              <w:rPr>
+                <w:rFonts w:ascii="Calibri" w:hAnsi="Calibri"/>
+                <w:color w:val="000000"/>
+                <w:sz w:val="22"/>
+                <w:szCs w:val="22"/>
+              </w:rPr>
+              <w:t>(</w:t>
+            </w:r>
+            <w:proofErr w:type="spellStart"/>
+            <w:r>
+              <w:rPr>
+                <w:rFonts w:ascii="Calibri" w:hAnsi="Calibri"/>
+                <w:color w:val="000000"/>
+                <w:sz w:val="22"/>
+                <w:szCs w:val="22"/>
+              </w:rPr>
+              <w:t>Fiscalizacion</w:t>
+            </w:r>
+            <w:proofErr w:type="spellEnd"/>
+            <w:r>
+              <w:rPr>
+                <w:rFonts w:ascii="Calibri" w:hAnsi="Calibri"/>
+                <w:color w:val="000000"/>
+                <w:sz w:val="22"/>
+                <w:szCs w:val="22"/>
+              </w:rPr>
+              <w:t>)</w:t>
             </w:r>
           </w:p>
         </w:tc>
@@ -14191,7 +16052,7 @@
                 <w:sz w:val="22"/>
                 <w:szCs w:val="22"/>
               </w:rPr>
-              <w:t> </w:t>
+              <w:t>30/10/2016</w:t>
             </w:r>
           </w:p>
         </w:tc>
@@ -14228,7 +16089,7 @@
                 <w:sz w:val="22"/>
                 <w:szCs w:val="22"/>
               </w:rPr>
-              <w:t> </w:t>
+              <w:t>31/10/2016</w:t>
             </w:r>
           </w:p>
         </w:tc>
@@ -14239,7 +16100,7 @@
         </w:trPr>
         <w:tc>
           <w:tcPr>
-            <w:tcW w:w="851" w:type="dxa"/>
+            <w:tcW w:w="880" w:type="dxa"/>
             <w:tcBorders>
               <w:top w:val="nil"/>
               <w:left w:val="single" w:sz="8" w:space="0" w:color="auto"/>
@@ -14276,7 +16137,7 @@
         </w:tc>
         <w:tc>
           <w:tcPr>
-            <w:tcW w:w="5103" w:type="dxa"/>
+            <w:tcW w:w="5064" w:type="dxa"/>
             <w:tcBorders>
               <w:top w:val="nil"/>
               <w:left w:val="nil"/>
@@ -14306,7 +16167,47 @@
                 <w:sz w:val="22"/>
                 <w:szCs w:val="22"/>
               </w:rPr>
-              <w:t> </w:t>
+              <w:t xml:space="preserve">Crear vista  para </w:t>
+            </w:r>
+            <w:proofErr w:type="spellStart"/>
+            <w:r>
+              <w:rPr>
+                <w:rFonts w:ascii="Calibri" w:hAnsi="Calibri"/>
+                <w:color w:val="000000"/>
+                <w:sz w:val="22"/>
+                <w:szCs w:val="22"/>
+              </w:rPr>
+              <w:t>graficos</w:t>
+            </w:r>
+            <w:proofErr w:type="spellEnd"/>
+            <w:r>
+              <w:rPr>
+                <w:rFonts w:ascii="Calibri" w:hAnsi="Calibri"/>
+                <w:color w:val="000000"/>
+                <w:sz w:val="22"/>
+                <w:szCs w:val="22"/>
+              </w:rPr>
+              <w:t>(</w:t>
+            </w:r>
+            <w:proofErr w:type="spellStart"/>
+            <w:r>
+              <w:rPr>
+                <w:rFonts w:ascii="Calibri" w:hAnsi="Calibri"/>
+                <w:color w:val="000000"/>
+                <w:sz w:val="22"/>
+                <w:szCs w:val="22"/>
+              </w:rPr>
+              <w:t>Fiscalizacion</w:t>
+            </w:r>
+            <w:proofErr w:type="spellEnd"/>
+            <w:r>
+              <w:rPr>
+                <w:rFonts w:ascii="Calibri" w:hAnsi="Calibri"/>
+                <w:color w:val="000000"/>
+                <w:sz w:val="22"/>
+                <w:szCs w:val="22"/>
+              </w:rPr>
+              <w:t>)</w:t>
             </w:r>
           </w:p>
         </w:tc>
@@ -14343,7 +16244,7 @@
                 <w:sz w:val="22"/>
                 <w:szCs w:val="22"/>
               </w:rPr>
-              <w:t> </w:t>
+              <w:t>01/10/2016</w:t>
             </w:r>
           </w:p>
         </w:tc>
@@ -14380,7 +16281,7 @@
                 <w:sz w:val="22"/>
                 <w:szCs w:val="22"/>
               </w:rPr>
-              <w:t> </w:t>
+              <w:t>02/11/2016</w:t>
             </w:r>
           </w:p>
         </w:tc>
@@ -14391,7 +16292,7 @@
         </w:trPr>
         <w:tc>
           <w:tcPr>
-            <w:tcW w:w="851" w:type="dxa"/>
+            <w:tcW w:w="880" w:type="dxa"/>
             <w:tcBorders>
               <w:top w:val="nil"/>
               <w:left w:val="single" w:sz="8" w:space="0" w:color="auto"/>
@@ -14428,7 +16329,7 @@
         </w:tc>
         <w:tc>
           <w:tcPr>
-            <w:tcW w:w="5103" w:type="dxa"/>
+            <w:tcW w:w="5064" w:type="dxa"/>
             <w:tcBorders>
               <w:top w:val="nil"/>
               <w:left w:val="nil"/>
@@ -14458,7 +16359,87 @@
                 <w:sz w:val="22"/>
                 <w:szCs w:val="22"/>
               </w:rPr>
-              <w:t> </w:t>
+              <w:t xml:space="preserve">Crear </w:t>
+            </w:r>
+            <w:proofErr w:type="spellStart"/>
+            <w:r>
+              <w:rPr>
+                <w:rFonts w:ascii="Calibri" w:hAnsi="Calibri"/>
+                <w:color w:val="000000"/>
+                <w:sz w:val="22"/>
+                <w:szCs w:val="22"/>
+              </w:rPr>
+              <w:t>metodos</w:t>
+            </w:r>
+            <w:proofErr w:type="spellEnd"/>
+            <w:r>
+              <w:rPr>
+                <w:rFonts w:ascii="Calibri" w:hAnsi="Calibri"/>
+                <w:color w:val="000000"/>
+                <w:sz w:val="22"/>
+                <w:szCs w:val="22"/>
+              </w:rPr>
+              <w:t xml:space="preserve"> para </w:t>
+            </w:r>
+            <w:proofErr w:type="spellStart"/>
+            <w:r>
+              <w:rPr>
+                <w:rFonts w:ascii="Calibri" w:hAnsi="Calibri"/>
+                <w:color w:val="000000"/>
+                <w:sz w:val="22"/>
+                <w:szCs w:val="22"/>
+              </w:rPr>
+              <w:t>visualizacion</w:t>
+            </w:r>
+            <w:proofErr w:type="spellEnd"/>
+            <w:r>
+              <w:rPr>
+                <w:rFonts w:ascii="Calibri" w:hAnsi="Calibri"/>
+                <w:color w:val="000000"/>
+                <w:sz w:val="22"/>
+                <w:szCs w:val="22"/>
+              </w:rPr>
+              <w:t xml:space="preserve"> de </w:t>
+            </w:r>
+            <w:proofErr w:type="spellStart"/>
+            <w:r>
+              <w:rPr>
+                <w:rFonts w:ascii="Calibri" w:hAnsi="Calibri"/>
+                <w:color w:val="000000"/>
+                <w:sz w:val="22"/>
+                <w:szCs w:val="22"/>
+              </w:rPr>
+              <w:t>graficos</w:t>
+            </w:r>
+            <w:proofErr w:type="spellEnd"/>
+            <w:r>
+              <w:rPr>
+                <w:rFonts w:ascii="Calibri" w:hAnsi="Calibri"/>
+                <w:color w:val="000000"/>
+                <w:sz w:val="22"/>
+                <w:szCs w:val="22"/>
+              </w:rPr>
+              <w:t>(</w:t>
+            </w:r>
+            <w:proofErr w:type="spellStart"/>
+            <w:r>
+              <w:rPr>
+                <w:rFonts w:ascii="Calibri" w:hAnsi="Calibri"/>
+                <w:color w:val="000000"/>
+                <w:sz w:val="22"/>
+                <w:szCs w:val="22"/>
+              </w:rPr>
+              <w:t>Fiscalizacion</w:t>
+            </w:r>
+            <w:proofErr w:type="spellEnd"/>
+            <w:r>
+              <w:rPr>
+                <w:rFonts w:ascii="Calibri" w:hAnsi="Calibri"/>
+                <w:color w:val="000000"/>
+                <w:sz w:val="22"/>
+                <w:szCs w:val="22"/>
+              </w:rPr>
+              <w:t>)</w:t>
             </w:r>
           </w:p>
         </w:tc>
@@ -14495,7 +16476,7 @@
                 <w:sz w:val="22"/>
                 <w:szCs w:val="22"/>
               </w:rPr>
-              <w:t> </w:t>
+              <w:t>03/11/2016</w:t>
             </w:r>
           </w:p>
         </w:tc>
@@ -14532,7 +16513,7 @@
                 <w:sz w:val="22"/>
                 <w:szCs w:val="22"/>
               </w:rPr>
-              <w:t> </w:t>
+              <w:t>04/11/2016</w:t>
             </w:r>
           </w:p>
         </w:tc>
@@ -14543,7 +16524,7 @@
         </w:trPr>
         <w:tc>
           <w:tcPr>
-            <w:tcW w:w="851" w:type="dxa"/>
+            <w:tcW w:w="880" w:type="dxa"/>
             <w:tcBorders>
               <w:top w:val="nil"/>
               <w:left w:val="single" w:sz="8" w:space="0" w:color="auto"/>
@@ -14580,7 +16561,7 @@
         </w:tc>
         <w:tc>
           <w:tcPr>
-            <w:tcW w:w="5103" w:type="dxa"/>
+            <w:tcW w:w="5064" w:type="dxa"/>
             <w:tcBorders>
               <w:top w:val="nil"/>
               <w:left w:val="nil"/>
@@ -14610,7 +16591,47 @@
                 <w:sz w:val="22"/>
                 <w:szCs w:val="22"/>
               </w:rPr>
-              <w:t> </w:t>
+              <w:t xml:space="preserve">Crear script  para </w:t>
+            </w:r>
+            <w:proofErr w:type="spellStart"/>
+            <w:r>
+              <w:rPr>
+                <w:rFonts w:ascii="Calibri" w:hAnsi="Calibri"/>
+                <w:color w:val="000000"/>
+                <w:sz w:val="22"/>
+                <w:szCs w:val="22"/>
+              </w:rPr>
+              <w:t>graficos</w:t>
+            </w:r>
+            <w:proofErr w:type="spellEnd"/>
+            <w:r>
+              <w:rPr>
+                <w:rFonts w:ascii="Calibri" w:hAnsi="Calibri"/>
+                <w:color w:val="000000"/>
+                <w:sz w:val="22"/>
+                <w:szCs w:val="22"/>
+              </w:rPr>
+              <w:t>(</w:t>
+            </w:r>
+            <w:proofErr w:type="spellStart"/>
+            <w:r>
+              <w:rPr>
+                <w:rFonts w:ascii="Calibri" w:hAnsi="Calibri"/>
+                <w:color w:val="000000"/>
+                <w:sz w:val="22"/>
+                <w:szCs w:val="22"/>
+              </w:rPr>
+              <w:t>Fiscalizacion</w:t>
+            </w:r>
+            <w:proofErr w:type="spellEnd"/>
+            <w:r>
+              <w:rPr>
+                <w:rFonts w:ascii="Calibri" w:hAnsi="Calibri"/>
+                <w:color w:val="000000"/>
+                <w:sz w:val="22"/>
+                <w:szCs w:val="22"/>
+              </w:rPr>
+              <w:t>)</w:t>
             </w:r>
           </w:p>
         </w:tc>
@@ -14647,7 +16668,7 @@
                 <w:sz w:val="22"/>
                 <w:szCs w:val="22"/>
               </w:rPr>
-              <w:t> </w:t>
+              <w:t>05/11/2016</w:t>
             </w:r>
           </w:p>
         </w:tc>
@@ -14684,7 +16705,7 @@
                 <w:sz w:val="22"/>
                 <w:szCs w:val="22"/>
               </w:rPr>
-              <w:t> </w:t>
+              <w:t>06/11/2016</w:t>
             </w:r>
           </w:p>
         </w:tc>
@@ -14695,7 +16716,7 @@
         </w:trPr>
         <w:tc>
           <w:tcPr>
-            <w:tcW w:w="851" w:type="dxa"/>
+            <w:tcW w:w="880" w:type="dxa"/>
             <w:tcBorders>
               <w:top w:val="nil"/>
               <w:left w:val="single" w:sz="8" w:space="0" w:color="auto"/>
@@ -14732,7 +16753,7 @@
         </w:tc>
         <w:tc>
           <w:tcPr>
-            <w:tcW w:w="5103" w:type="dxa"/>
+            <w:tcW w:w="5064" w:type="dxa"/>
             <w:tcBorders>
               <w:top w:val="nil"/>
               <w:left w:val="nil"/>
@@ -14762,7 +16783,47 @@
                 <w:sz w:val="22"/>
                 <w:szCs w:val="22"/>
               </w:rPr>
-              <w:t> </w:t>
+              <w:t xml:space="preserve">Crear vista  para </w:t>
+            </w:r>
+            <w:proofErr w:type="spellStart"/>
+            <w:r>
+              <w:rPr>
+                <w:rFonts w:ascii="Calibri" w:hAnsi="Calibri"/>
+                <w:color w:val="000000"/>
+                <w:sz w:val="22"/>
+                <w:szCs w:val="22"/>
+              </w:rPr>
+              <w:t>graficos</w:t>
+            </w:r>
+            <w:proofErr w:type="spellEnd"/>
+            <w:r>
+              <w:rPr>
+                <w:rFonts w:ascii="Calibri" w:hAnsi="Calibri"/>
+                <w:color w:val="000000"/>
+                <w:sz w:val="22"/>
+                <w:szCs w:val="22"/>
+              </w:rPr>
+              <w:t>(</w:t>
+            </w:r>
+            <w:proofErr w:type="spellStart"/>
+            <w:r>
+              <w:rPr>
+                <w:rFonts w:ascii="Calibri" w:hAnsi="Calibri"/>
+                <w:color w:val="000000"/>
+                <w:sz w:val="22"/>
+                <w:szCs w:val="22"/>
+              </w:rPr>
+              <w:t>Fiscalizacion</w:t>
+            </w:r>
+            <w:proofErr w:type="spellEnd"/>
+            <w:r>
+              <w:rPr>
+                <w:rFonts w:ascii="Calibri" w:hAnsi="Calibri"/>
+                <w:color w:val="000000"/>
+                <w:sz w:val="22"/>
+                <w:szCs w:val="22"/>
+              </w:rPr>
+              <w:t>)</w:t>
             </w:r>
           </w:p>
         </w:tc>
@@ -14799,7 +16860,7 @@
                 <w:sz w:val="22"/>
                 <w:szCs w:val="22"/>
               </w:rPr>
-              <w:t> </w:t>
+              <w:t>07/11/2016</w:t>
             </w:r>
           </w:p>
         </w:tc>
@@ -14836,7 +16897,351 @@
                 <w:sz w:val="22"/>
                 <w:szCs w:val="22"/>
               </w:rPr>
+              <w:t>08/11/2016</w:t>
+            </w:r>
+          </w:p>
+        </w:tc>
+      </w:tr>
+      <w:tr>
+        <w:trPr>
+          <w:trHeight w:val="315"/>
+        </w:trPr>
+        <w:tc>
+          <w:tcPr>
+            <w:tcW w:w="880" w:type="dxa"/>
+            <w:tcBorders>
+              <w:top w:val="nil"/>
+              <w:left w:val="single" w:sz="8" w:space="0" w:color="auto"/>
+              <w:bottom w:val="single" w:sz="8" w:space="0" w:color="auto"/>
+              <w:right w:val="single" w:sz="8" w:space="0" w:color="auto"/>
+            </w:tcBorders>
+            <w:shd w:val="clear" w:color="auto" w:fill="auto"/>
+            <w:noWrap/>
+            <w:vAlign w:val="center"/>
+            <w:hideMark/>
+          </w:tcPr>
+          <w:p>
+            <w:pPr>
+              <w:spacing w:line="240" w:lineRule="auto"/>
+              <w:ind w:firstLine="0"/>
+              <w:jc w:val="center"/>
+              <w:rPr>
+                <w:rFonts w:ascii="Calibri" w:hAnsi="Calibri"/>
+                <w:color w:val="000000"/>
+                <w:sz w:val="22"/>
+                <w:szCs w:val="22"/>
+              </w:rPr>
+            </w:pPr>
+            <w:r>
+              <w:rPr>
+                <w:rFonts w:ascii="Calibri" w:hAnsi="Calibri"/>
+                <w:color w:val="000000"/>
+                <w:sz w:val="22"/>
+                <w:szCs w:val="22"/>
+              </w:rPr>
               <w:t> </w:t>
+            </w:r>
+          </w:p>
+        </w:tc>
+        <w:tc>
+          <w:tcPr>
+            <w:tcW w:w="5064" w:type="dxa"/>
+            <w:tcBorders>
+              <w:top w:val="nil"/>
+              <w:left w:val="nil"/>
+              <w:bottom w:val="single" w:sz="8" w:space="0" w:color="auto"/>
+              <w:right w:val="single" w:sz="8" w:space="0" w:color="auto"/>
+            </w:tcBorders>
+            <w:shd w:val="clear" w:color="auto" w:fill="auto"/>
+            <w:noWrap/>
+            <w:vAlign w:val="center"/>
+            <w:hideMark/>
+          </w:tcPr>
+          <w:p>
+            <w:pPr>
+              <w:spacing w:line="240" w:lineRule="auto"/>
+              <w:ind w:firstLine="0"/>
+              <w:rPr>
+                <w:rFonts w:ascii="Calibri" w:hAnsi="Calibri"/>
+                <w:color w:val="000000"/>
+                <w:sz w:val="22"/>
+                <w:szCs w:val="22"/>
+              </w:rPr>
+            </w:pPr>
+            <w:r>
+              <w:rPr>
+                <w:rFonts w:ascii="Calibri" w:hAnsi="Calibri"/>
+                <w:color w:val="000000"/>
+                <w:sz w:val="22"/>
+                <w:szCs w:val="22"/>
+              </w:rPr>
+              <w:t>Informe - Filtros (</w:t>
+            </w:r>
+            <w:proofErr w:type="spellStart"/>
+            <w:r>
+              <w:rPr>
+                <w:rFonts w:ascii="Calibri" w:hAnsi="Calibri"/>
+                <w:color w:val="000000"/>
+                <w:sz w:val="22"/>
+                <w:szCs w:val="22"/>
+              </w:rPr>
+              <w:t>Facilitacion</w:t>
+            </w:r>
+            <w:proofErr w:type="spellEnd"/>
+            <w:r>
+              <w:rPr>
+                <w:rFonts w:ascii="Calibri" w:hAnsi="Calibri"/>
+                <w:color w:val="000000"/>
+                <w:sz w:val="22"/>
+                <w:szCs w:val="22"/>
+              </w:rPr>
+              <w:t>)</w:t>
+            </w:r>
+          </w:p>
+        </w:tc>
+        <w:tc>
+          <w:tcPr>
+            <w:tcW w:w="1701" w:type="dxa"/>
+            <w:tcBorders>
+              <w:top w:val="nil"/>
+              <w:left w:val="nil"/>
+              <w:bottom w:val="single" w:sz="8" w:space="0" w:color="auto"/>
+              <w:right w:val="single" w:sz="8" w:space="0" w:color="auto"/>
+            </w:tcBorders>
+            <w:shd w:val="clear" w:color="auto" w:fill="auto"/>
+            <w:noWrap/>
+            <w:vAlign w:val="center"/>
+            <w:hideMark/>
+          </w:tcPr>
+          <w:p>
+            <w:pPr>
+              <w:spacing w:line="240" w:lineRule="auto"/>
+              <w:ind w:firstLine="0"/>
+              <w:jc w:val="center"/>
+              <w:rPr>
+                <w:rFonts w:ascii="Calibri" w:hAnsi="Calibri"/>
+                <w:color w:val="000000"/>
+                <w:sz w:val="22"/>
+                <w:szCs w:val="22"/>
+              </w:rPr>
+            </w:pPr>
+            <w:r>
+              <w:rPr>
+                <w:rFonts w:ascii="Calibri" w:hAnsi="Calibri"/>
+                <w:color w:val="000000"/>
+                <w:sz w:val="22"/>
+                <w:szCs w:val="22"/>
+              </w:rPr>
+              <w:t>09/11/2016</w:t>
+            </w:r>
+          </w:p>
+        </w:tc>
+        <w:tc>
+          <w:tcPr>
+            <w:tcW w:w="1843" w:type="dxa"/>
+            <w:tcBorders>
+              <w:top w:val="nil"/>
+              <w:left w:val="nil"/>
+              <w:bottom w:val="single" w:sz="8" w:space="0" w:color="auto"/>
+              <w:right w:val="single" w:sz="8" w:space="0" w:color="auto"/>
+            </w:tcBorders>
+            <w:shd w:val="clear" w:color="auto" w:fill="auto"/>
+            <w:noWrap/>
+            <w:vAlign w:val="center"/>
+            <w:hideMark/>
+          </w:tcPr>
+          <w:p>
+            <w:pPr>
+              <w:spacing w:line="240" w:lineRule="auto"/>
+              <w:ind w:firstLine="0"/>
+              <w:jc w:val="center"/>
+              <w:rPr>
+                <w:rFonts w:ascii="Calibri" w:hAnsi="Calibri"/>
+                <w:color w:val="000000"/>
+                <w:sz w:val="22"/>
+                <w:szCs w:val="22"/>
+              </w:rPr>
+            </w:pPr>
+            <w:r>
+              <w:rPr>
+                <w:rFonts w:ascii="Calibri" w:hAnsi="Calibri"/>
+                <w:color w:val="000000"/>
+                <w:sz w:val="22"/>
+                <w:szCs w:val="22"/>
+              </w:rPr>
+              <w:t>09/11/2016</w:t>
+            </w:r>
+          </w:p>
+        </w:tc>
+      </w:tr>
+      <w:tr>
+        <w:trPr>
+          <w:trHeight w:val="315"/>
+        </w:trPr>
+        <w:tc>
+          <w:tcPr>
+            <w:tcW w:w="880" w:type="dxa"/>
+            <w:tcBorders>
+              <w:top w:val="nil"/>
+              <w:left w:val="single" w:sz="8" w:space="0" w:color="auto"/>
+              <w:bottom w:val="single" w:sz="8" w:space="0" w:color="auto"/>
+              <w:right w:val="single" w:sz="8" w:space="0" w:color="auto"/>
+            </w:tcBorders>
+            <w:shd w:val="clear" w:color="auto" w:fill="auto"/>
+            <w:noWrap/>
+            <w:vAlign w:val="center"/>
+            <w:hideMark/>
+          </w:tcPr>
+          <w:p>
+            <w:pPr>
+              <w:spacing w:line="240" w:lineRule="auto"/>
+              <w:ind w:firstLine="0"/>
+              <w:jc w:val="center"/>
+              <w:rPr>
+                <w:rFonts w:ascii="Calibri" w:hAnsi="Calibri"/>
+                <w:color w:val="000000"/>
+                <w:sz w:val="22"/>
+                <w:szCs w:val="22"/>
+              </w:rPr>
+            </w:pPr>
+            <w:r>
+              <w:rPr>
+                <w:rFonts w:ascii="Calibri" w:hAnsi="Calibri"/>
+                <w:color w:val="000000"/>
+                <w:sz w:val="22"/>
+                <w:szCs w:val="22"/>
+              </w:rPr>
+              <w:t> </w:t>
+            </w:r>
+          </w:p>
+        </w:tc>
+        <w:tc>
+          <w:tcPr>
+            <w:tcW w:w="5064" w:type="dxa"/>
+            <w:tcBorders>
+              <w:top w:val="nil"/>
+              <w:left w:val="nil"/>
+              <w:bottom w:val="single" w:sz="8" w:space="0" w:color="auto"/>
+              <w:right w:val="single" w:sz="8" w:space="0" w:color="auto"/>
+            </w:tcBorders>
+            <w:shd w:val="clear" w:color="auto" w:fill="auto"/>
+            <w:noWrap/>
+            <w:vAlign w:val="center"/>
+            <w:hideMark/>
+          </w:tcPr>
+          <w:p>
+            <w:pPr>
+              <w:spacing w:line="240" w:lineRule="auto"/>
+              <w:ind w:firstLine="0"/>
+              <w:rPr>
+                <w:rFonts w:ascii="Calibri" w:hAnsi="Calibri"/>
+                <w:color w:val="000000"/>
+                <w:sz w:val="22"/>
+                <w:szCs w:val="22"/>
+              </w:rPr>
+            </w:pPr>
+            <w:r>
+              <w:rPr>
+                <w:rFonts w:ascii="Calibri" w:hAnsi="Calibri"/>
+                <w:color w:val="000000"/>
+                <w:sz w:val="22"/>
+                <w:szCs w:val="22"/>
+              </w:rPr>
+              <w:t>Informe - Filtros (</w:t>
+            </w:r>
+            <w:proofErr w:type="spellStart"/>
+            <w:r>
+              <w:rPr>
+                <w:rFonts w:ascii="Calibri" w:hAnsi="Calibri"/>
+                <w:color w:val="000000"/>
+                <w:sz w:val="22"/>
+                <w:szCs w:val="22"/>
+              </w:rPr>
+              <w:t>Fiscalizacion</w:t>
+            </w:r>
+            <w:proofErr w:type="spellEnd"/>
+            <w:r>
+              <w:rPr>
+                <w:rFonts w:ascii="Calibri" w:hAnsi="Calibri"/>
+                <w:color w:val="000000"/>
+                <w:sz w:val="22"/>
+                <w:szCs w:val="22"/>
+              </w:rPr>
+              <w:t>)</w:t>
+            </w:r>
+          </w:p>
+        </w:tc>
+        <w:tc>
+          <w:tcPr>
+            <w:tcW w:w="1701" w:type="dxa"/>
+            <w:tcBorders>
+              <w:top w:val="nil"/>
+              <w:left w:val="nil"/>
+              <w:bottom w:val="single" w:sz="8" w:space="0" w:color="auto"/>
+              <w:right w:val="single" w:sz="8" w:space="0" w:color="auto"/>
+            </w:tcBorders>
+            <w:shd w:val="clear" w:color="auto" w:fill="auto"/>
+            <w:noWrap/>
+            <w:vAlign w:val="center"/>
+            <w:hideMark/>
+          </w:tcPr>
+          <w:p>
+            <w:pPr>
+              <w:spacing w:line="240" w:lineRule="auto"/>
+              <w:ind w:firstLine="0"/>
+              <w:jc w:val="center"/>
+              <w:rPr>
+                <w:rFonts w:ascii="Calibri" w:hAnsi="Calibri"/>
+                <w:color w:val="000000"/>
+                <w:sz w:val="22"/>
+                <w:szCs w:val="22"/>
+              </w:rPr>
+            </w:pPr>
+            <w:r>
+              <w:rPr>
+                <w:rFonts w:ascii="Calibri" w:hAnsi="Calibri"/>
+                <w:color w:val="000000"/>
+                <w:sz w:val="22"/>
+                <w:szCs w:val="22"/>
+              </w:rPr>
+              <w:t>09/11/2016</w:t>
+            </w:r>
+          </w:p>
+        </w:tc>
+        <w:tc>
+          <w:tcPr>
+            <w:tcW w:w="1843" w:type="dxa"/>
+            <w:tcBorders>
+              <w:top w:val="nil"/>
+              <w:left w:val="nil"/>
+              <w:bottom w:val="single" w:sz="8" w:space="0" w:color="auto"/>
+              <w:right w:val="single" w:sz="8" w:space="0" w:color="auto"/>
+            </w:tcBorders>
+            <w:shd w:val="clear" w:color="auto" w:fill="auto"/>
+            <w:noWrap/>
+            <w:vAlign w:val="center"/>
+            <w:hideMark/>
+          </w:tcPr>
+          <w:p>
+            <w:pPr>
+              <w:spacing w:line="240" w:lineRule="auto"/>
+              <w:ind w:firstLine="0"/>
+              <w:jc w:val="center"/>
+              <w:rPr>
+                <w:rFonts w:ascii="Calibri" w:hAnsi="Calibri"/>
+                <w:color w:val="000000"/>
+                <w:sz w:val="22"/>
+                <w:szCs w:val="22"/>
+              </w:rPr>
+            </w:pPr>
+            <w:r>
+              <w:rPr>
+                <w:rFonts w:ascii="Calibri" w:hAnsi="Calibri"/>
+                <w:color w:val="000000"/>
+                <w:sz w:val="22"/>
+                <w:szCs w:val="22"/>
+              </w:rPr>
+              <w:t>09/11/2016</w:t>
             </w:r>
           </w:p>
         </w:tc>
@@ -14846,9 +17251,11 @@
       <w:pPr>
         <w:ind w:firstLine="0"/>
         <w:rPr>
-          <w:lang w:val="en-US"/>
+          <w:lang w:val="es-ES_tradnl"/>
         </w:rPr>
       </w:pPr>
+      <w:bookmarkStart w:id="4" w:name="_GoBack"/>
+      <w:bookmarkEnd w:id="4"/>
     </w:p>
     <w:sectPr>
       <w:headerReference w:type="first" r:id="rId13"/>
@@ -23538,7 +25945,7 @@
 </file>
 
 <file path=customXml/itemProps1.xml><?xml version="1.0" encoding="utf-8"?>
-<ds:datastoreItem xmlns:ds="http://schemas.openxmlformats.org/officeDocument/2006/customXml" ds:itemID="{685A7FB5-5648-4E4A-BD11-60632AF5C7D7}">
+<ds:datastoreItem xmlns:ds="http://schemas.openxmlformats.org/officeDocument/2006/customXml" ds:itemID="{3C1F3536-7FB1-4ACA-A889-C2411827EA1D}">
   <ds:schemaRefs>
     <ds:schemaRef ds:uri="http://schemas.openxmlformats.org/officeDocument/2006/bibliography"/>
   </ds:schemaRefs>

</xml_diff>